<commit_message>
Exercise 1 completed (incl. R script and report).
</commit_message>
<xml_diff>
--- a/ASML_Exam_S Guizani (A23-SPOC).docx
+++ b/ASML_Exam_S Guizani (A23-SPOC).docx
@@ -155,7 +155,13 @@
         <w:t xml:space="preserve">optimization </w:t>
       </w:r>
       <w:r>
-        <w:t>of a multiple linear regression. So</w:t>
+        <w:t>of a multiple linear regression</w:t>
+      </w:r>
+      <w:r>
+        <w:t xml:space="preserve"> (MLR)</w:t>
+      </w:r>
+      <w:r>
+        <w:t>. So</w:t>
       </w:r>
       <w:r>
         <w:t>,</w:t>
@@ -167,44 +173,44 @@
         <w:t xml:space="preserve">find a vector of coefficients </w:t>
       </w:r>
       <m:oMath>
-        <m:acc>
-          <m:accPr>
+        <m:sSub>
+          <m:sSubPr>
             <m:ctrlPr>
               <w:rPr>
-                <w:rFonts w:ascii="Cambria Math" w:eastAsiaTheme="minorEastAsia" w:hAnsi="Cambria Math" w:cstheme="minorHAnsi"/>
+                <w:rFonts w:ascii="Cambria Math" w:hAnsi="Cambria Math"/>
                 <w:i/>
               </w:rPr>
             </m:ctrlPr>
-          </m:accPr>
+          </m:sSubPr>
           <m:e>
-            <m:sSub>
-              <m:sSubPr>
+            <m:acc>
+              <m:accPr>
                 <m:ctrlPr>
                   <w:rPr>
-                    <w:rFonts w:ascii="Cambria Math" w:eastAsiaTheme="minorEastAsia" w:hAnsi="Cambria Math" w:cstheme="minorHAnsi"/>
+                    <w:rFonts w:ascii="Cambria Math" w:hAnsi="Cambria Math"/>
                     <w:i/>
                   </w:rPr>
                 </m:ctrlPr>
-              </m:sSubPr>
+              </m:accPr>
               <m:e>
                 <m:r>
                   <w:rPr>
-                    <w:rFonts w:ascii="Cambria Math" w:eastAsiaTheme="minorEastAsia" w:hAnsi="Cambria Math" w:cstheme="minorHAnsi"/>
+                    <w:rFonts w:ascii="Cambria Math" w:hAnsi="Cambria Math"/>
                   </w:rPr>
                   <m:t>β</m:t>
                 </m:r>
               </m:e>
-              <m:sub>
-                <m:r>
-                  <w:rPr>
-                    <w:rFonts w:ascii="Cambria Math" w:eastAsiaTheme="minorEastAsia" w:hAnsi="Cambria Math" w:cstheme="minorHAnsi"/>
-                  </w:rPr>
-                  <m:t>c</m:t>
-                </m:r>
-              </m:sub>
-            </m:sSub>
+            </m:acc>
           </m:e>
-        </m:acc>
+          <m:sub>
+            <m:r>
+              <w:rPr>
+                <w:rFonts w:ascii="Cambria Math" w:hAnsi="Cambria Math"/>
+              </w:rPr>
+              <m:t>c</m:t>
+            </m:r>
+          </m:sub>
+        </m:sSub>
       </m:oMath>
       <w:r>
         <w:rPr>
@@ -227,44 +233,44 @@
       </w:pPr>
       <m:oMathPara>
         <m:oMath>
-          <m:acc>
-            <m:accPr>
+          <m:sSub>
+            <m:sSubPr>
               <m:ctrlPr>
                 <w:rPr>
-                  <w:rFonts w:ascii="Cambria Math" w:eastAsiaTheme="minorEastAsia" w:hAnsi="Cambria Math" w:cstheme="minorHAnsi"/>
+                  <w:rFonts w:ascii="Cambria Math" w:hAnsi="Cambria Math"/>
                   <w:i/>
                 </w:rPr>
               </m:ctrlPr>
-            </m:accPr>
+            </m:sSubPr>
             <m:e>
-              <m:sSub>
-                <m:sSubPr>
+              <m:acc>
+                <m:accPr>
                   <m:ctrlPr>
                     <w:rPr>
-                      <w:rFonts w:ascii="Cambria Math" w:eastAsiaTheme="minorEastAsia" w:hAnsi="Cambria Math" w:cstheme="minorHAnsi"/>
+                      <w:rFonts w:ascii="Cambria Math" w:hAnsi="Cambria Math"/>
                       <w:i/>
                     </w:rPr>
                   </m:ctrlPr>
-                </m:sSubPr>
+                </m:accPr>
                 <m:e>
                   <m:r>
                     <w:rPr>
-                      <w:rFonts w:ascii="Cambria Math" w:eastAsiaTheme="minorEastAsia" w:hAnsi="Cambria Math" w:cstheme="minorHAnsi"/>
+                      <w:rFonts w:ascii="Cambria Math" w:hAnsi="Cambria Math"/>
                     </w:rPr>
                     <m:t>β</m:t>
                   </m:r>
                 </m:e>
-                <m:sub>
-                  <m:r>
-                    <w:rPr>
-                      <w:rFonts w:ascii="Cambria Math" w:eastAsiaTheme="minorEastAsia" w:hAnsi="Cambria Math" w:cstheme="minorHAnsi"/>
-                    </w:rPr>
-                    <m:t>c</m:t>
-                  </m:r>
-                </m:sub>
-              </m:sSub>
+              </m:acc>
             </m:e>
-          </m:acc>
+            <m:sub>
+              <m:r>
+                <w:rPr>
+                  <w:rFonts w:ascii="Cambria Math" w:hAnsi="Cambria Math"/>
+                </w:rPr>
+                <m:t>c</m:t>
+              </m:r>
+            </m:sub>
+          </m:sSub>
           <m:r>
             <w:rPr>
               <w:rFonts w:ascii="Cambria Math" w:eastAsiaTheme="minorEastAsia" w:hAnsi="Cambria Math" w:cstheme="minorHAnsi"/>
@@ -306,25 +312,7 @@
                     <w:rPr>
                       <w:rFonts w:ascii="Cambria Math" w:hAnsi="Cambria Math"/>
                     </w:rPr>
-                    <m:t>F(</m:t>
-                  </m:r>
-                  <m:r>
-                    <w:rPr>
-                      <w:rFonts w:ascii="Cambria Math" w:hAnsi="Cambria Math"/>
-                    </w:rPr>
-                    <m:t>β)</m:t>
-                  </m:r>
-                  <m:r>
-                    <w:rPr>
-                      <w:rFonts w:ascii="Cambria Math" w:hAnsi="Cambria Math"/>
-                    </w:rPr>
-                    <m:t>=</m:t>
-                  </m:r>
-                  <m:r>
-                    <w:rPr>
-                      <w:rFonts w:ascii="Cambria Math" w:hAnsi="Cambria Math"/>
-                    </w:rPr>
-                    <m:t>0</m:t>
+                    <m:t>F(β)=0</m:t>
                   </m:r>
                 </m:lim>
               </m:limLow>
@@ -397,25 +385,7 @@
                     <w:rPr>
                       <w:rFonts w:ascii="Cambria Math" w:hAnsi="Cambria Math"/>
                     </w:rPr>
-                    <m:t>R.β</m:t>
-                  </m:r>
-                  <m:r>
-                    <w:rPr>
-                      <w:rFonts w:ascii="Cambria Math" w:hAnsi="Cambria Math"/>
-                    </w:rPr>
-                    <m:t>-</m:t>
-                  </m:r>
-                  <m:r>
-                    <w:rPr>
-                      <w:rFonts w:ascii="Cambria Math" w:hAnsi="Cambria Math"/>
-                    </w:rPr>
-                    <m:t>r</m:t>
-                  </m:r>
-                  <m:r>
-                    <w:rPr>
-                      <w:rFonts w:ascii="Cambria Math" w:hAnsi="Cambria Math"/>
-                    </w:rPr>
-                    <m:t>=0</m:t>
+                    <m:t>R.β-r=0</m:t>
                   </m:r>
                 </m:lim>
               </m:limLow>
@@ -473,13 +443,7 @@
                         <w:rPr>
                           <w:rFonts w:ascii="Cambria Math" w:hAnsi="Cambria Math"/>
                         </w:rPr>
-                        <m:t>Y-X</m:t>
-                      </m:r>
-                      <m:r>
-                        <w:rPr>
-                          <w:rFonts w:ascii="Cambria Math" w:hAnsi="Cambria Math"/>
-                        </w:rPr>
-                        <m:t>β</m:t>
+                        <m:t>Y-Xβ</m:t>
                       </m:r>
                     </m:e>
                   </m:d>
@@ -787,25 +751,7 @@
               <w:rPr>
                 <w:rFonts w:ascii="Cambria Math" w:hAnsi="Cambria Math"/>
               </w:rPr>
-              <m:t>|</m:t>
-            </m:r>
-            <m:r>
-              <w:rPr>
-                <w:rFonts w:ascii="Cambria Math" w:hAnsi="Cambria Math"/>
-              </w:rPr>
-              <m:t>R</m:t>
-            </m:r>
-            <m:r>
-              <w:rPr>
-                <w:rFonts w:ascii="Cambria Math" w:hAnsi="Cambria Math"/>
-              </w:rPr>
-              <m:t>.</m:t>
-            </m:r>
-            <m:r>
-              <w:rPr>
-                <w:rFonts w:ascii="Cambria Math" w:hAnsi="Cambria Math"/>
-              </w:rPr>
-              <m:t>β=r</m:t>
+              <m:t>|R.β=r</m:t>
             </m:r>
           </m:e>
         </m:d>
@@ -1169,13 +1115,7 @@
           <w:rPr>
             <w:rFonts w:ascii="Cambria Math" w:eastAsiaTheme="minorEastAsia" w:hAnsi="Cambria Math"/>
           </w:rPr>
-          <m:t>=</m:t>
-        </m:r>
-        <m:r>
-          <w:rPr>
-            <w:rFonts w:ascii="Cambria Math" w:eastAsiaTheme="minorEastAsia" w:hAnsi="Cambria Math"/>
-          </w:rPr>
-          <m:t>θ</m:t>
+          <m:t>=θ</m:t>
         </m:r>
         <m:sSub>
           <m:sSubPr>
@@ -1346,13 +1286,7 @@
             <w:rPr>
               <w:rFonts w:ascii="Cambria Math" w:hAnsi="Cambria Math"/>
             </w:rPr>
-            <m:t>=</m:t>
-          </m:r>
-          <m:r>
-            <w:rPr>
-              <w:rFonts w:ascii="Cambria Math" w:hAnsi="Cambria Math"/>
-            </w:rPr>
-            <m:t>R</m:t>
+            <m:t>=R</m:t>
           </m:r>
           <m:d>
             <m:dPr>
@@ -1452,13 +1386,7 @@
             <w:rPr>
               <w:rFonts w:ascii="Cambria Math" w:hAnsi="Cambria Math"/>
             </w:rPr>
-            <m:t>=</m:t>
-          </m:r>
-          <m:r>
-            <w:rPr>
-              <w:rFonts w:ascii="Cambria Math" w:hAnsi="Cambria Math"/>
-            </w:rPr>
-            <m:t>θR.</m:t>
+            <m:t>=θR.</m:t>
           </m:r>
           <m:sSub>
             <m:sSubPr>
@@ -1552,13 +1480,7 @@
             <w:rPr>
               <w:rFonts w:ascii="Cambria Math" w:hAnsi="Cambria Math"/>
             </w:rPr>
-            <m:t>θ</m:t>
-          </m:r>
-          <m:r>
-            <w:rPr>
-              <w:rFonts w:ascii="Cambria Math" w:hAnsi="Cambria Math"/>
-            </w:rPr>
-            <m:t>r</m:t>
+            <m:t>θr</m:t>
           </m:r>
           <m:r>
             <w:rPr>
@@ -1851,13 +1773,7 @@
                 <w:rPr>
                   <w:rFonts w:ascii="Cambria Math" w:eastAsiaTheme="minorEastAsia" w:hAnsi="Cambria Math"/>
                 </w:rPr>
-                <m:t>λ,</m:t>
-              </m:r>
-              <m:r>
-                <w:rPr>
-                  <w:rFonts w:ascii="Cambria Math" w:eastAsiaTheme="minorEastAsia" w:hAnsi="Cambria Math"/>
-                </w:rPr>
-                <m:t>F(β)</m:t>
+                <m:t>λ,F(β)</m:t>
               </m:r>
             </m:e>
           </m:d>
@@ -1889,13 +1805,7 @@
             <w:rPr>
               <w:rFonts w:ascii="Cambria Math" w:eastAsiaTheme="minorEastAsia" w:hAnsi="Cambria Math"/>
             </w:rPr>
-            <m:t>=R.</m:t>
-          </m:r>
-          <m:r>
-            <w:rPr>
-              <w:rFonts w:ascii="Cambria Math" w:eastAsiaTheme="minorEastAsia" w:hAnsi="Cambria Math"/>
-            </w:rPr>
-            <m:t>β-r</m:t>
+            <m:t>=R.β-r</m:t>
           </m:r>
         </m:oMath>
       </m:oMathPara>
@@ -2530,44 +2440,44 @@
                       </m:ctrlPr>
                     </m:dPr>
                     <m:e>
-                      <m:acc>
-                        <m:accPr>
+                      <m:sSub>
+                        <m:sSubPr>
                           <m:ctrlPr>
                             <w:rPr>
-                              <w:rFonts w:ascii="Cambria Math" w:eastAsiaTheme="minorEastAsia" w:hAnsi="Cambria Math"/>
+                              <w:rFonts w:ascii="Cambria Math" w:hAnsi="Cambria Math"/>
                               <w:i/>
                             </w:rPr>
                           </m:ctrlPr>
-                        </m:accPr>
+                        </m:sSubPr>
                         <m:e>
-                          <m:sSub>
-                            <m:sSubPr>
+                          <m:acc>
+                            <m:accPr>
                               <m:ctrlPr>
                                 <w:rPr>
-                                  <w:rFonts w:ascii="Cambria Math" w:eastAsiaTheme="minorEastAsia" w:hAnsi="Cambria Math"/>
+                                  <w:rFonts w:ascii="Cambria Math" w:hAnsi="Cambria Math"/>
                                   <w:i/>
                                 </w:rPr>
                               </m:ctrlPr>
-                            </m:sSubPr>
+                            </m:accPr>
                             <m:e>
                               <m:r>
                                 <w:rPr>
-                                  <w:rFonts w:ascii="Cambria Math" w:eastAsiaTheme="minorEastAsia" w:hAnsi="Cambria Math"/>
+                                  <w:rFonts w:ascii="Cambria Math" w:hAnsi="Cambria Math"/>
                                 </w:rPr>
                                 <m:t>β</m:t>
                               </m:r>
                             </m:e>
-                            <m:sub>
-                              <m:r>
-                                <w:rPr>
-                                  <w:rFonts w:ascii="Cambria Math" w:eastAsiaTheme="minorEastAsia" w:hAnsi="Cambria Math"/>
-                                </w:rPr>
-                                <m:t>c</m:t>
-                              </m:r>
-                            </m:sub>
-                          </m:sSub>
+                          </m:acc>
                         </m:e>
-                      </m:acc>
+                        <m:sub>
+                          <m:r>
+                            <w:rPr>
+                              <w:rFonts w:ascii="Cambria Math" w:hAnsi="Cambria Math"/>
+                            </w:rPr>
+                            <m:t>c</m:t>
+                          </m:r>
+                        </m:sub>
+                      </m:sSub>
                       <m:r>
                         <w:rPr>
                           <w:rFonts w:ascii="Cambria Math" w:eastAsiaTheme="minorEastAsia" w:hAnsi="Cambria Math"/>
@@ -2632,44 +2542,44 @@
                     </w:rPr>
                     <m:t>.</m:t>
                   </m:r>
-                  <m:acc>
-                    <m:accPr>
+                  <m:sSub>
+                    <m:sSubPr>
                       <m:ctrlPr>
                         <w:rPr>
-                          <w:rFonts w:ascii="Cambria Math" w:eastAsiaTheme="minorEastAsia" w:hAnsi="Cambria Math"/>
+                          <w:rFonts w:ascii="Cambria Math" w:hAnsi="Cambria Math"/>
                           <w:i/>
                         </w:rPr>
                       </m:ctrlPr>
-                    </m:accPr>
+                    </m:sSubPr>
                     <m:e>
-                      <m:sSub>
-                        <m:sSubPr>
+                      <m:acc>
+                        <m:accPr>
                           <m:ctrlPr>
                             <w:rPr>
-                              <w:rFonts w:ascii="Cambria Math" w:eastAsiaTheme="minorEastAsia" w:hAnsi="Cambria Math"/>
+                              <w:rFonts w:ascii="Cambria Math" w:hAnsi="Cambria Math"/>
                               <w:i/>
                             </w:rPr>
                           </m:ctrlPr>
-                        </m:sSubPr>
+                        </m:accPr>
                         <m:e>
                           <m:r>
                             <w:rPr>
-                              <w:rFonts w:ascii="Cambria Math" w:eastAsiaTheme="minorEastAsia" w:hAnsi="Cambria Math"/>
+                              <w:rFonts w:ascii="Cambria Math" w:hAnsi="Cambria Math"/>
                             </w:rPr>
                             <m:t>β</m:t>
                           </m:r>
                         </m:e>
-                        <m:sub>
-                          <m:r>
-                            <w:rPr>
-                              <w:rFonts w:ascii="Cambria Math" w:eastAsiaTheme="minorEastAsia" w:hAnsi="Cambria Math"/>
-                            </w:rPr>
-                            <m:t>c</m:t>
-                          </m:r>
-                        </m:sub>
-                      </m:sSub>
+                      </m:acc>
                     </m:e>
-                  </m:acc>
+                    <m:sub>
+                      <m:r>
+                        <w:rPr>
+                          <w:rFonts w:ascii="Cambria Math" w:hAnsi="Cambria Math"/>
+                        </w:rPr>
+                        <m:t>c</m:t>
+                      </m:r>
+                    </m:sub>
+                  </m:sSub>
                   <m:r>
                     <w:rPr>
                       <w:rFonts w:ascii="Cambria Math" w:hAnsi="Cambria Math"/>
@@ -2758,44 +2668,44 @@
                       </m:ctrlPr>
                     </m:dPr>
                     <m:e>
-                      <m:acc>
-                        <m:accPr>
+                      <m:sSub>
+                        <m:sSubPr>
                           <m:ctrlPr>
                             <w:rPr>
-                              <w:rFonts w:ascii="Cambria Math" w:eastAsiaTheme="minorEastAsia" w:hAnsi="Cambria Math"/>
+                              <w:rFonts w:ascii="Cambria Math" w:hAnsi="Cambria Math"/>
                               <w:i/>
                             </w:rPr>
                           </m:ctrlPr>
-                        </m:accPr>
+                        </m:sSubPr>
                         <m:e>
-                          <m:sSub>
-                            <m:sSubPr>
+                          <m:acc>
+                            <m:accPr>
                               <m:ctrlPr>
                                 <w:rPr>
-                                  <w:rFonts w:ascii="Cambria Math" w:eastAsiaTheme="minorEastAsia" w:hAnsi="Cambria Math"/>
+                                  <w:rFonts w:ascii="Cambria Math" w:hAnsi="Cambria Math"/>
                                   <w:i/>
                                 </w:rPr>
                               </m:ctrlPr>
-                            </m:sSubPr>
+                            </m:accPr>
                             <m:e>
                               <m:r>
                                 <w:rPr>
-                                  <w:rFonts w:ascii="Cambria Math" w:eastAsiaTheme="minorEastAsia" w:hAnsi="Cambria Math"/>
+                                  <w:rFonts w:ascii="Cambria Math" w:hAnsi="Cambria Math"/>
                                 </w:rPr>
                                 <m:t>β</m:t>
                               </m:r>
                             </m:e>
-                            <m:sub>
-                              <m:r>
-                                <w:rPr>
-                                  <w:rFonts w:ascii="Cambria Math" w:eastAsiaTheme="minorEastAsia" w:hAnsi="Cambria Math"/>
-                                </w:rPr>
-                                <m:t>c</m:t>
-                              </m:r>
-                            </m:sub>
-                          </m:sSub>
+                          </m:acc>
                         </m:e>
-                      </m:acc>
+                        <m:sub>
+                          <m:r>
+                            <w:rPr>
+                              <w:rFonts w:ascii="Cambria Math" w:hAnsi="Cambria Math"/>
+                            </w:rPr>
+                            <m:t>c</m:t>
+                          </m:r>
+                        </m:sub>
+                      </m:sSub>
                     </m:e>
                   </m:d>
                   <m:r>
@@ -2804,44 +2714,44 @@
                     </w:rPr>
                     <m:t>=R</m:t>
                   </m:r>
-                  <m:acc>
-                    <m:accPr>
+                  <m:sSub>
+                    <m:sSubPr>
                       <m:ctrlPr>
                         <w:rPr>
-                          <w:rFonts w:ascii="Cambria Math" w:eastAsiaTheme="minorEastAsia" w:hAnsi="Cambria Math"/>
+                          <w:rFonts w:ascii="Cambria Math" w:hAnsi="Cambria Math"/>
                           <w:i/>
                         </w:rPr>
                       </m:ctrlPr>
-                    </m:accPr>
+                    </m:sSubPr>
                     <m:e>
-                      <m:sSub>
-                        <m:sSubPr>
+                      <m:acc>
+                        <m:accPr>
                           <m:ctrlPr>
                             <w:rPr>
-                              <w:rFonts w:ascii="Cambria Math" w:eastAsiaTheme="minorEastAsia" w:hAnsi="Cambria Math"/>
+                              <w:rFonts w:ascii="Cambria Math" w:hAnsi="Cambria Math"/>
                               <w:i/>
                             </w:rPr>
                           </m:ctrlPr>
-                        </m:sSubPr>
+                        </m:accPr>
                         <m:e>
                           <m:r>
                             <w:rPr>
-                              <w:rFonts w:ascii="Cambria Math" w:eastAsiaTheme="minorEastAsia" w:hAnsi="Cambria Math"/>
+                              <w:rFonts w:ascii="Cambria Math" w:hAnsi="Cambria Math"/>
                             </w:rPr>
                             <m:t>β</m:t>
                           </m:r>
                         </m:e>
-                        <m:sub>
-                          <m:r>
-                            <w:rPr>
-                              <w:rFonts w:ascii="Cambria Math" w:eastAsiaTheme="minorEastAsia" w:hAnsi="Cambria Math"/>
-                            </w:rPr>
-                            <m:t>c</m:t>
-                          </m:r>
-                        </m:sub>
-                      </m:sSub>
+                      </m:acc>
                     </m:e>
-                  </m:acc>
+                    <m:sub>
+                      <m:r>
+                        <w:rPr>
+                          <w:rFonts w:ascii="Cambria Math" w:hAnsi="Cambria Math"/>
+                        </w:rPr>
+                        <m:t>c</m:t>
+                      </m:r>
+                    </m:sub>
+                  </m:sSub>
                   <m:r>
                     <w:rPr>
                       <w:rFonts w:ascii="Cambria Math" w:eastAsiaTheme="minorEastAsia" w:hAnsi="Cambria Math"/>
@@ -2884,47 +2794,53 @@
         <w:rPr>
           <w:rFonts w:eastAsiaTheme="minorEastAsia"/>
         </w:rPr>
-        <w:t xml:space="preserve">n expression of </w:t>
+        <w:t>n expression of</w:t>
+      </w:r>
+      <w:r>
+        <w:rPr>
+          <w:rFonts w:eastAsiaTheme="minorEastAsia"/>
+        </w:rPr>
+        <w:t xml:space="preserve"> </w:t>
       </w:r>
       <m:oMath>
-        <m:acc>
-          <m:accPr>
+        <m:sSub>
+          <m:sSubPr>
             <m:ctrlPr>
               <w:rPr>
-                <w:rFonts w:ascii="Cambria Math" w:eastAsiaTheme="minorEastAsia" w:hAnsi="Cambria Math"/>
+                <w:rFonts w:ascii="Cambria Math" w:hAnsi="Cambria Math"/>
                 <w:i/>
               </w:rPr>
             </m:ctrlPr>
-          </m:accPr>
+          </m:sSubPr>
           <m:e>
-            <m:sSub>
-              <m:sSubPr>
+            <m:acc>
+              <m:accPr>
                 <m:ctrlPr>
                   <w:rPr>
-                    <w:rFonts w:ascii="Cambria Math" w:eastAsiaTheme="minorEastAsia" w:hAnsi="Cambria Math"/>
+                    <w:rFonts w:ascii="Cambria Math" w:hAnsi="Cambria Math"/>
                     <w:i/>
                   </w:rPr>
                 </m:ctrlPr>
-              </m:sSubPr>
+              </m:accPr>
               <m:e>
                 <m:r>
                   <w:rPr>
-                    <w:rFonts w:ascii="Cambria Math" w:eastAsiaTheme="minorEastAsia" w:hAnsi="Cambria Math"/>
+                    <w:rFonts w:ascii="Cambria Math" w:hAnsi="Cambria Math"/>
                   </w:rPr>
                   <m:t>β</m:t>
                 </m:r>
               </m:e>
-              <m:sub>
-                <m:r>
-                  <w:rPr>
-                    <w:rFonts w:ascii="Cambria Math" w:eastAsiaTheme="minorEastAsia" w:hAnsi="Cambria Math"/>
-                  </w:rPr>
-                  <m:t>c</m:t>
-                </m:r>
-              </m:sub>
-            </m:sSub>
+            </m:acc>
           </m:e>
-        </m:acc>
+          <m:sub>
+            <m:r>
+              <w:rPr>
+                <w:rFonts w:ascii="Cambria Math" w:hAnsi="Cambria Math"/>
+              </w:rPr>
+              <m:t>c</m:t>
+            </m:r>
+          </m:sub>
+        </m:sSub>
       </m:oMath>
       <w:r>
         <w:rPr>
@@ -2991,44 +2907,44 @@
             </w:rPr>
             <m:t>.</m:t>
           </m:r>
-          <m:acc>
-            <m:accPr>
+          <m:sSub>
+            <m:sSubPr>
               <m:ctrlPr>
                 <w:rPr>
-                  <w:rFonts w:ascii="Cambria Math" w:eastAsiaTheme="minorEastAsia" w:hAnsi="Cambria Math"/>
+                  <w:rFonts w:ascii="Cambria Math" w:hAnsi="Cambria Math"/>
                   <w:i/>
                 </w:rPr>
               </m:ctrlPr>
-            </m:accPr>
+            </m:sSubPr>
             <m:e>
-              <m:sSub>
-                <m:sSubPr>
+              <m:acc>
+                <m:accPr>
                   <m:ctrlPr>
                     <w:rPr>
-                      <w:rFonts w:ascii="Cambria Math" w:eastAsiaTheme="minorEastAsia" w:hAnsi="Cambria Math"/>
+                      <w:rFonts w:ascii="Cambria Math" w:hAnsi="Cambria Math"/>
                       <w:i/>
                     </w:rPr>
                   </m:ctrlPr>
-                </m:sSubPr>
+                </m:accPr>
                 <m:e>
                   <m:r>
                     <w:rPr>
-                      <w:rFonts w:ascii="Cambria Math" w:eastAsiaTheme="minorEastAsia" w:hAnsi="Cambria Math"/>
+                      <w:rFonts w:ascii="Cambria Math" w:hAnsi="Cambria Math"/>
                     </w:rPr>
                     <m:t>β</m:t>
                   </m:r>
                 </m:e>
-                <m:sub>
-                  <m:r>
-                    <w:rPr>
-                      <w:rFonts w:ascii="Cambria Math" w:eastAsiaTheme="minorEastAsia" w:hAnsi="Cambria Math"/>
-                    </w:rPr>
-                    <m:t>c</m:t>
-                  </m:r>
-                </m:sub>
-              </m:sSub>
+              </m:acc>
             </m:e>
-          </m:acc>
+            <m:sub>
+              <m:r>
+                <w:rPr>
+                  <w:rFonts w:ascii="Cambria Math" w:hAnsi="Cambria Math"/>
+                </w:rPr>
+                <m:t>c</m:t>
+              </m:r>
+            </m:sub>
+          </m:sSub>
           <m:r>
             <w:rPr>
               <w:rFonts w:ascii="Cambria Math" w:hAnsi="Cambria Math"/>
@@ -3097,15 +3013,12 @@
             <w:rPr>
               <w:rFonts w:ascii="Cambria Math" w:hAnsi="Cambria Math"/>
             </w:rPr>
-            <m:t>.λ</m:t>
+            <m:t>.λ=0</m:t>
           </m:r>
           <m:r>
-            <w:rPr>
-              <w:rFonts w:ascii="Cambria Math" w:hAnsi="Cambria Math"/>
-            </w:rPr>
-            <m:t>=0</m:t>
-          </m:r>
-          <m:r>
+            <m:rPr>
+              <m:sty m:val="p"/>
+            </m:rPr>
             <w:rPr>
               <w:rFonts w:ascii="Cambria Math" w:hAnsi="Cambria Math"/>
             </w:rPr>
@@ -3169,44 +3082,44 @@
             </w:rPr>
             <m:t>.</m:t>
           </m:r>
-          <m:acc>
-            <m:accPr>
+          <m:sSub>
+            <m:sSubPr>
               <m:ctrlPr>
                 <w:rPr>
-                  <w:rFonts w:ascii="Cambria Math" w:eastAsiaTheme="minorEastAsia" w:hAnsi="Cambria Math"/>
+                  <w:rFonts w:ascii="Cambria Math" w:hAnsi="Cambria Math"/>
                   <w:i/>
                 </w:rPr>
               </m:ctrlPr>
-            </m:accPr>
+            </m:sSubPr>
             <m:e>
-              <m:sSub>
-                <m:sSubPr>
+              <m:acc>
+                <m:accPr>
                   <m:ctrlPr>
                     <w:rPr>
-                      <w:rFonts w:ascii="Cambria Math" w:eastAsiaTheme="minorEastAsia" w:hAnsi="Cambria Math"/>
+                      <w:rFonts w:ascii="Cambria Math" w:hAnsi="Cambria Math"/>
                       <w:i/>
                     </w:rPr>
                   </m:ctrlPr>
-                </m:sSubPr>
+                </m:accPr>
                 <m:e>
                   <m:r>
                     <w:rPr>
-                      <w:rFonts w:ascii="Cambria Math" w:eastAsiaTheme="minorEastAsia" w:hAnsi="Cambria Math"/>
+                      <w:rFonts w:ascii="Cambria Math" w:hAnsi="Cambria Math"/>
                     </w:rPr>
                     <m:t>β</m:t>
                   </m:r>
                 </m:e>
-                <m:sub>
-                  <m:r>
-                    <w:rPr>
-                      <w:rFonts w:ascii="Cambria Math" w:eastAsiaTheme="minorEastAsia" w:hAnsi="Cambria Math"/>
-                    </w:rPr>
-                    <m:t>c</m:t>
-                  </m:r>
-                </m:sub>
-              </m:sSub>
+              </m:acc>
             </m:e>
-          </m:acc>
+            <m:sub>
+              <m:r>
+                <w:rPr>
+                  <w:rFonts w:ascii="Cambria Math" w:hAnsi="Cambria Math"/>
+                </w:rPr>
+                <m:t>c</m:t>
+              </m:r>
+            </m:sub>
+          </m:sSub>
           <m:r>
             <w:rPr>
               <w:rFonts w:ascii="Cambria Math" w:hAnsi="Cambria Math"/>
@@ -3243,13 +3156,7 @@
             <w:rPr>
               <w:rFonts w:ascii="Cambria Math" w:hAnsi="Cambria Math"/>
             </w:rPr>
-            <m:t>Y</m:t>
-          </m:r>
-          <m:r>
-            <w:rPr>
-              <w:rFonts w:ascii="Cambria Math" w:hAnsi="Cambria Math"/>
-            </w:rPr>
-            <m:t>-</m:t>
+            <m:t>Y-</m:t>
           </m:r>
           <m:sSup>
             <m:sSupPr>
@@ -3284,6 +3191,9 @@
             <m:t>.λ</m:t>
           </m:r>
           <m:r>
+            <m:rPr>
+              <m:sty m:val="p"/>
+            </m:rPr>
             <w:rPr>
               <w:rFonts w:ascii="Cambria Math" w:hAnsi="Cambria Math"/>
             </w:rPr>
@@ -3297,44 +3207,44 @@
             </w:rPr>
             <m:t>⟺</m:t>
           </m:r>
-          <m:acc>
-            <m:accPr>
+          <m:sSub>
+            <m:sSubPr>
               <m:ctrlPr>
                 <w:rPr>
-                  <w:rFonts w:ascii="Cambria Math" w:eastAsiaTheme="minorEastAsia" w:hAnsi="Cambria Math"/>
+                  <w:rFonts w:ascii="Cambria Math" w:hAnsi="Cambria Math"/>
                   <w:i/>
                 </w:rPr>
               </m:ctrlPr>
-            </m:accPr>
+            </m:sSubPr>
             <m:e>
-              <m:sSub>
-                <m:sSubPr>
+              <m:acc>
+                <m:accPr>
                   <m:ctrlPr>
                     <w:rPr>
-                      <w:rFonts w:ascii="Cambria Math" w:eastAsiaTheme="minorEastAsia" w:hAnsi="Cambria Math"/>
+                      <w:rFonts w:ascii="Cambria Math" w:hAnsi="Cambria Math"/>
                       <w:i/>
                     </w:rPr>
                   </m:ctrlPr>
-                </m:sSubPr>
+                </m:accPr>
                 <m:e>
                   <m:r>
                     <w:rPr>
-                      <w:rFonts w:ascii="Cambria Math" w:eastAsiaTheme="minorEastAsia" w:hAnsi="Cambria Math"/>
+                      <w:rFonts w:ascii="Cambria Math" w:hAnsi="Cambria Math"/>
                     </w:rPr>
                     <m:t>β</m:t>
                   </m:r>
                 </m:e>
-                <m:sub>
-                  <m:r>
-                    <w:rPr>
-                      <w:rFonts w:ascii="Cambria Math" w:eastAsiaTheme="minorEastAsia" w:hAnsi="Cambria Math"/>
-                    </w:rPr>
-                    <m:t>c</m:t>
-                  </m:r>
-                </m:sub>
-              </m:sSub>
+              </m:acc>
             </m:e>
-          </m:acc>
+            <m:sub>
+              <m:r>
+                <w:rPr>
+                  <w:rFonts w:ascii="Cambria Math" w:hAnsi="Cambria Math"/>
+                </w:rPr>
+                <m:t>c</m:t>
+              </m:r>
+            </m:sub>
+          </m:sSub>
           <m:r>
             <w:rPr>
               <w:rFonts w:ascii="Cambria Math" w:hAnsi="Cambria Math"/>
@@ -3534,6 +3444,9 @@
             <m:t>.λ</m:t>
           </m:r>
           <m:r>
+            <m:rPr>
+              <m:sty m:val="p"/>
+            </m:rPr>
             <w:rPr>
               <w:rFonts w:ascii="Cambria Math" w:hAnsi="Cambria Math"/>
             </w:rPr>
@@ -3547,44 +3460,44 @@
             </w:rPr>
             <m:t>⇔</m:t>
           </m:r>
-          <m:acc>
-            <m:accPr>
+          <m:sSub>
+            <m:sSubPr>
               <m:ctrlPr>
                 <w:rPr>
-                  <w:rFonts w:ascii="Cambria Math" w:eastAsiaTheme="minorEastAsia" w:hAnsi="Cambria Math"/>
+                  <w:rFonts w:ascii="Cambria Math" w:hAnsi="Cambria Math"/>
                   <w:i/>
                 </w:rPr>
               </m:ctrlPr>
-            </m:accPr>
+            </m:sSubPr>
             <m:e>
-              <m:sSub>
-                <m:sSubPr>
+              <m:acc>
+                <m:accPr>
                   <m:ctrlPr>
                     <w:rPr>
-                      <w:rFonts w:ascii="Cambria Math" w:eastAsiaTheme="minorEastAsia" w:hAnsi="Cambria Math"/>
+                      <w:rFonts w:ascii="Cambria Math" w:hAnsi="Cambria Math"/>
                       <w:i/>
                     </w:rPr>
                   </m:ctrlPr>
-                </m:sSubPr>
+                </m:accPr>
                 <m:e>
                   <m:r>
                     <w:rPr>
-                      <w:rFonts w:ascii="Cambria Math" w:eastAsiaTheme="minorEastAsia" w:hAnsi="Cambria Math"/>
+                      <w:rFonts w:ascii="Cambria Math" w:hAnsi="Cambria Math"/>
                     </w:rPr>
                     <m:t>β</m:t>
                   </m:r>
                 </m:e>
-                <m:sub>
-                  <m:r>
-                    <w:rPr>
-                      <w:rFonts w:ascii="Cambria Math" w:eastAsiaTheme="minorEastAsia" w:hAnsi="Cambria Math"/>
-                    </w:rPr>
-                    <m:t>c</m:t>
-                  </m:r>
-                </m:sub>
-              </m:sSub>
+              </m:acc>
             </m:e>
-          </m:acc>
+            <m:sub>
+              <m:r>
+                <w:rPr>
+                  <w:rFonts w:ascii="Cambria Math" w:hAnsi="Cambria Math"/>
+                </w:rPr>
+                <m:t>c</m:t>
+              </m:r>
+            </m:sub>
+          </m:sSub>
           <m:r>
             <w:rPr>
               <w:rFonts w:ascii="Cambria Math" w:hAnsi="Cambria Math"/>
@@ -3720,51 +3633,212 @@
           <w:rFonts w:eastAsiaTheme="minorEastAsia"/>
         </w:rPr>
       </w:pPr>
-      <w:r>
-        <w:rPr>
-          <w:rFonts w:eastAsiaTheme="minorEastAsia"/>
-        </w:rPr>
-        <w:t xml:space="preserve">Substituting </w:t>
-      </w:r>
       <m:oMath>
-        <m:acc>
-          <m:accPr>
+        <m:sSup>
+          <m:sSupPr>
             <m:ctrlPr>
               <w:rPr>
-                <w:rFonts w:ascii="Cambria Math" w:eastAsiaTheme="minorEastAsia" w:hAnsi="Cambria Math"/>
+                <w:rFonts w:ascii="Cambria Math" w:hAnsi="Cambria Math"/>
                 <w:i/>
               </w:rPr>
             </m:ctrlPr>
-          </m:accPr>
+          </m:sSupPr>
           <m:e>
-            <m:sSub>
-              <m:sSubPr>
+            <m:acc>
+              <m:accPr>
                 <m:ctrlPr>
                   <w:rPr>
-                    <w:rFonts w:ascii="Cambria Math" w:eastAsiaTheme="minorEastAsia" w:hAnsi="Cambria Math"/>
+                    <w:rFonts w:ascii="Cambria Math" w:hAnsi="Cambria Math"/>
                     <w:i/>
                   </w:rPr>
                 </m:ctrlPr>
-              </m:sSubPr>
+              </m:accPr>
               <m:e>
                 <m:r>
                   <w:rPr>
-                    <w:rFonts w:ascii="Cambria Math" w:eastAsiaTheme="minorEastAsia" w:hAnsi="Cambria Math"/>
+                    <w:rFonts w:ascii="Cambria Math" w:hAnsi="Cambria Math"/>
                   </w:rPr>
                   <m:t>β</m:t>
                 </m:r>
               </m:e>
-              <m:sub>
+            </m:acc>
+            <m:r>
+              <w:rPr>
+                <w:rFonts w:ascii="Cambria Math" w:hAnsi="Cambria Math"/>
+              </w:rPr>
+              <m:t>=</m:t>
+            </m:r>
+            <m:d>
+              <m:dPr>
+                <m:ctrlPr>
+                  <w:rPr>
+                    <w:rFonts w:ascii="Cambria Math" w:hAnsi="Cambria Math"/>
+                    <w:i/>
+                  </w:rPr>
+                </m:ctrlPr>
+              </m:dPr>
+              <m:e>
+                <m:sSup>
+                  <m:sSupPr>
+                    <m:ctrlPr>
+                      <w:rPr>
+                        <w:rFonts w:ascii="Cambria Math" w:hAnsi="Cambria Math"/>
+                        <w:i/>
+                      </w:rPr>
+                    </m:ctrlPr>
+                  </m:sSupPr>
+                  <m:e>
+                    <m:r>
+                      <w:rPr>
+                        <w:rFonts w:ascii="Cambria Math" w:hAnsi="Cambria Math"/>
+                      </w:rPr>
+                      <m:t>X</m:t>
+                    </m:r>
+                  </m:e>
+                  <m:sup>
+                    <m:r>
+                      <w:rPr>
+                        <w:rFonts w:ascii="Cambria Math" w:hAnsi="Cambria Math"/>
+                      </w:rPr>
+                      <m:t>'</m:t>
+                    </m:r>
+                  </m:sup>
+                </m:sSup>
                 <m:r>
                   <w:rPr>
-                    <w:rFonts w:ascii="Cambria Math" w:eastAsiaTheme="minorEastAsia" w:hAnsi="Cambria Math"/>
+                    <w:rFonts w:ascii="Cambria Math" w:hAnsi="Cambria Math"/>
                   </w:rPr>
-                  <m:t>c</m:t>
+                  <m:t>X</m:t>
                 </m:r>
-              </m:sub>
-            </m:sSub>
+              </m:e>
+            </m:d>
           </m:e>
-        </m:acc>
+          <m:sup>
+            <m:r>
+              <w:rPr>
+                <w:rFonts w:ascii="Cambria Math" w:hAnsi="Cambria Math"/>
+              </w:rPr>
+              <m:t>-1</m:t>
+            </m:r>
+          </m:sup>
+        </m:sSup>
+        <m:sSup>
+          <m:sSupPr>
+            <m:ctrlPr>
+              <w:rPr>
+                <w:rFonts w:ascii="Cambria Math" w:hAnsi="Cambria Math"/>
+                <w:i/>
+              </w:rPr>
+            </m:ctrlPr>
+          </m:sSupPr>
+          <m:e>
+            <m:r>
+              <w:rPr>
+                <w:rFonts w:ascii="Cambria Math" w:hAnsi="Cambria Math"/>
+              </w:rPr>
+              <m:t>X</m:t>
+            </m:r>
+          </m:e>
+          <m:sup>
+            <m:r>
+              <w:rPr>
+                <w:rFonts w:ascii="Cambria Math" w:hAnsi="Cambria Math"/>
+              </w:rPr>
+              <m:t>'</m:t>
+            </m:r>
+          </m:sup>
+        </m:sSup>
+        <m:r>
+          <w:rPr>
+            <w:rFonts w:ascii="Cambria Math" w:hAnsi="Cambria Math"/>
+          </w:rPr>
+          <m:t>Y</m:t>
+        </m:r>
+      </m:oMath>
+      <w:r>
+        <w:rPr>
+          <w:rFonts w:eastAsiaTheme="minorEastAsia"/>
+        </w:rPr>
+        <w:t xml:space="preserve"> </w:t>
+      </w:r>
+      <w:r>
+        <w:rPr>
+          <w:rFonts w:eastAsiaTheme="minorEastAsia"/>
+        </w:rPr>
+        <w:t xml:space="preserve">being </w:t>
+      </w:r>
+      <w:r>
+        <w:rPr>
+          <w:rFonts w:eastAsiaTheme="minorEastAsia"/>
+        </w:rPr>
+        <w:t xml:space="preserve">the unconstrained solution of the </w:t>
+      </w:r>
+      <w:r>
+        <w:rPr>
+          <w:rFonts w:eastAsiaTheme="minorEastAsia"/>
+        </w:rPr>
+        <w:t xml:space="preserve">minimization problem. </w:t>
+      </w:r>
+    </w:p>
+    <w:p>
+      <w:pPr>
+        <w:rPr>
+          <w:rFonts w:eastAsiaTheme="minorEastAsia"/>
+        </w:rPr>
+      </w:pPr>
+    </w:p>
+    <w:p>
+      <w:pPr>
+        <w:rPr>
+          <w:rFonts w:eastAsiaTheme="minorEastAsia"/>
+        </w:rPr>
+      </w:pPr>
+      <w:r>
+        <w:rPr>
+          <w:rFonts w:eastAsiaTheme="minorEastAsia"/>
+        </w:rPr>
+        <w:lastRenderedPageBreak/>
+        <w:t xml:space="preserve">Substituting </w:t>
+      </w:r>
+      <m:oMath>
+        <m:sSub>
+          <m:sSubPr>
+            <m:ctrlPr>
+              <w:rPr>
+                <w:rFonts w:ascii="Cambria Math" w:hAnsi="Cambria Math"/>
+                <w:i/>
+              </w:rPr>
+            </m:ctrlPr>
+          </m:sSubPr>
+          <m:e>
+            <m:acc>
+              <m:accPr>
+                <m:ctrlPr>
+                  <w:rPr>
+                    <w:rFonts w:ascii="Cambria Math" w:hAnsi="Cambria Math"/>
+                    <w:i/>
+                  </w:rPr>
+                </m:ctrlPr>
+              </m:accPr>
+              <m:e>
+                <m:r>
+                  <w:rPr>
+                    <w:rFonts w:ascii="Cambria Math" w:hAnsi="Cambria Math"/>
+                  </w:rPr>
+                  <m:t>β</m:t>
+                </m:r>
+              </m:e>
+            </m:acc>
+          </m:e>
+          <m:sub>
+            <m:r>
+              <w:rPr>
+                <w:rFonts w:ascii="Cambria Math" w:hAnsi="Cambria Math"/>
+              </w:rPr>
+              <m:t>c</m:t>
+            </m:r>
+          </m:sub>
+        </m:sSub>
       </m:oMath>
       <w:r>
         <w:rPr>
@@ -3818,47 +3892,46 @@
             <w:rPr>
               <w:rFonts w:ascii="Cambria Math" w:eastAsiaTheme="minorEastAsia" w:hAnsi="Cambria Math"/>
             </w:rPr>
-            <w:lastRenderedPageBreak/>
             <m:t>R</m:t>
           </m:r>
-          <m:acc>
-            <m:accPr>
+          <m:sSub>
+            <m:sSubPr>
               <m:ctrlPr>
                 <w:rPr>
-                  <w:rFonts w:ascii="Cambria Math" w:eastAsiaTheme="minorEastAsia" w:hAnsi="Cambria Math"/>
+                  <w:rFonts w:ascii="Cambria Math" w:hAnsi="Cambria Math"/>
                   <w:i/>
                 </w:rPr>
               </m:ctrlPr>
-            </m:accPr>
+            </m:sSubPr>
             <m:e>
-              <m:sSub>
-                <m:sSubPr>
+              <m:acc>
+                <m:accPr>
                   <m:ctrlPr>
                     <w:rPr>
-                      <w:rFonts w:ascii="Cambria Math" w:eastAsiaTheme="minorEastAsia" w:hAnsi="Cambria Math"/>
+                      <w:rFonts w:ascii="Cambria Math" w:hAnsi="Cambria Math"/>
                       <w:i/>
                     </w:rPr>
                   </m:ctrlPr>
-                </m:sSubPr>
+                </m:accPr>
                 <m:e>
                   <m:r>
                     <w:rPr>
-                      <w:rFonts w:ascii="Cambria Math" w:eastAsiaTheme="minorEastAsia" w:hAnsi="Cambria Math"/>
+                      <w:rFonts w:ascii="Cambria Math" w:hAnsi="Cambria Math"/>
                     </w:rPr>
                     <m:t>β</m:t>
                   </m:r>
                 </m:e>
-                <m:sub>
-                  <m:r>
-                    <w:rPr>
-                      <w:rFonts w:ascii="Cambria Math" w:eastAsiaTheme="minorEastAsia" w:hAnsi="Cambria Math"/>
-                    </w:rPr>
-                    <m:t>c</m:t>
-                  </m:r>
-                </m:sub>
-              </m:sSub>
+              </m:acc>
             </m:e>
-          </m:acc>
+            <m:sub>
+              <m:r>
+                <w:rPr>
+                  <w:rFonts w:ascii="Cambria Math" w:hAnsi="Cambria Math"/>
+                </w:rPr>
+                <m:t>c</m:t>
+              </m:r>
+            </m:sub>
+          </m:sSub>
           <m:r>
             <w:rPr>
               <w:rFonts w:ascii="Cambria Math" w:eastAsiaTheme="minorEastAsia" w:hAnsi="Cambria Math"/>
@@ -3866,6 +3939,9 @@
             <m:t>-r=0</m:t>
           </m:r>
           <m:r>
+            <m:rPr>
+              <m:sty m:val="p"/>
+            </m:rPr>
             <w:rPr>
               <w:rFonts w:ascii="Cambria Math" w:eastAsiaTheme="minorEastAsia" w:hAnsi="Cambria Math"/>
             </w:rPr>
@@ -3877,13 +3953,7 @@
             <w:rPr>
               <w:rFonts w:ascii="Cambria Math" w:eastAsiaTheme="minorEastAsia" w:hAnsi="Cambria Math"/>
             </w:rPr>
-            <m:t>⇔</m:t>
-          </m:r>
-          <m:r>
-            <w:rPr>
-              <w:rFonts w:ascii="Cambria Math" w:eastAsiaTheme="minorEastAsia" w:hAnsi="Cambria Math"/>
-            </w:rPr>
-            <m:t>R</m:t>
+            <m:t>⇔R</m:t>
           </m:r>
           <m:d>
             <m:dPr>
@@ -4023,15 +4093,12 @@
             <w:rPr>
               <w:rFonts w:ascii="Cambria Math" w:eastAsiaTheme="minorEastAsia" w:hAnsi="Cambria Math"/>
             </w:rPr>
-            <m:t>=</m:t>
+            <m:t>=r</m:t>
           </m:r>
           <m:r>
-            <w:rPr>
-              <w:rFonts w:ascii="Cambria Math" w:eastAsiaTheme="minorEastAsia" w:hAnsi="Cambria Math"/>
-            </w:rPr>
-            <m:t>r</m:t>
-          </m:r>
-          <m:r>
+            <m:rPr>
+              <m:sty m:val="p"/>
+            </m:rPr>
             <w:rPr>
               <w:rFonts w:ascii="Cambria Math" w:eastAsiaTheme="minorEastAsia" w:hAnsi="Cambria Math"/>
             </w:rPr>
@@ -4043,13 +4110,7 @@
             <w:rPr>
               <w:rFonts w:ascii="Cambria Math" w:eastAsiaTheme="minorEastAsia" w:hAnsi="Cambria Math"/>
             </w:rPr>
-            <m:t>⇔</m:t>
-          </m:r>
-          <m:r>
-            <w:rPr>
-              <w:rFonts w:ascii="Cambria Math" w:eastAsiaTheme="minorEastAsia" w:hAnsi="Cambria Math"/>
-            </w:rPr>
-            <m:t>R</m:t>
+            <m:t>⇔R</m:t>
           </m:r>
           <m:sSup>
             <m:sSupPr>
@@ -4151,13 +4212,7 @@
             <w:rPr>
               <w:rFonts w:ascii="Cambria Math" w:eastAsiaTheme="minorEastAsia" w:hAnsi="Cambria Math"/>
             </w:rPr>
-            <m:t>=</m:t>
-          </m:r>
-          <m:r>
-            <w:rPr>
-              <w:rFonts w:ascii="Cambria Math" w:eastAsiaTheme="minorEastAsia" w:hAnsi="Cambria Math"/>
-            </w:rPr>
-            <m:t>R</m:t>
+            <m:t>=R</m:t>
           </m:r>
           <m:acc>
             <m:accPr>
@@ -4181,15 +4236,12 @@
             <w:rPr>
               <w:rFonts w:ascii="Cambria Math" w:eastAsiaTheme="minorEastAsia" w:hAnsi="Cambria Math"/>
             </w:rPr>
-            <m:t>-</m:t>
+            <m:t>-r</m:t>
           </m:r>
           <m:r>
-            <w:rPr>
-              <w:rFonts w:ascii="Cambria Math" w:eastAsiaTheme="minorEastAsia" w:hAnsi="Cambria Math"/>
-            </w:rPr>
-            <m:t>r</m:t>
-          </m:r>
-          <m:r>
+            <m:rPr>
+              <m:sty m:val="p"/>
+            </m:rPr>
             <w:rPr>
               <w:rFonts w:ascii="Cambria Math" w:eastAsiaTheme="minorEastAsia" w:hAnsi="Cambria Math"/>
             </w:rPr>
@@ -4347,13 +4399,7 @@
             <w:rPr>
               <w:rFonts w:ascii="Cambria Math" w:eastAsiaTheme="minorEastAsia" w:hAnsi="Cambria Math"/>
             </w:rPr>
-            <m:t>(</m:t>
-          </m:r>
-          <m:r>
-            <w:rPr>
-              <w:rFonts w:ascii="Cambria Math" w:eastAsiaTheme="minorEastAsia" w:hAnsi="Cambria Math"/>
-            </w:rPr>
-            <m:t>R</m:t>
+            <m:t>(R</m:t>
           </m:r>
           <m:acc>
             <m:accPr>
@@ -4377,13 +4423,7 @@
             <w:rPr>
               <w:rFonts w:ascii="Cambria Math" w:eastAsiaTheme="minorEastAsia" w:hAnsi="Cambria Math"/>
             </w:rPr>
-            <m:t>-r</m:t>
-          </m:r>
-          <m:r>
-            <w:rPr>
-              <w:rFonts w:ascii="Cambria Math" w:eastAsiaTheme="minorEastAsia" w:hAnsi="Cambria Math"/>
-            </w:rPr>
-            <m:t>)</m:t>
+            <m:t>-r)</m:t>
           </m:r>
         </m:oMath>
       </m:oMathPara>
@@ -4430,53 +4470,65 @@
         <w:rPr>
           <w:rFonts w:eastAsiaTheme="minorEastAsia"/>
         </w:rPr>
-        <w:t xml:space="preserve"> the expression of </w:t>
+        <w:t xml:space="preserve"> the expression of</w:t>
+      </w:r>
+      <w:r>
+        <w:rPr>
+          <w:rFonts w:eastAsiaTheme="minorEastAsia"/>
+        </w:rPr>
+        <w:t xml:space="preserve"> </w:t>
       </w:r>
       <m:oMath>
-        <m:acc>
-          <m:accPr>
+        <m:sSub>
+          <m:sSubPr>
             <m:ctrlPr>
               <w:rPr>
-                <w:rFonts w:ascii="Cambria Math" w:eastAsiaTheme="minorEastAsia" w:hAnsi="Cambria Math"/>
+                <w:rFonts w:ascii="Cambria Math" w:hAnsi="Cambria Math"/>
                 <w:i/>
               </w:rPr>
             </m:ctrlPr>
-          </m:accPr>
+          </m:sSubPr>
           <m:e>
-            <m:sSub>
-              <m:sSubPr>
+            <m:acc>
+              <m:accPr>
                 <m:ctrlPr>
                   <w:rPr>
-                    <w:rFonts w:ascii="Cambria Math" w:eastAsiaTheme="minorEastAsia" w:hAnsi="Cambria Math"/>
+                    <w:rFonts w:ascii="Cambria Math" w:hAnsi="Cambria Math"/>
                     <w:i/>
                   </w:rPr>
                 </m:ctrlPr>
-              </m:sSubPr>
+              </m:accPr>
               <m:e>
                 <m:r>
                   <w:rPr>
-                    <w:rFonts w:ascii="Cambria Math" w:eastAsiaTheme="minorEastAsia" w:hAnsi="Cambria Math"/>
+                    <w:rFonts w:ascii="Cambria Math" w:hAnsi="Cambria Math"/>
                   </w:rPr>
                   <m:t>β</m:t>
                 </m:r>
               </m:e>
-              <m:sub>
-                <m:r>
-                  <w:rPr>
-                    <w:rFonts w:ascii="Cambria Math" w:eastAsiaTheme="minorEastAsia" w:hAnsi="Cambria Math"/>
-                  </w:rPr>
-                  <m:t>c</m:t>
-                </m:r>
-              </m:sub>
-            </m:sSub>
+            </m:acc>
           </m:e>
-        </m:acc>
+          <m:sub>
+            <m:r>
+              <w:rPr>
+                <w:rFonts w:ascii="Cambria Math" w:hAnsi="Cambria Math"/>
+              </w:rPr>
+              <m:t>c</m:t>
+            </m:r>
+          </m:sub>
+        </m:sSub>
       </m:oMath>
       <w:r>
         <w:rPr>
           <w:rFonts w:eastAsiaTheme="minorEastAsia"/>
         </w:rPr>
-        <w:t>, we obtain</w:t>
+        <w:t xml:space="preserve">, </w:t>
+      </w:r>
+      <w:r>
+        <w:rPr>
+          <w:rFonts w:eastAsiaTheme="minorEastAsia"/>
+        </w:rPr>
+        <w:t>we obtain</w:t>
       </w:r>
       <w:r>
         <w:rPr>
@@ -4493,44 +4545,44 @@
       </w:pPr>
       <m:oMathPara>
         <m:oMath>
-          <m:acc>
-            <m:accPr>
+          <m:sSub>
+            <m:sSubPr>
               <m:ctrlPr>
                 <w:rPr>
-                  <w:rFonts w:ascii="Cambria Math" w:eastAsiaTheme="minorEastAsia" w:hAnsi="Cambria Math"/>
+                  <w:rFonts w:ascii="Cambria Math" w:hAnsi="Cambria Math"/>
                   <w:i/>
                 </w:rPr>
               </m:ctrlPr>
-            </m:accPr>
+            </m:sSubPr>
             <m:e>
-              <m:sSub>
-                <m:sSubPr>
+              <m:acc>
+                <m:accPr>
                   <m:ctrlPr>
                     <w:rPr>
-                      <w:rFonts w:ascii="Cambria Math" w:eastAsiaTheme="minorEastAsia" w:hAnsi="Cambria Math"/>
+                      <w:rFonts w:ascii="Cambria Math" w:hAnsi="Cambria Math"/>
                       <w:i/>
                     </w:rPr>
                   </m:ctrlPr>
-                </m:sSubPr>
+                </m:accPr>
                 <m:e>
                   <m:r>
                     <w:rPr>
-                      <w:rFonts w:ascii="Cambria Math" w:eastAsiaTheme="minorEastAsia" w:hAnsi="Cambria Math"/>
+                      <w:rFonts w:ascii="Cambria Math" w:hAnsi="Cambria Math"/>
                     </w:rPr>
                     <m:t>β</m:t>
                   </m:r>
                 </m:e>
-                <m:sub>
-                  <m:r>
-                    <w:rPr>
-                      <w:rFonts w:ascii="Cambria Math" w:eastAsiaTheme="minorEastAsia" w:hAnsi="Cambria Math"/>
-                    </w:rPr>
-                    <m:t>c</m:t>
-                  </m:r>
-                </m:sub>
-              </m:sSub>
+              </m:acc>
             </m:e>
-          </m:acc>
+            <m:sub>
+              <m:r>
+                <w:rPr>
+                  <w:rFonts w:ascii="Cambria Math" w:hAnsi="Cambria Math"/>
+                </w:rPr>
+                <m:t>c</m:t>
+              </m:r>
+            </m:sub>
+          </m:sSub>
           <m:r>
             <w:rPr>
               <w:rFonts w:ascii="Cambria Math" w:hAnsi="Cambria Math"/>
@@ -4789,25 +4841,7 @@
             <w:rPr>
               <w:rFonts w:ascii="Cambria Math" w:eastAsiaTheme="minorEastAsia" w:hAnsi="Cambria Math"/>
             </w:rPr>
-            <m:t>(</m:t>
-          </m:r>
-          <m:r>
-            <w:rPr>
-              <w:rFonts w:ascii="Cambria Math" w:eastAsiaTheme="minorEastAsia" w:hAnsi="Cambria Math"/>
-            </w:rPr>
-            <m:t>r</m:t>
-          </m:r>
-          <m:r>
-            <w:rPr>
-              <w:rFonts w:ascii="Cambria Math" w:eastAsiaTheme="minorEastAsia" w:hAnsi="Cambria Math"/>
-            </w:rPr>
-            <m:t>-</m:t>
-          </m:r>
-          <m:r>
-            <w:rPr>
-              <w:rFonts w:ascii="Cambria Math" w:eastAsiaTheme="minorEastAsia" w:hAnsi="Cambria Math"/>
-            </w:rPr>
-            <m:t>R</m:t>
+            <m:t>(r-R</m:t>
           </m:r>
           <m:acc>
             <m:accPr>
@@ -4928,6 +4962,9 @@
         <w:t>:</w:t>
       </w:r>
       <w:r>
+        <w:rPr>
+          <w:noProof/>
+        </w:rPr>
         <w:drawing>
           <wp:inline distT="0" distB="0" distL="0" distR="0" wp14:anchorId="611D367C" wp14:editId="78F96807">
             <wp:extent cx="6492240" cy="1374775"/>
@@ -4975,6 +5012,7 @@
           <w:iCs/>
           <w:u w:val="single"/>
         </w:rPr>
+        <w:lastRenderedPageBreak/>
         <w:t xml:space="preserve">After </w:t>
       </w:r>
       <w:r>
@@ -4989,6 +5027,9 @@
         <w:t>:</w:t>
       </w:r>
       <w:r>
+        <w:rPr>
+          <w:noProof/>
+        </w:rPr>
         <w:drawing>
           <wp:inline distT="0" distB="0" distL="0" distR="0" wp14:anchorId="1D7A385D" wp14:editId="5683EDE8">
             <wp:extent cx="6492240" cy="1077595"/>
@@ -5031,7 +5072,6 @@
         <w:pStyle w:val="Heading3"/>
       </w:pPr>
       <w:r>
-        <w:lastRenderedPageBreak/>
         <w:t>M</w:t>
       </w:r>
       <w:r>
@@ -5089,20 +5129,18 @@
         <w:jc w:val="left"/>
         <w:rPr>
           <w:rFonts w:ascii="Lucida Console" w:eastAsia="Times New Roman" w:hAnsi="Lucida Console" w:cs="Courier New"/>
-          <w:color w:val="E6E1DC"/>
-          <w:sz w:val="20"/>
-          <w:szCs w:val="20"/>
-          <w:bdr w:val="none" w:sz="0" w:space="0" w:color="auto" w:frame="1"/>
-          <w:lang w:eastAsia="en-US"/>
-        </w:rPr>
-      </w:pPr>
-      <w:r>
-        <w:rPr>
-          <w:rFonts w:ascii="Lucida Console" w:eastAsia="Times New Roman" w:hAnsi="Lucida Console" w:cs="Courier New"/>
-          <w:color w:val="E6E1DC"/>
-          <w:sz w:val="20"/>
-          <w:szCs w:val="20"/>
-          <w:bdr w:val="none" w:sz="0" w:space="0" w:color="auto" w:frame="1"/>
+          <w:color w:val="FC6F09"/>
+          <w:sz w:val="20"/>
+          <w:szCs w:val="20"/>
+          <w:lang w:eastAsia="en-US"/>
+        </w:rPr>
+      </w:pPr>
+      <w:r>
+        <w:rPr>
+          <w:rFonts w:ascii="Lucida Console" w:eastAsia="Times New Roman" w:hAnsi="Lucida Console" w:cs="Courier New"/>
+          <w:color w:val="FC6F09"/>
+          <w:sz w:val="20"/>
+          <w:szCs w:val="20"/>
           <w:lang w:eastAsia="en-US"/>
         </w:rPr>
         <w:t xml:space="preserve">&gt; LM = </w:t>
@@ -5111,10 +5149,9 @@
       <w:r>
         <w:rPr>
           <w:rFonts w:ascii="Lucida Console" w:eastAsia="Times New Roman" w:hAnsi="Lucida Console" w:cs="Courier New"/>
-          <w:color w:val="E6E1DC"/>
-          <w:sz w:val="20"/>
-          <w:szCs w:val="20"/>
-          <w:bdr w:val="none" w:sz="0" w:space="0" w:color="auto" w:frame="1"/>
+          <w:color w:val="FC6F09"/>
+          <w:sz w:val="20"/>
+          <w:szCs w:val="20"/>
           <w:lang w:eastAsia="en-US"/>
         </w:rPr>
         <w:t>lm</w:t>
@@ -5123,10 +5160,9 @@
       <w:r>
         <w:rPr>
           <w:rFonts w:ascii="Lucida Console" w:eastAsia="Times New Roman" w:hAnsi="Lucida Console" w:cs="Courier New"/>
-          <w:color w:val="E6E1DC"/>
-          <w:sz w:val="20"/>
-          <w:szCs w:val="20"/>
-          <w:bdr w:val="none" w:sz="0" w:space="0" w:color="auto" w:frame="1"/>
+          <w:color w:val="FC6F09"/>
+          <w:sz w:val="20"/>
+          <w:szCs w:val="20"/>
           <w:lang w:eastAsia="en-US"/>
         </w:rPr>
         <w:t xml:space="preserve">(formula = maxO3 ~ ., data = </w:t>
@@ -5135,25 +5171,23 @@
       <w:r>
         <w:rPr>
           <w:rFonts w:ascii="Lucida Console" w:eastAsia="Times New Roman" w:hAnsi="Lucida Console" w:cs="Courier New"/>
-          <w:color w:val="E6E1DC"/>
-          <w:sz w:val="20"/>
-          <w:szCs w:val="20"/>
-          <w:bdr w:val="none" w:sz="0" w:space="0" w:color="auto" w:frame="1"/>
-          <w:lang w:eastAsia="en-US"/>
-        </w:rPr>
-        <w:t>Datase</w:t>
+          <w:color w:val="FC6F09"/>
+          <w:sz w:val="20"/>
+          <w:szCs w:val="20"/>
+          <w:lang w:eastAsia="en-US"/>
+        </w:rPr>
+        <w:t>Dataset_ozone</w:t>
       </w:r>
       <w:proofErr w:type="spellEnd"/>
       <w:r>
         <w:rPr>
           <w:rFonts w:ascii="Lucida Console" w:eastAsia="Times New Roman" w:hAnsi="Lucida Console" w:cs="Courier New"/>
-          <w:color w:val="E6E1DC"/>
-          <w:sz w:val="20"/>
-          <w:szCs w:val="20"/>
-          <w:bdr w:val="none" w:sz="0" w:space="0" w:color="auto" w:frame="1"/>
-          <w:lang w:eastAsia="en-US"/>
-        </w:rPr>
-        <w:t xml:space="preserve"> .... [TRUNCATED] </w:t>
+          <w:color w:val="FC6F09"/>
+          <w:sz w:val="20"/>
+          <w:szCs w:val="20"/>
+          <w:lang w:eastAsia="en-US"/>
+        </w:rPr>
+        <w:t>)</w:t>
       </w:r>
     </w:p>
     <w:p>
@@ -5182,13 +5216,22 @@
         <w:jc w:val="left"/>
         <w:rPr>
           <w:rFonts w:ascii="Lucida Console" w:eastAsia="Times New Roman" w:hAnsi="Lucida Console" w:cs="Courier New"/>
-          <w:color w:val="E6E1DC"/>
-          <w:sz w:val="20"/>
-          <w:szCs w:val="20"/>
-          <w:bdr w:val="none" w:sz="0" w:space="0" w:color="auto" w:frame="1"/>
-          <w:lang w:eastAsia="en-US"/>
-        </w:rPr>
-      </w:pPr>
+          <w:color w:val="FC6F09"/>
+          <w:sz w:val="20"/>
+          <w:szCs w:val="20"/>
+          <w:lang w:eastAsia="en-US"/>
+        </w:rPr>
+      </w:pPr>
+      <w:r>
+        <w:rPr>
+          <w:rFonts w:ascii="Lucida Console" w:eastAsia="Times New Roman" w:hAnsi="Lucida Console" w:cs="Courier New"/>
+          <w:color w:val="FC6F09"/>
+          <w:sz w:val="20"/>
+          <w:szCs w:val="20"/>
+          <w:lang w:eastAsia="en-US"/>
+        </w:rPr>
+        <w:t>&gt; summary(LM)</w:t>
+      </w:r>
     </w:p>
     <w:p>
       <w:pPr>
@@ -5223,17 +5266,6 @@
           <w:lang w:eastAsia="en-US"/>
         </w:rPr>
       </w:pPr>
-      <w:r>
-        <w:rPr>
-          <w:rFonts w:ascii="Lucida Console" w:eastAsia="Times New Roman" w:hAnsi="Lucida Console" w:cs="Courier New"/>
-          <w:color w:val="E6E1DC"/>
-          <w:sz w:val="20"/>
-          <w:szCs w:val="20"/>
-          <w:bdr w:val="none" w:sz="0" w:space="0" w:color="auto" w:frame="1"/>
-          <w:lang w:eastAsia="en-US"/>
-        </w:rPr>
-        <w:t>&gt; summary(LM)</w:t>
-      </w:r>
     </w:p>
     <w:p>
       <w:pPr>
@@ -5268,6 +5300,17 @@
           <w:lang w:eastAsia="en-US"/>
         </w:rPr>
       </w:pPr>
+      <w:r>
+        <w:rPr>
+          <w:rFonts w:ascii="Lucida Console" w:eastAsia="Times New Roman" w:hAnsi="Lucida Console" w:cs="Courier New"/>
+          <w:color w:val="E6E1DC"/>
+          <w:sz w:val="20"/>
+          <w:szCs w:val="20"/>
+          <w:bdr w:val="none" w:sz="0" w:space="0" w:color="auto" w:frame="1"/>
+          <w:lang w:eastAsia="en-US"/>
+        </w:rPr>
+        <w:t>Call:</w:t>
+      </w:r>
     </w:p>
     <w:p>
       <w:pPr>
@@ -5302,16 +5345,53 @@
           <w:lang w:eastAsia="en-US"/>
         </w:rPr>
       </w:pPr>
-      <w:r>
-        <w:rPr>
-          <w:rFonts w:ascii="Lucida Console" w:eastAsia="Times New Roman" w:hAnsi="Lucida Console" w:cs="Courier New"/>
-          <w:color w:val="E6E1DC"/>
-          <w:sz w:val="20"/>
-          <w:szCs w:val="20"/>
-          <w:bdr w:val="none" w:sz="0" w:space="0" w:color="auto" w:frame="1"/>
-          <w:lang w:eastAsia="en-US"/>
-        </w:rPr>
-        <w:t>Call:</w:t>
+      <w:proofErr w:type="spellStart"/>
+      <w:r>
+        <w:rPr>
+          <w:rFonts w:ascii="Lucida Console" w:eastAsia="Times New Roman" w:hAnsi="Lucida Console" w:cs="Courier New"/>
+          <w:color w:val="E6E1DC"/>
+          <w:sz w:val="20"/>
+          <w:szCs w:val="20"/>
+          <w:bdr w:val="none" w:sz="0" w:space="0" w:color="auto" w:frame="1"/>
+          <w:lang w:eastAsia="en-US"/>
+        </w:rPr>
+        <w:t>lm</w:t>
+      </w:r>
+      <w:proofErr w:type="spellEnd"/>
+      <w:r>
+        <w:rPr>
+          <w:rFonts w:ascii="Lucida Console" w:eastAsia="Times New Roman" w:hAnsi="Lucida Console" w:cs="Courier New"/>
+          <w:color w:val="E6E1DC"/>
+          <w:sz w:val="20"/>
+          <w:szCs w:val="20"/>
+          <w:bdr w:val="none" w:sz="0" w:space="0" w:color="auto" w:frame="1"/>
+          <w:lang w:eastAsia="en-US"/>
+        </w:rPr>
+        <w:t xml:space="preserve">(formula = maxO3 ~ ., data = </w:t>
+      </w:r>
+      <w:proofErr w:type="spellStart"/>
+      <w:r>
+        <w:rPr>
+          <w:rFonts w:ascii="Lucida Console" w:eastAsia="Times New Roman" w:hAnsi="Lucida Console" w:cs="Courier New"/>
+          <w:color w:val="E6E1DC"/>
+          <w:sz w:val="20"/>
+          <w:szCs w:val="20"/>
+          <w:bdr w:val="none" w:sz="0" w:space="0" w:color="auto" w:frame="1"/>
+          <w:lang w:eastAsia="en-US"/>
+        </w:rPr>
+        <w:t>Dataset_ozone</w:t>
+      </w:r>
+      <w:proofErr w:type="spellEnd"/>
+      <w:r>
+        <w:rPr>
+          <w:rFonts w:ascii="Lucida Console" w:eastAsia="Times New Roman" w:hAnsi="Lucida Console" w:cs="Courier New"/>
+          <w:color w:val="E6E1DC"/>
+          <w:sz w:val="20"/>
+          <w:szCs w:val="20"/>
+          <w:bdr w:val="none" w:sz="0" w:space="0" w:color="auto" w:frame="1"/>
+          <w:lang w:eastAsia="en-US"/>
+        </w:rPr>
+        <w:t>)</w:t>
       </w:r>
     </w:p>
     <w:p>
@@ -5347,54 +5427,6 @@
           <w:lang w:eastAsia="en-US"/>
         </w:rPr>
       </w:pPr>
-      <w:proofErr w:type="spellStart"/>
-      <w:r>
-        <w:rPr>
-          <w:rFonts w:ascii="Lucida Console" w:eastAsia="Times New Roman" w:hAnsi="Lucida Console" w:cs="Courier New"/>
-          <w:color w:val="E6E1DC"/>
-          <w:sz w:val="20"/>
-          <w:szCs w:val="20"/>
-          <w:bdr w:val="none" w:sz="0" w:space="0" w:color="auto" w:frame="1"/>
-          <w:lang w:eastAsia="en-US"/>
-        </w:rPr>
-        <w:t>lm</w:t>
-      </w:r>
-      <w:proofErr w:type="spellEnd"/>
-      <w:r>
-        <w:rPr>
-          <w:rFonts w:ascii="Lucida Console" w:eastAsia="Times New Roman" w:hAnsi="Lucida Console" w:cs="Courier New"/>
-          <w:color w:val="E6E1DC"/>
-          <w:sz w:val="20"/>
-          <w:szCs w:val="20"/>
-          <w:bdr w:val="none" w:sz="0" w:space="0" w:color="auto" w:frame="1"/>
-          <w:lang w:eastAsia="en-US"/>
-        </w:rPr>
-        <w:t xml:space="preserve">(formula = maxO3 ~ ., data = </w:t>
-      </w:r>
-      <w:proofErr w:type="spellStart"/>
-      <w:r>
-        <w:rPr>
-          <w:rFonts w:ascii="Lucida Console" w:eastAsia="Times New Roman" w:hAnsi="Lucida Console" w:cs="Courier New"/>
-          <w:color w:val="E6E1DC"/>
-          <w:sz w:val="20"/>
-          <w:szCs w:val="20"/>
-          <w:bdr w:val="none" w:sz="0" w:space="0" w:color="auto" w:frame="1"/>
-          <w:lang w:eastAsia="en-US"/>
-        </w:rPr>
-        <w:t>Dataset_ozone</w:t>
-      </w:r>
-      <w:proofErr w:type="spellEnd"/>
-      <w:r>
-        <w:rPr>
-          <w:rFonts w:ascii="Lucida Console" w:eastAsia="Times New Roman" w:hAnsi="Lucida Console" w:cs="Courier New"/>
-          <w:color w:val="E6E1DC"/>
-          <w:sz w:val="20"/>
-          <w:szCs w:val="20"/>
-          <w:bdr w:val="none" w:sz="0" w:space="0" w:color="auto" w:frame="1"/>
-          <w:lang w:eastAsia="en-US"/>
-        </w:rPr>
-        <w:t>)</w:t>
-      </w:r>
     </w:p>
     <w:p>
       <w:pPr>
@@ -5429,6 +5461,17 @@
           <w:lang w:eastAsia="en-US"/>
         </w:rPr>
       </w:pPr>
+      <w:r>
+        <w:rPr>
+          <w:rFonts w:ascii="Lucida Console" w:eastAsia="Times New Roman" w:hAnsi="Lucida Console" w:cs="Courier New"/>
+          <w:color w:val="E6E1DC"/>
+          <w:sz w:val="20"/>
+          <w:szCs w:val="20"/>
+          <w:bdr w:val="none" w:sz="0" w:space="0" w:color="auto" w:frame="1"/>
+          <w:lang w:eastAsia="en-US"/>
+        </w:rPr>
+        <w:t>Residuals:</w:t>
+      </w:r>
     </w:p>
     <w:p>
       <w:pPr>
@@ -5472,7 +5515,7 @@
           <w:bdr w:val="none" w:sz="0" w:space="0" w:color="auto" w:frame="1"/>
           <w:lang w:eastAsia="en-US"/>
         </w:rPr>
-        <w:t>Residuals:</w:t>
+        <w:t xml:space="preserve">    Min      1Q  Median      3Q     Max </w:t>
       </w:r>
     </w:p>
     <w:p>
@@ -5517,7 +5560,7 @@
           <w:bdr w:val="none" w:sz="0" w:space="0" w:color="auto" w:frame="1"/>
           <w:lang w:eastAsia="en-US"/>
         </w:rPr>
-        <w:t xml:space="preserve">    Min      1Q  Median      3Q     Max </w:t>
+        <w:t xml:space="preserve">-51.814  -8.695  -1.020   7.891  40.046 </w:t>
       </w:r>
     </w:p>
     <w:p>
@@ -5553,17 +5596,6 @@
           <w:lang w:eastAsia="en-US"/>
         </w:rPr>
       </w:pPr>
-      <w:r>
-        <w:rPr>
-          <w:rFonts w:ascii="Lucida Console" w:eastAsia="Times New Roman" w:hAnsi="Lucida Console" w:cs="Courier New"/>
-          <w:color w:val="E6E1DC"/>
-          <w:sz w:val="20"/>
-          <w:szCs w:val="20"/>
-          <w:bdr w:val="none" w:sz="0" w:space="0" w:color="auto" w:frame="1"/>
-          <w:lang w:eastAsia="en-US"/>
-        </w:rPr>
-        <w:t xml:space="preserve">-51.814  -8.695  -1.020   7.891  40.046 </w:t>
-      </w:r>
     </w:p>
     <w:p>
       <w:pPr>
@@ -5598,6 +5630,17 @@
           <w:lang w:eastAsia="en-US"/>
         </w:rPr>
       </w:pPr>
+      <w:r>
+        <w:rPr>
+          <w:rFonts w:ascii="Lucida Console" w:eastAsia="Times New Roman" w:hAnsi="Lucida Console" w:cs="Courier New"/>
+          <w:color w:val="E6E1DC"/>
+          <w:sz w:val="20"/>
+          <w:szCs w:val="20"/>
+          <w:bdr w:val="none" w:sz="0" w:space="0" w:color="auto" w:frame="1"/>
+          <w:lang w:eastAsia="en-US"/>
+        </w:rPr>
+        <w:t>Coefficients:</w:t>
+      </w:r>
     </w:p>
     <w:p>
       <w:pPr>
@@ -5641,7 +5684,31 @@
           <w:bdr w:val="none" w:sz="0" w:space="0" w:color="auto" w:frame="1"/>
           <w:lang w:eastAsia="en-US"/>
         </w:rPr>
-        <w:t>Coefficients:</w:t>
+        <w:t xml:space="preserve">            Estimate Std. Error t value </w:t>
+      </w:r>
+      <w:proofErr w:type="spellStart"/>
+      <w:r>
+        <w:rPr>
+          <w:rFonts w:ascii="Lucida Console" w:eastAsia="Times New Roman" w:hAnsi="Lucida Console" w:cs="Courier New"/>
+          <w:color w:val="E6E1DC"/>
+          <w:sz w:val="20"/>
+          <w:szCs w:val="20"/>
+          <w:bdr w:val="none" w:sz="0" w:space="0" w:color="auto" w:frame="1"/>
+          <w:lang w:eastAsia="en-US"/>
+        </w:rPr>
+        <w:t>Pr</w:t>
+      </w:r>
+      <w:proofErr w:type="spellEnd"/>
+      <w:r>
+        <w:rPr>
+          <w:rFonts w:ascii="Lucida Console" w:eastAsia="Times New Roman" w:hAnsi="Lucida Console" w:cs="Courier New"/>
+          <w:color w:val="E6E1DC"/>
+          <w:sz w:val="20"/>
+          <w:szCs w:val="20"/>
+          <w:bdr w:val="none" w:sz="0" w:space="0" w:color="auto" w:frame="1"/>
+          <w:lang w:eastAsia="en-US"/>
+        </w:rPr>
+        <w:t xml:space="preserve">(&gt;|t|)    </w:t>
       </w:r>
     </w:p>
     <w:p>
@@ -5686,31 +5753,7 @@
           <w:bdr w:val="none" w:sz="0" w:space="0" w:color="auto" w:frame="1"/>
           <w:lang w:eastAsia="en-US"/>
         </w:rPr>
-        <w:t xml:space="preserve">            Estimate Std. Error t value </w:t>
-      </w:r>
-      <w:proofErr w:type="spellStart"/>
-      <w:r>
-        <w:rPr>
-          <w:rFonts w:ascii="Lucida Console" w:eastAsia="Times New Roman" w:hAnsi="Lucida Console" w:cs="Courier New"/>
-          <w:color w:val="E6E1DC"/>
-          <w:sz w:val="20"/>
-          <w:szCs w:val="20"/>
-          <w:bdr w:val="none" w:sz="0" w:space="0" w:color="auto" w:frame="1"/>
-          <w:lang w:eastAsia="en-US"/>
-        </w:rPr>
-        <w:t>Pr</w:t>
-      </w:r>
-      <w:proofErr w:type="spellEnd"/>
-      <w:r>
-        <w:rPr>
-          <w:rFonts w:ascii="Lucida Console" w:eastAsia="Times New Roman" w:hAnsi="Lucida Console" w:cs="Courier New"/>
-          <w:color w:val="E6E1DC"/>
-          <w:sz w:val="20"/>
-          <w:szCs w:val="20"/>
-          <w:bdr w:val="none" w:sz="0" w:space="0" w:color="auto" w:frame="1"/>
-          <w:lang w:eastAsia="en-US"/>
-        </w:rPr>
-        <w:t xml:space="preserve">(&gt;|t|)    </w:t>
+        <w:t xml:space="preserve">(Intercept) 16.26536   15.94398   1.020   0.3102    </w:t>
       </w:r>
     </w:p>
     <w:p>
@@ -5755,7 +5798,7 @@
           <w:bdr w:val="none" w:sz="0" w:space="0" w:color="auto" w:frame="1"/>
           <w:lang w:eastAsia="en-US"/>
         </w:rPr>
-        <w:t xml:space="preserve">(Intercept) 16.26536   15.94398   1.020   0.3102    </w:t>
+        <w:t xml:space="preserve">T9           0.03917    1.16496   0.034   0.9732    </w:t>
       </w:r>
     </w:p>
     <w:p>
@@ -5800,7 +5843,7 @@
           <w:bdr w:val="none" w:sz="0" w:space="0" w:color="auto" w:frame="1"/>
           <w:lang w:eastAsia="en-US"/>
         </w:rPr>
-        <w:t xml:space="preserve">T9           0.03917    1.16496   0.034   0.9732    </w:t>
+        <w:t xml:space="preserve">T12          1.97257    1.47570   1.337   0.1844    </w:t>
       </w:r>
     </w:p>
     <w:p>
@@ -5845,7 +5888,7 @@
           <w:bdr w:val="none" w:sz="0" w:space="0" w:color="auto" w:frame="1"/>
           <w:lang w:eastAsia="en-US"/>
         </w:rPr>
-        <w:t xml:space="preserve">T12          1.97257    1.47570   1.337   0.1844    </w:t>
+        <w:t xml:space="preserve">T15          0.45031    1.18707   0.379   0.7053    </w:t>
       </w:r>
     </w:p>
     <w:p>
@@ -5890,7 +5933,7 @@
           <w:bdr w:val="none" w:sz="0" w:space="0" w:color="auto" w:frame="1"/>
           <w:lang w:eastAsia="en-US"/>
         </w:rPr>
-        <w:t xml:space="preserve">T15          0.45031    1.18707   0.379   0.7053    </w:t>
+        <w:t xml:space="preserve">Ne9         -2.10975    0.95985  -2.198   0.0303 *  </w:t>
       </w:r>
     </w:p>
     <w:p>
@@ -5935,7 +5978,7 @@
           <w:bdr w:val="none" w:sz="0" w:space="0" w:color="auto" w:frame="1"/>
           <w:lang w:eastAsia="en-US"/>
         </w:rPr>
-        <w:t xml:space="preserve">Ne9         -2.10975    0.95985  -2.198   0.0303 *  </w:t>
+        <w:t xml:space="preserve">Ne12        -0.60559    1.42634  -0.425   0.6721    </w:t>
       </w:r>
     </w:p>
     <w:p>
@@ -5980,7 +6023,7 @@
           <w:bdr w:val="none" w:sz="0" w:space="0" w:color="auto" w:frame="1"/>
           <w:lang w:eastAsia="en-US"/>
         </w:rPr>
-        <w:t xml:space="preserve">Ne12        -0.60559    1.42634  -0.425   0.6721    </w:t>
+        <w:t xml:space="preserve">Ne15        -0.01718    1.03589  -0.017   0.9868    </w:t>
       </w:r>
     </w:p>
     <w:p>
@@ -6025,7 +6068,7 @@
           <w:bdr w:val="none" w:sz="0" w:space="0" w:color="auto" w:frame="1"/>
           <w:lang w:eastAsia="en-US"/>
         </w:rPr>
-        <w:t xml:space="preserve">Ne15        -0.01718    1.03589  -0.017   0.9868    </w:t>
+        <w:t xml:space="preserve">Vx9          0.48261    0.98762   0.489   0.6262    </w:t>
       </w:r>
     </w:p>
     <w:p>
@@ -6070,7 +6113,7 @@
           <w:bdr w:val="none" w:sz="0" w:space="0" w:color="auto" w:frame="1"/>
           <w:lang w:eastAsia="en-US"/>
         </w:rPr>
-        <w:t xml:space="preserve">Vx9          0.48261    0.98762   0.489   0.6262    </w:t>
+        <w:t xml:space="preserve">Vx12         0.51379    1.24717   0.412   0.6813    </w:t>
       </w:r>
     </w:p>
     <w:p>
@@ -6115,7 +6158,7 @@
           <w:bdr w:val="none" w:sz="0" w:space="0" w:color="auto" w:frame="1"/>
           <w:lang w:eastAsia="en-US"/>
         </w:rPr>
-        <w:t xml:space="preserve">Vx12         0.51379    1.24717   0.412   0.6813    </w:t>
+        <w:t xml:space="preserve">Vx15         0.72662    0.95198   0.763   0.4471    </w:t>
       </w:r>
     </w:p>
     <w:p>
@@ -6160,7 +6203,7 @@
           <w:bdr w:val="none" w:sz="0" w:space="0" w:color="auto" w:frame="1"/>
           <w:lang w:eastAsia="en-US"/>
         </w:rPr>
-        <w:t xml:space="preserve">Vx15         0.72662    0.95198   0.763   0.4471    </w:t>
+        <w:t>maxO3v       0.34438    0.06699   5.141 1.42e-06 ***</w:t>
       </w:r>
     </w:p>
     <w:p>
@@ -6196,16 +6239,29 @@
           <w:lang w:eastAsia="en-US"/>
         </w:rPr>
       </w:pPr>
-      <w:r>
-        <w:rPr>
-          <w:rFonts w:ascii="Lucida Console" w:eastAsia="Times New Roman" w:hAnsi="Lucida Console" w:cs="Courier New"/>
-          <w:color w:val="E6E1DC"/>
-          <w:sz w:val="20"/>
-          <w:szCs w:val="20"/>
-          <w:bdr w:val="none" w:sz="0" w:space="0" w:color="auto" w:frame="1"/>
-          <w:lang w:eastAsia="en-US"/>
-        </w:rPr>
-        <w:t>maxO3v       0.34438    0.06699   5.141 1.42e-06 ***</w:t>
+      <w:proofErr w:type="spellStart"/>
+      <w:r>
+        <w:rPr>
+          <w:rFonts w:ascii="Lucida Console" w:eastAsia="Times New Roman" w:hAnsi="Lucida Console" w:cs="Courier New"/>
+          <w:color w:val="E6E1DC"/>
+          <w:sz w:val="20"/>
+          <w:szCs w:val="20"/>
+          <w:bdr w:val="none" w:sz="0" w:space="0" w:color="auto" w:frame="1"/>
+          <w:lang w:eastAsia="en-US"/>
+        </w:rPr>
+        <w:t>ventNord</w:t>
+      </w:r>
+      <w:proofErr w:type="spellEnd"/>
+      <w:r>
+        <w:rPr>
+          <w:rFonts w:ascii="Lucida Console" w:eastAsia="Times New Roman" w:hAnsi="Lucida Console" w:cs="Courier New"/>
+          <w:color w:val="E6E1DC"/>
+          <w:sz w:val="20"/>
+          <w:szCs w:val="20"/>
+          <w:bdr w:val="none" w:sz="0" w:space="0" w:color="auto" w:frame="1"/>
+          <w:lang w:eastAsia="en-US"/>
+        </w:rPr>
+        <w:t xml:space="preserve">     0.53956    6.69459   0.081   0.9359    </w:t>
       </w:r>
     </w:p>
     <w:p>
@@ -6251,7 +6307,7 @@
           <w:bdr w:val="none" w:sz="0" w:space="0" w:color="auto" w:frame="1"/>
           <w:lang w:eastAsia="en-US"/>
         </w:rPr>
-        <w:t>ventNord</w:t>
+        <w:t>ventOuest</w:t>
       </w:r>
       <w:proofErr w:type="spellEnd"/>
       <w:r>
@@ -6263,7 +6319,7 @@
           <w:bdr w:val="none" w:sz="0" w:space="0" w:color="auto" w:frame="1"/>
           <w:lang w:eastAsia="en-US"/>
         </w:rPr>
-        <w:t xml:space="preserve">     0.53956    6.69459   0.081   0.9359    </w:t>
+        <w:t xml:space="preserve">    5.53632    8.24792   0.671   0.5037    </w:t>
       </w:r>
     </w:p>
     <w:p>
@@ -6309,7 +6365,7 @@
           <w:bdr w:val="none" w:sz="0" w:space="0" w:color="auto" w:frame="1"/>
           <w:lang w:eastAsia="en-US"/>
         </w:rPr>
-        <w:t>ventOuest</w:t>
+        <w:t>ventSud</w:t>
       </w:r>
       <w:proofErr w:type="spellEnd"/>
       <w:r>
@@ -6321,7 +6377,7 @@
           <w:bdr w:val="none" w:sz="0" w:space="0" w:color="auto" w:frame="1"/>
           <w:lang w:eastAsia="en-US"/>
         </w:rPr>
-        <w:t xml:space="preserve">    5.53632    8.24792   0.671   0.5037    </w:t>
+        <w:t xml:space="preserve">      5.42028    7.16180   0.757   0.4510    </w:t>
       </w:r>
     </w:p>
     <w:p>
@@ -6367,7 +6423,7 @@
           <w:bdr w:val="none" w:sz="0" w:space="0" w:color="auto" w:frame="1"/>
           <w:lang w:eastAsia="en-US"/>
         </w:rPr>
-        <w:t>ventSud</w:t>
+        <w:t>pluieSec</w:t>
       </w:r>
       <w:proofErr w:type="spellEnd"/>
       <w:r>
@@ -6379,7 +6435,7 @@
           <w:bdr w:val="none" w:sz="0" w:space="0" w:color="auto" w:frame="1"/>
           <w:lang w:eastAsia="en-US"/>
         </w:rPr>
-        <w:t xml:space="preserve">      5.42028    7.16180   0.757   0.4510    </w:t>
+        <w:t xml:space="preserve">     3.24713    3.48251   0.932   0.3534    </w:t>
       </w:r>
     </w:p>
     <w:p>
@@ -6415,29 +6471,16 @@
           <w:lang w:eastAsia="en-US"/>
         </w:rPr>
       </w:pPr>
-      <w:proofErr w:type="spellStart"/>
-      <w:r>
-        <w:rPr>
-          <w:rFonts w:ascii="Lucida Console" w:eastAsia="Times New Roman" w:hAnsi="Lucida Console" w:cs="Courier New"/>
-          <w:color w:val="E6E1DC"/>
-          <w:sz w:val="20"/>
-          <w:szCs w:val="20"/>
-          <w:bdr w:val="none" w:sz="0" w:space="0" w:color="auto" w:frame="1"/>
-          <w:lang w:eastAsia="en-US"/>
-        </w:rPr>
-        <w:t>pluieSec</w:t>
-      </w:r>
-      <w:proofErr w:type="spellEnd"/>
-      <w:r>
-        <w:rPr>
-          <w:rFonts w:ascii="Lucida Console" w:eastAsia="Times New Roman" w:hAnsi="Lucida Console" w:cs="Courier New"/>
-          <w:color w:val="E6E1DC"/>
-          <w:sz w:val="20"/>
-          <w:szCs w:val="20"/>
-          <w:bdr w:val="none" w:sz="0" w:space="0" w:color="auto" w:frame="1"/>
-          <w:lang w:eastAsia="en-US"/>
-        </w:rPr>
-        <w:t xml:space="preserve">     3.24713    3.48251   0.932   0.3534    </w:t>
+      <w:r>
+        <w:rPr>
+          <w:rFonts w:ascii="Lucida Console" w:eastAsia="Times New Roman" w:hAnsi="Lucida Console" w:cs="Courier New"/>
+          <w:color w:val="E6E1DC"/>
+          <w:sz w:val="20"/>
+          <w:szCs w:val="20"/>
+          <w:bdr w:val="none" w:sz="0" w:space="0" w:color="auto" w:frame="1"/>
+          <w:lang w:eastAsia="en-US"/>
+        </w:rPr>
+        <w:t>---</w:t>
       </w:r>
     </w:p>
     <w:p>
@@ -6473,16 +6516,29 @@
           <w:lang w:eastAsia="en-US"/>
         </w:rPr>
       </w:pPr>
-      <w:r>
-        <w:rPr>
-          <w:rFonts w:ascii="Lucida Console" w:eastAsia="Times New Roman" w:hAnsi="Lucida Console" w:cs="Courier New"/>
-          <w:color w:val="E6E1DC"/>
-          <w:sz w:val="20"/>
-          <w:szCs w:val="20"/>
-          <w:bdr w:val="none" w:sz="0" w:space="0" w:color="auto" w:frame="1"/>
-          <w:lang w:eastAsia="en-US"/>
-        </w:rPr>
-        <w:t>---</w:t>
+      <w:proofErr w:type="spellStart"/>
+      <w:r>
+        <w:rPr>
+          <w:rFonts w:ascii="Lucida Console" w:eastAsia="Times New Roman" w:hAnsi="Lucida Console" w:cs="Courier New"/>
+          <w:color w:val="E6E1DC"/>
+          <w:sz w:val="20"/>
+          <w:szCs w:val="20"/>
+          <w:bdr w:val="none" w:sz="0" w:space="0" w:color="auto" w:frame="1"/>
+          <w:lang w:eastAsia="en-US"/>
+        </w:rPr>
+        <w:t>Signif</w:t>
+      </w:r>
+      <w:proofErr w:type="spellEnd"/>
+      <w:r>
+        <w:rPr>
+          <w:rFonts w:ascii="Lucida Console" w:eastAsia="Times New Roman" w:hAnsi="Lucida Console" w:cs="Courier New"/>
+          <w:color w:val="E6E1DC"/>
+          <w:sz w:val="20"/>
+          <w:szCs w:val="20"/>
+          <w:bdr w:val="none" w:sz="0" w:space="0" w:color="auto" w:frame="1"/>
+          <w:lang w:eastAsia="en-US"/>
+        </w:rPr>
+        <w:t>. codes:  0 ‘***’ 0.001 ‘**’ 0.01 ‘*’ 0.05 ‘.’ 0.1 ‘ ’ 1</w:t>
       </w:r>
     </w:p>
     <w:p>
@@ -6518,30 +6574,6 @@
           <w:lang w:eastAsia="en-US"/>
         </w:rPr>
       </w:pPr>
-      <w:proofErr w:type="spellStart"/>
-      <w:r>
-        <w:rPr>
-          <w:rFonts w:ascii="Lucida Console" w:eastAsia="Times New Roman" w:hAnsi="Lucida Console" w:cs="Courier New"/>
-          <w:color w:val="E6E1DC"/>
-          <w:sz w:val="20"/>
-          <w:szCs w:val="20"/>
-          <w:bdr w:val="none" w:sz="0" w:space="0" w:color="auto" w:frame="1"/>
-          <w:lang w:eastAsia="en-US"/>
-        </w:rPr>
-        <w:t>Signif</w:t>
-      </w:r>
-      <w:proofErr w:type="spellEnd"/>
-      <w:r>
-        <w:rPr>
-          <w:rFonts w:ascii="Lucida Console" w:eastAsia="Times New Roman" w:hAnsi="Lucida Console" w:cs="Courier New"/>
-          <w:color w:val="E6E1DC"/>
-          <w:sz w:val="20"/>
-          <w:szCs w:val="20"/>
-          <w:bdr w:val="none" w:sz="0" w:space="0" w:color="auto" w:frame="1"/>
-          <w:lang w:eastAsia="en-US"/>
-        </w:rPr>
-        <w:t>. codes:  0 ‘***’ 0.001 ‘**’ 0.01 ‘*’ 0.05 ‘.’ 0.1 ‘ ’ 1</w:t>
-      </w:r>
     </w:p>
     <w:p>
       <w:pPr>
@@ -6576,6 +6608,17 @@
           <w:lang w:eastAsia="en-US"/>
         </w:rPr>
       </w:pPr>
+      <w:r>
+        <w:rPr>
+          <w:rFonts w:ascii="Lucida Console" w:eastAsia="Times New Roman" w:hAnsi="Lucida Console" w:cs="Courier New"/>
+          <w:color w:val="E6E1DC"/>
+          <w:sz w:val="20"/>
+          <w:szCs w:val="20"/>
+          <w:bdr w:val="none" w:sz="0" w:space="0" w:color="auto" w:frame="1"/>
+          <w:lang w:eastAsia="en-US"/>
+        </w:rPr>
+        <w:t>Residual standard error: 14.51 on 97 degrees of freedom</w:t>
+      </w:r>
     </w:p>
     <w:p>
       <w:pPr>
@@ -6619,7 +6662,19 @@
           <w:bdr w:val="none" w:sz="0" w:space="0" w:color="auto" w:frame="1"/>
           <w:lang w:eastAsia="en-US"/>
         </w:rPr>
-        <w:t>Residual standard error: 14.51 on 97 degrees of freedom</w:t>
+        <w:t>Multiple R-squared:  0.7686,</w:t>
+      </w:r>
+      <w:r>
+        <w:rPr>
+          <w:rFonts w:ascii="Lucida Console" w:eastAsia="Times New Roman" w:hAnsi="Lucida Console" w:cs="Courier New"/>
+          <w:color w:val="E6E1DC"/>
+          <w:sz w:val="20"/>
+          <w:szCs w:val="20"/>
+          <w:bdr w:val="none" w:sz="0" w:space="0" w:color="auto" w:frame="1"/>
+          <w:lang w:eastAsia="en-US"/>
+        </w:rPr>
+        <w:tab/>
+        <w:t xml:space="preserve">Adjusted R-squared:  0.7352 </w:t>
       </w:r>
     </w:p>
     <w:p>
@@ -6651,32 +6706,108 @@
           <w:color w:val="E6E1DC"/>
           <w:sz w:val="20"/>
           <w:szCs w:val="20"/>
-          <w:bdr w:val="none" w:sz="0" w:space="0" w:color="auto" w:frame="1"/>
-          <w:lang w:eastAsia="en-US"/>
-        </w:rPr>
-      </w:pPr>
-      <w:r>
-        <w:rPr>
-          <w:rFonts w:ascii="Lucida Console" w:eastAsia="Times New Roman" w:hAnsi="Lucida Console" w:cs="Courier New"/>
-          <w:color w:val="E6E1DC"/>
-          <w:sz w:val="20"/>
-          <w:szCs w:val="20"/>
-          <w:bdr w:val="none" w:sz="0" w:space="0" w:color="auto" w:frame="1"/>
-          <w:lang w:eastAsia="en-US"/>
-        </w:rPr>
-        <w:t>Multiple R-squared:  0.7686,</w:t>
-      </w:r>
-      <w:r>
-        <w:rPr>
-          <w:rFonts w:ascii="Lucida Console" w:eastAsia="Times New Roman" w:hAnsi="Lucida Console" w:cs="Courier New"/>
-          <w:color w:val="E6E1DC"/>
-          <w:sz w:val="20"/>
-          <w:szCs w:val="20"/>
-          <w:bdr w:val="none" w:sz="0" w:space="0" w:color="auto" w:frame="1"/>
-          <w:lang w:eastAsia="en-US"/>
-        </w:rPr>
-        <w:tab/>
-        <w:t xml:space="preserve">Adjusted R-squared:  0.7352 </w:t>
+          <w:lang w:eastAsia="en-US"/>
+        </w:rPr>
+      </w:pPr>
+      <w:r>
+        <w:rPr>
+          <w:rFonts w:ascii="Lucida Console" w:eastAsia="Times New Roman" w:hAnsi="Lucida Console" w:cs="Courier New"/>
+          <w:color w:val="E6E1DC"/>
+          <w:sz w:val="20"/>
+          <w:szCs w:val="20"/>
+          <w:bdr w:val="none" w:sz="0" w:space="0" w:color="auto" w:frame="1"/>
+          <w:lang w:eastAsia="en-US"/>
+        </w:rPr>
+        <w:t>F-statistic: 23.01 on 14 and 97 DF,  p-value: &lt; 2.2e-16</w:t>
+      </w:r>
+    </w:p>
+    <w:p>
+      <w:pPr>
+        <w:rPr>
+          <w:bdr w:val="none" w:sz="0" w:space="0" w:color="auto" w:frame="1"/>
+          <w:lang w:eastAsia="en-US"/>
+        </w:rPr>
+      </w:pPr>
+    </w:p>
+    <w:p>
+      <w:pPr>
+        <w:jc w:val="left"/>
+      </w:pPr>
+      <w:r>
+        <w:br w:type="page"/>
+      </w:r>
+    </w:p>
+    <w:p>
+      <w:pPr>
+        <w:rPr>
+          <w:rFonts w:eastAsiaTheme="minorEastAsia"/>
+        </w:rPr>
+      </w:pPr>
+      <w:r>
+        <w:lastRenderedPageBreak/>
+        <w:t xml:space="preserve">We can calculate </w:t>
+      </w:r>
+      <m:oMath>
+        <m:acc>
+          <m:accPr>
+            <m:ctrlPr>
+              <w:rPr>
+                <w:rFonts w:ascii="Cambria Math" w:hAnsi="Cambria Math"/>
+                <w:i/>
+              </w:rPr>
+            </m:ctrlPr>
+          </m:accPr>
+          <m:e>
+            <m:r>
+              <w:rPr>
+                <w:rFonts w:ascii="Cambria Math" w:hAnsi="Cambria Math"/>
+              </w:rPr>
+              <m:t>β</m:t>
+            </m:r>
+          </m:e>
+        </m:acc>
+      </m:oMath>
+      <w:r>
+        <w:rPr>
+          <w:rFonts w:eastAsiaTheme="minorEastAsia"/>
+        </w:rPr>
+        <w:t xml:space="preserve"> </w:t>
+      </w:r>
+      <w:r>
+        <w:rPr>
+          <w:rFonts w:eastAsiaTheme="minorEastAsia"/>
+        </w:rPr>
+        <w:t>(</w:t>
+      </w:r>
+      <w:r>
+        <w:rPr>
+          <w:rFonts w:eastAsiaTheme="minorEastAsia"/>
+        </w:rPr>
+        <w:t>with their 95% confidence intervals</w:t>
+      </w:r>
+      <w:r>
+        <w:rPr>
+          <w:rFonts w:eastAsiaTheme="minorEastAsia"/>
+        </w:rPr>
+        <w:t>)</w:t>
+      </w:r>
+      <w:r>
+        <w:rPr>
+          <w:rFonts w:eastAsiaTheme="minorEastAsia"/>
+        </w:rPr>
+        <w:t>, the unconstrained least square solution</w:t>
+      </w:r>
+      <w:r>
+        <w:rPr>
+          <w:rFonts w:eastAsiaTheme="minorEastAsia"/>
+        </w:rPr>
+        <w:t>,</w:t>
+      </w:r>
+      <w:r>
+        <w:rPr>
+          <w:rFonts w:eastAsiaTheme="minorEastAsia"/>
+        </w:rPr>
+        <w:t xml:space="preserve"> as following:</w:t>
       </w:r>
     </w:p>
     <w:p>
@@ -6708,80 +6839,40 @@
           <w:color w:val="E6E1DC"/>
           <w:sz w:val="20"/>
           <w:szCs w:val="20"/>
-          <w:bdr w:val="none" w:sz="0" w:space="0" w:color="auto" w:frame="1"/>
-          <w:lang w:eastAsia="en-US"/>
-        </w:rPr>
-      </w:pPr>
-      <w:r>
-        <w:rPr>
-          <w:rFonts w:ascii="Lucida Console" w:eastAsia="Times New Roman" w:hAnsi="Lucida Console" w:cs="Courier New"/>
-          <w:color w:val="E6E1DC"/>
-          <w:sz w:val="20"/>
-          <w:szCs w:val="20"/>
-          <w:bdr w:val="none" w:sz="0" w:space="0" w:color="auto" w:frame="1"/>
-          <w:lang w:eastAsia="en-US"/>
-        </w:rPr>
-        <w:t>F-statistic: 23.01 on 14 and 97 DF,  p-value: &lt; 2.2e-16</w:t>
-      </w:r>
-    </w:p>
-    <w:p>
-      <w:pPr>
-        <w:rPr>
-          <w:rFonts w:eastAsiaTheme="minorEastAsia"/>
-        </w:rPr>
-      </w:pPr>
-      <w:r>
-        <w:t xml:space="preserve">We can calculate </w:t>
-      </w:r>
-      <m:oMath>
-        <m:acc>
-          <m:accPr>
-            <m:ctrlPr>
-              <w:rPr>
-                <w:rFonts w:ascii="Cambria Math" w:hAnsi="Cambria Math"/>
-                <w:i/>
-              </w:rPr>
-            </m:ctrlPr>
-          </m:accPr>
-          <m:e>
-            <m:r>
-              <w:rPr>
-                <w:rFonts w:ascii="Cambria Math" w:hAnsi="Cambria Math"/>
-              </w:rPr>
-              <m:t>β</m:t>
-            </m:r>
-          </m:e>
-        </m:acc>
-      </m:oMath>
-      <w:r>
-        <w:rPr>
-          <w:rFonts w:eastAsiaTheme="minorEastAsia"/>
-        </w:rPr>
-        <w:t>, the unconstrained least square solution as following:</w:t>
-      </w:r>
-    </w:p>
-    <w:p>
-      <w:pPr>
-        <w:jc w:val="left"/>
-        <w:rPr>
-          <w:rFonts w:ascii="Lucida Console" w:eastAsia="Times New Roman" w:hAnsi="Lucida Console" w:cs="Courier New"/>
-          <w:color w:val="E6E1DC"/>
-          <w:sz w:val="20"/>
-          <w:szCs w:val="20"/>
-          <w:bdr w:val="none" w:sz="0" w:space="0" w:color="auto" w:frame="1"/>
-          <w:lang w:eastAsia="en-US"/>
-        </w:rPr>
-      </w:pPr>
-      <w:r>
-        <w:rPr>
-          <w:rFonts w:ascii="Lucida Console" w:eastAsia="Times New Roman" w:hAnsi="Lucida Console" w:cs="Courier New"/>
-          <w:color w:val="E6E1DC"/>
-          <w:sz w:val="20"/>
-          <w:szCs w:val="20"/>
-          <w:bdr w:val="none" w:sz="0" w:space="0" w:color="auto" w:frame="1"/>
-          <w:lang w:eastAsia="en-US"/>
-        </w:rPr>
-        <w:br w:type="page"/>
+          <w:lang w:eastAsia="en-US"/>
+        </w:rPr>
+      </w:pPr>
+      <w:r>
+        <w:rPr>
+          <w:rFonts w:ascii="Lucida Console" w:eastAsia="Times New Roman" w:hAnsi="Lucida Console" w:cs="Courier New"/>
+          <w:color w:val="FC6F09"/>
+          <w:sz w:val="20"/>
+          <w:szCs w:val="20"/>
+          <w:lang w:eastAsia="en-US"/>
+        </w:rPr>
+        <w:t xml:space="preserve">&gt; </w:t>
+      </w:r>
+      <w:proofErr w:type="spellStart"/>
+      <w:r>
+        <w:rPr>
+          <w:rFonts w:ascii="Lucida Console" w:eastAsia="Times New Roman" w:hAnsi="Lucida Console" w:cs="Courier New"/>
+          <w:color w:val="FC6F09"/>
+          <w:sz w:val="20"/>
+          <w:szCs w:val="20"/>
+          <w:lang w:eastAsia="en-US"/>
+        </w:rPr>
+        <w:t>hbeta</w:t>
+      </w:r>
+      <w:proofErr w:type="spellEnd"/>
+      <w:r>
+        <w:rPr>
+          <w:rFonts w:ascii="Lucida Console" w:eastAsia="Times New Roman" w:hAnsi="Lucida Console" w:cs="Courier New"/>
+          <w:color w:val="FC6F09"/>
+          <w:sz w:val="20"/>
+          <w:szCs w:val="20"/>
+          <w:lang w:eastAsia="en-US"/>
+        </w:rPr>
+        <w:t xml:space="preserve"> = solve(t(X) %*% X) %*% t(X) %*% Y</w:t>
       </w:r>
     </w:p>
     <w:p>
@@ -6810,49 +6901,12 @@
         <w:jc w:val="left"/>
         <w:rPr>
           <w:rFonts w:ascii="Lucida Console" w:eastAsia="Times New Roman" w:hAnsi="Lucida Console" w:cs="Courier New"/>
-          <w:color w:val="E6E1DC"/>
-          <w:sz w:val="20"/>
-          <w:szCs w:val="20"/>
-          <w:bdr w:val="none" w:sz="0" w:space="0" w:color="auto" w:frame="1"/>
-          <w:lang w:eastAsia="en-US"/>
-        </w:rPr>
-      </w:pPr>
-      <w:r>
-        <w:rPr>
-          <w:rFonts w:ascii="Lucida Console" w:eastAsia="Times New Roman" w:hAnsi="Lucida Console" w:cs="Courier New"/>
-          <w:color w:val="E6E1DC"/>
-          <w:sz w:val="20"/>
-          <w:szCs w:val="20"/>
-          <w:bdr w:val="none" w:sz="0" w:space="0" w:color="auto" w:frame="1"/>
-          <w:lang w:eastAsia="en-US"/>
-        </w:rPr>
-        <w:lastRenderedPageBreak/>
-        <w:t xml:space="preserve">&gt; </w:t>
-      </w:r>
-      <w:proofErr w:type="spellStart"/>
-      <w:r>
-        <w:rPr>
-          <w:rFonts w:ascii="Lucida Console" w:eastAsia="Times New Roman" w:hAnsi="Lucida Console" w:cs="Courier New"/>
-          <w:color w:val="E6E1DC"/>
-          <w:sz w:val="20"/>
-          <w:szCs w:val="20"/>
-          <w:bdr w:val="none" w:sz="0" w:space="0" w:color="auto" w:frame="1"/>
-          <w:lang w:eastAsia="en-US"/>
-        </w:rPr>
-        <w:t>hbeta</w:t>
-      </w:r>
-      <w:proofErr w:type="spellEnd"/>
-      <w:r>
-        <w:rPr>
-          <w:rFonts w:ascii="Lucida Console" w:eastAsia="Times New Roman" w:hAnsi="Lucida Console" w:cs="Courier New"/>
-          <w:color w:val="E6E1DC"/>
-          <w:sz w:val="20"/>
-          <w:szCs w:val="20"/>
-          <w:bdr w:val="none" w:sz="0" w:space="0" w:color="auto" w:frame="1"/>
-          <w:lang w:eastAsia="en-US"/>
-        </w:rPr>
-        <w:t xml:space="preserve"> = solve(t(X) %*% X) %*% t(X) %*% Y </w:t>
-      </w:r>
+          <w:color w:val="FC6F09"/>
+          <w:sz w:val="20"/>
+          <w:szCs w:val="20"/>
+          <w:lang w:eastAsia="en-US"/>
+        </w:rPr>
+      </w:pPr>
     </w:p>
     <w:p>
       <w:pPr>
@@ -6880,13 +6934,44 @@
         <w:jc w:val="left"/>
         <w:rPr>
           <w:rFonts w:ascii="Lucida Console" w:eastAsia="Times New Roman" w:hAnsi="Lucida Console" w:cs="Courier New"/>
-          <w:color w:val="E6E1DC"/>
-          <w:sz w:val="20"/>
-          <w:szCs w:val="20"/>
-          <w:bdr w:val="none" w:sz="0" w:space="0" w:color="auto" w:frame="1"/>
-          <w:lang w:eastAsia="en-US"/>
-        </w:rPr>
-      </w:pPr>
+          <w:color w:val="FC6F09"/>
+          <w:sz w:val="20"/>
+          <w:szCs w:val="20"/>
+          <w:lang w:eastAsia="en-US"/>
+        </w:rPr>
+      </w:pPr>
+      <w:r>
+        <w:rPr>
+          <w:rFonts w:ascii="Lucida Console" w:eastAsia="Times New Roman" w:hAnsi="Lucida Console" w:cs="Courier New"/>
+          <w:color w:val="FC6F09"/>
+          <w:sz w:val="20"/>
+          <w:szCs w:val="20"/>
+          <w:lang w:eastAsia="en-US"/>
+        </w:rPr>
+        <w:t>&gt; print(</w:t>
+      </w:r>
+      <w:proofErr w:type="spellStart"/>
+      <w:r>
+        <w:rPr>
+          <w:rFonts w:ascii="Lucida Console" w:eastAsia="Times New Roman" w:hAnsi="Lucida Console" w:cs="Courier New"/>
+          <w:color w:val="FC6F09"/>
+          <w:sz w:val="20"/>
+          <w:szCs w:val="20"/>
+          <w:lang w:eastAsia="en-US"/>
+        </w:rPr>
+        <w:t>hbeta_ci</w:t>
+      </w:r>
+      <w:proofErr w:type="spellEnd"/>
+      <w:r>
+        <w:rPr>
+          <w:rFonts w:ascii="Lucida Console" w:eastAsia="Times New Roman" w:hAnsi="Lucida Console" w:cs="Courier New"/>
+          <w:color w:val="FC6F09"/>
+          <w:sz w:val="20"/>
+          <w:szCs w:val="20"/>
+          <w:lang w:eastAsia="en-US"/>
+        </w:rPr>
+        <w:t>)</w:t>
+      </w:r>
     </w:p>
     <w:p>
       <w:pPr>
@@ -6930,31 +7015,7 @@
           <w:bdr w:val="none" w:sz="0" w:space="0" w:color="auto" w:frame="1"/>
           <w:lang w:eastAsia="en-US"/>
         </w:rPr>
-        <w:t>&gt; print(</w:t>
-      </w:r>
-      <w:proofErr w:type="spellStart"/>
-      <w:r>
-        <w:rPr>
-          <w:rFonts w:ascii="Lucida Console" w:eastAsia="Times New Roman" w:hAnsi="Lucida Console" w:cs="Courier New"/>
-          <w:color w:val="E6E1DC"/>
-          <w:sz w:val="20"/>
-          <w:szCs w:val="20"/>
-          <w:bdr w:val="none" w:sz="0" w:space="0" w:color="auto" w:frame="1"/>
-          <w:lang w:eastAsia="en-US"/>
-        </w:rPr>
-        <w:t>hbeta</w:t>
-      </w:r>
-      <w:proofErr w:type="spellEnd"/>
-      <w:r>
-        <w:rPr>
-          <w:rFonts w:ascii="Lucida Console" w:eastAsia="Times New Roman" w:hAnsi="Lucida Console" w:cs="Courier New"/>
-          <w:color w:val="E6E1DC"/>
-          <w:sz w:val="20"/>
-          <w:szCs w:val="20"/>
-          <w:bdr w:val="none" w:sz="0" w:space="0" w:color="auto" w:frame="1"/>
-          <w:lang w:eastAsia="en-US"/>
-        </w:rPr>
-        <w:t>)</w:t>
+        <w:t xml:space="preserve">             Est. Coef. Lower Bound Upper Bound</w:t>
       </w:r>
     </w:p>
     <w:p>
@@ -6999,7 +7060,7 @@
           <w:bdr w:val="none" w:sz="0" w:space="0" w:color="auto" w:frame="1"/>
           <w:lang w:eastAsia="en-US"/>
         </w:rPr>
-        <w:t xml:space="preserve">                   [,1]</w:t>
+        <w:t>(Intercept) 16.26535597 -15.3790310  47.9097430</w:t>
       </w:r>
     </w:p>
     <w:p>
@@ -7044,7 +7105,7 @@
           <w:bdr w:val="none" w:sz="0" w:space="0" w:color="auto" w:frame="1"/>
           <w:lang w:eastAsia="en-US"/>
         </w:rPr>
-        <w:t>(Intercept) 16.26535597</w:t>
+        <w:t>T9           0.03916979  -2.2729470   2.3512865</w:t>
       </w:r>
     </w:p>
     <w:p>
@@ -7089,7 +7150,7 @@
           <w:bdr w:val="none" w:sz="0" w:space="0" w:color="auto" w:frame="1"/>
           <w:lang w:eastAsia="en-US"/>
         </w:rPr>
-        <w:t>T9           0.03916979</w:t>
+        <w:t>T12          1.97257424  -0.9562915   4.9014400</w:t>
       </w:r>
     </w:p>
     <w:p>
@@ -7134,7 +7195,7 @@
           <w:bdr w:val="none" w:sz="0" w:space="0" w:color="auto" w:frame="1"/>
           <w:lang w:eastAsia="en-US"/>
         </w:rPr>
-        <w:t>T12          1.97257424</w:t>
+        <w:t>T15          0.45030800  -1.9057023   2.8063183</w:t>
       </w:r>
     </w:p>
     <w:p>
@@ -7179,7 +7240,7 @@
           <w:bdr w:val="none" w:sz="0" w:space="0" w:color="auto" w:frame="1"/>
           <w:lang w:eastAsia="en-US"/>
         </w:rPr>
-        <w:t>T15          0.45030800</w:t>
+        <w:t>Ne9         -2.10975486  -4.0148008  -0.2047090</w:t>
       </w:r>
     </w:p>
     <w:p>
@@ -7224,7 +7285,7 @@
           <w:bdr w:val="none" w:sz="0" w:space="0" w:color="auto" w:frame="1"/>
           <w:lang w:eastAsia="en-US"/>
         </w:rPr>
-        <w:t>Ne9         -2.10975486</w:t>
+        <w:t>Ne12        -0.60559218  -3.4364784   2.2252941</w:t>
       </w:r>
     </w:p>
     <w:p>
@@ -7269,7 +7330,7 @@
           <w:bdr w:val="none" w:sz="0" w:space="0" w:color="auto" w:frame="1"/>
           <w:lang w:eastAsia="en-US"/>
         </w:rPr>
-        <w:t>Ne12        -0.60559218</w:t>
+        <w:t>Ne15        -0.01717804  -2.0731403   2.0387842</w:t>
       </w:r>
     </w:p>
     <w:p>
@@ -7314,7 +7375,7 @@
           <w:bdr w:val="none" w:sz="0" w:space="0" w:color="auto" w:frame="1"/>
           <w:lang w:eastAsia="en-US"/>
         </w:rPr>
-        <w:t>Ne15        -0.01717804</w:t>
+        <w:t>Vx9          0.48260889  -1.4775515   2.4427692</w:t>
       </w:r>
     </w:p>
     <w:p>
@@ -7359,7 +7420,7 @@
           <w:bdr w:val="none" w:sz="0" w:space="0" w:color="auto" w:frame="1"/>
           <w:lang w:eastAsia="en-US"/>
         </w:rPr>
-        <w:t>Vx9          0.48260889</w:t>
+        <w:t>Vx12         0.51379495  -1.9614872   2.9890771</w:t>
       </w:r>
     </w:p>
     <w:p>
@@ -7404,7 +7465,7 @@
           <w:bdr w:val="none" w:sz="0" w:space="0" w:color="auto" w:frame="1"/>
           <w:lang w:eastAsia="en-US"/>
         </w:rPr>
-        <w:t>Vx12         0.51379495</w:t>
+        <w:t>Vx15         0.72662334  -1.1627861   2.6160327</w:t>
       </w:r>
     </w:p>
     <w:p>
@@ -7449,7 +7510,7 @@
           <w:bdr w:val="none" w:sz="0" w:space="0" w:color="auto" w:frame="1"/>
           <w:lang w:eastAsia="en-US"/>
         </w:rPr>
-        <w:t>Vx15         0.72662334</w:t>
+        <w:t>maxO3v       0.34437835   0.2114188   0.4773379</w:t>
       </w:r>
     </w:p>
     <w:p>
@@ -7485,16 +7546,29 @@
           <w:lang w:eastAsia="en-US"/>
         </w:rPr>
       </w:pPr>
-      <w:r>
-        <w:rPr>
-          <w:rFonts w:ascii="Lucida Console" w:eastAsia="Times New Roman" w:hAnsi="Lucida Console" w:cs="Courier New"/>
-          <w:color w:val="E6E1DC"/>
-          <w:sz w:val="20"/>
-          <w:szCs w:val="20"/>
-          <w:bdr w:val="none" w:sz="0" w:space="0" w:color="auto" w:frame="1"/>
-          <w:lang w:eastAsia="en-US"/>
-        </w:rPr>
-        <w:t>maxO3v       0.34437835</w:t>
+      <w:proofErr w:type="spellStart"/>
+      <w:r>
+        <w:rPr>
+          <w:rFonts w:ascii="Lucida Console" w:eastAsia="Times New Roman" w:hAnsi="Lucida Console" w:cs="Courier New"/>
+          <w:color w:val="E6E1DC"/>
+          <w:sz w:val="20"/>
+          <w:szCs w:val="20"/>
+          <w:bdr w:val="none" w:sz="0" w:space="0" w:color="auto" w:frame="1"/>
+          <w:lang w:eastAsia="en-US"/>
+        </w:rPr>
+        <w:t>ventNord</w:t>
+      </w:r>
+      <w:proofErr w:type="spellEnd"/>
+      <w:r>
+        <w:rPr>
+          <w:rFonts w:ascii="Lucida Console" w:eastAsia="Times New Roman" w:hAnsi="Lucida Console" w:cs="Courier New"/>
+          <w:color w:val="E6E1DC"/>
+          <w:sz w:val="20"/>
+          <w:szCs w:val="20"/>
+          <w:bdr w:val="none" w:sz="0" w:space="0" w:color="auto" w:frame="1"/>
+          <w:lang w:eastAsia="en-US"/>
+        </w:rPr>
+        <w:t xml:space="preserve">     0.53956395 -12.7473509  13.8264788</w:t>
       </w:r>
     </w:p>
     <w:p>
@@ -7540,7 +7614,7 @@
           <w:bdr w:val="none" w:sz="0" w:space="0" w:color="auto" w:frame="1"/>
           <w:lang w:eastAsia="en-US"/>
         </w:rPr>
-        <w:t>ventNord</w:t>
+        <w:t>ventOuest</w:t>
       </w:r>
       <w:proofErr w:type="spellEnd"/>
       <w:r>
@@ -7552,7 +7626,7 @@
           <w:bdr w:val="none" w:sz="0" w:space="0" w:color="auto" w:frame="1"/>
           <w:lang w:eastAsia="en-US"/>
         </w:rPr>
-        <w:t xml:space="preserve">     0.53956395</w:t>
+        <w:t xml:space="preserve">    5.53631722 -10.8335269  21.9061613</w:t>
       </w:r>
     </w:p>
     <w:p>
@@ -7598,7 +7672,7 @@
           <w:bdr w:val="none" w:sz="0" w:space="0" w:color="auto" w:frame="1"/>
           <w:lang w:eastAsia="en-US"/>
         </w:rPr>
-        <w:t>ventOuest</w:t>
+        <w:t>ventSud</w:t>
       </w:r>
       <w:proofErr w:type="spellEnd"/>
       <w:r>
@@ -7610,7 +7684,7 @@
           <w:bdr w:val="none" w:sz="0" w:space="0" w:color="auto" w:frame="1"/>
           <w:lang w:eastAsia="en-US"/>
         </w:rPr>
-        <w:t xml:space="preserve">    5.53631722</w:t>
+        <w:t xml:space="preserve">      5.42028442  -8.7939071  19.6344759</w:t>
       </w:r>
     </w:p>
     <w:p>
@@ -7638,10 +7712,6 @@
         <w:spacing w:before="0" w:after="0" w:line="240" w:lineRule="auto"/>
         <w:jc w:val="left"/>
         <w:rPr>
-          <w:rFonts w:ascii="Lucida Console" w:eastAsia="Times New Roman" w:hAnsi="Lucida Console" w:cs="Courier New"/>
-          <w:color w:val="E6E1DC"/>
-          <w:sz w:val="20"/>
-          <w:szCs w:val="20"/>
           <w:bdr w:val="none" w:sz="0" w:space="0" w:color="auto" w:frame="1"/>
           <w:lang w:eastAsia="en-US"/>
         </w:rPr>
@@ -7656,7 +7726,7 @@
           <w:bdr w:val="none" w:sz="0" w:space="0" w:color="auto" w:frame="1"/>
           <w:lang w:eastAsia="en-US"/>
         </w:rPr>
-        <w:t>ventSud</w:t>
+        <w:t>pluieSec</w:t>
       </w:r>
       <w:proofErr w:type="spellEnd"/>
       <w:r>
@@ -7668,67 +7738,16 @@
           <w:bdr w:val="none" w:sz="0" w:space="0" w:color="auto" w:frame="1"/>
           <w:lang w:eastAsia="en-US"/>
         </w:rPr>
-        <w:t xml:space="preserve">      5.42028442</w:t>
-      </w:r>
-    </w:p>
-    <w:p>
-      <w:pPr>
-        <w:shd w:val="clear" w:color="auto" w:fill="161616"/>
-        <w:tabs>
-          <w:tab w:val="left" w:pos="916"/>
-          <w:tab w:val="left" w:pos="1832"/>
-          <w:tab w:val="left" w:pos="2748"/>
-          <w:tab w:val="left" w:pos="3664"/>
-          <w:tab w:val="left" w:pos="4580"/>
-          <w:tab w:val="left" w:pos="5496"/>
-          <w:tab w:val="left" w:pos="6412"/>
-          <w:tab w:val="left" w:pos="7328"/>
-          <w:tab w:val="left" w:pos="8244"/>
-          <w:tab w:val="left" w:pos="9160"/>
-          <w:tab w:val="left" w:pos="10076"/>
-          <w:tab w:val="left" w:pos="10992"/>
-          <w:tab w:val="left" w:pos="11908"/>
-          <w:tab w:val="left" w:pos="12824"/>
-          <w:tab w:val="left" w:pos="13740"/>
-          <w:tab w:val="left" w:pos="14656"/>
-        </w:tabs>
-        <w:wordWrap w:val="0"/>
-        <w:spacing w:before="0" w:after="0" w:line="240" w:lineRule="auto"/>
-        <w:jc w:val="left"/>
-        <w:rPr>
-          <w:rFonts w:ascii="Lucida Console" w:eastAsia="Times New Roman" w:hAnsi="Lucida Console" w:cs="Courier New"/>
-          <w:color w:val="E6E1DC"/>
-          <w:sz w:val="20"/>
-          <w:szCs w:val="20"/>
-          <w:lang w:eastAsia="en-US"/>
-        </w:rPr>
-      </w:pPr>
-      <w:proofErr w:type="spellStart"/>
-      <w:r>
-        <w:rPr>
-          <w:rFonts w:ascii="Lucida Console" w:eastAsia="Times New Roman" w:hAnsi="Lucida Console" w:cs="Courier New"/>
-          <w:color w:val="E6E1DC"/>
-          <w:sz w:val="20"/>
-          <w:szCs w:val="20"/>
-          <w:bdr w:val="none" w:sz="0" w:space="0" w:color="auto" w:frame="1"/>
-          <w:lang w:eastAsia="en-US"/>
-        </w:rPr>
-        <w:t>pluieSec</w:t>
-      </w:r>
-      <w:proofErr w:type="spellEnd"/>
-      <w:r>
-        <w:rPr>
-          <w:rFonts w:ascii="Lucida Console" w:eastAsia="Times New Roman" w:hAnsi="Lucida Console" w:cs="Courier New"/>
-          <w:color w:val="E6E1DC"/>
-          <w:sz w:val="20"/>
-          <w:szCs w:val="20"/>
-          <w:bdr w:val="none" w:sz="0" w:space="0" w:color="auto" w:frame="1"/>
-          <w:lang w:eastAsia="en-US"/>
-        </w:rPr>
-        <w:t xml:space="preserve">     3.24713025</w:t>
-      </w:r>
-    </w:p>
-    <w:p/>
+        <w:t xml:space="preserve">     3.24713025  -3.6646975  10.1589580</w:t>
+      </w:r>
+      <w:r>
+        <w:rPr>
+          <w:bdr w:val="none" w:sz="0" w:space="0" w:color="auto" w:frame="1"/>
+          <w:lang w:eastAsia="en-US"/>
+        </w:rPr>
+        <w:t xml:space="preserve"> </w:t>
+      </w:r>
+    </w:p>
     <w:p>
       <w:pPr>
         <w:pStyle w:val="Heading3"/>
@@ -7929,20 +7948,18 @@
         <w:jc w:val="left"/>
         <w:rPr>
           <w:rFonts w:ascii="Lucida Console" w:eastAsia="Times New Roman" w:hAnsi="Lucida Console" w:cs="Courier New"/>
-          <w:color w:val="E6E1DC"/>
-          <w:sz w:val="20"/>
-          <w:szCs w:val="20"/>
-          <w:bdr w:val="none" w:sz="0" w:space="0" w:color="auto" w:frame="1"/>
-          <w:lang w:eastAsia="en-US"/>
-        </w:rPr>
-      </w:pPr>
-      <w:r>
-        <w:rPr>
-          <w:rFonts w:ascii="Lucida Console" w:eastAsia="Times New Roman" w:hAnsi="Lucida Console" w:cs="Courier New"/>
-          <w:color w:val="E6E1DC"/>
-          <w:sz w:val="20"/>
-          <w:szCs w:val="20"/>
-          <w:bdr w:val="none" w:sz="0" w:space="0" w:color="auto" w:frame="1"/>
+          <w:color w:val="FC6F09"/>
+          <w:sz w:val="20"/>
+          <w:szCs w:val="20"/>
+          <w:lang w:eastAsia="en-US"/>
+        </w:rPr>
+      </w:pPr>
+      <w:r>
+        <w:rPr>
+          <w:rFonts w:ascii="Lucida Console" w:eastAsia="Times New Roman" w:hAnsi="Lucida Console" w:cs="Courier New"/>
+          <w:color w:val="FC6F09"/>
+          <w:sz w:val="20"/>
+          <w:szCs w:val="20"/>
           <w:lang w:eastAsia="en-US"/>
         </w:rPr>
         <w:t xml:space="preserve">&gt; </w:t>
@@ -7951,10 +7968,9 @@
       <w:r>
         <w:rPr>
           <w:rFonts w:ascii="Lucida Console" w:eastAsia="Times New Roman" w:hAnsi="Lucida Console" w:cs="Courier New"/>
-          <w:color w:val="E6E1DC"/>
-          <w:sz w:val="20"/>
-          <w:szCs w:val="20"/>
-          <w:bdr w:val="none" w:sz="0" w:space="0" w:color="auto" w:frame="1"/>
+          <w:color w:val="FC6F09"/>
+          <w:sz w:val="20"/>
+          <w:szCs w:val="20"/>
           <w:lang w:eastAsia="en-US"/>
         </w:rPr>
         <w:t>hbeta_c</w:t>
@@ -7963,10 +7979,9 @@
       <w:r>
         <w:rPr>
           <w:rFonts w:ascii="Lucida Console" w:eastAsia="Times New Roman" w:hAnsi="Lucida Console" w:cs="Courier New"/>
-          <w:color w:val="E6E1DC"/>
-          <w:sz w:val="20"/>
-          <w:szCs w:val="20"/>
-          <w:bdr w:val="none" w:sz="0" w:space="0" w:color="auto" w:frame="1"/>
+          <w:color w:val="FC6F09"/>
+          <w:sz w:val="20"/>
+          <w:szCs w:val="20"/>
           <w:lang w:eastAsia="en-US"/>
         </w:rPr>
         <w:t xml:space="preserve"> = </w:t>
@@ -7998,20 +8013,18 @@
         <w:jc w:val="left"/>
         <w:rPr>
           <w:rFonts w:ascii="Lucida Console" w:eastAsia="Times New Roman" w:hAnsi="Lucida Console" w:cs="Courier New"/>
-          <w:color w:val="E6E1DC"/>
-          <w:sz w:val="20"/>
-          <w:szCs w:val="20"/>
-          <w:bdr w:val="none" w:sz="0" w:space="0" w:color="auto" w:frame="1"/>
-          <w:lang w:eastAsia="en-US"/>
-        </w:rPr>
-      </w:pPr>
-      <w:r>
-        <w:rPr>
-          <w:rFonts w:ascii="Lucida Console" w:eastAsia="Times New Roman" w:hAnsi="Lucida Console" w:cs="Courier New"/>
-          <w:color w:val="E6E1DC"/>
-          <w:sz w:val="20"/>
-          <w:szCs w:val="20"/>
-          <w:bdr w:val="none" w:sz="0" w:space="0" w:color="auto" w:frame="1"/>
+          <w:color w:val="FC6F09"/>
+          <w:sz w:val="20"/>
+          <w:szCs w:val="20"/>
+          <w:lang w:eastAsia="en-US"/>
+        </w:rPr>
+      </w:pPr>
+      <w:r>
+        <w:rPr>
+          <w:rFonts w:ascii="Lucida Console" w:eastAsia="Times New Roman" w:hAnsi="Lucida Console" w:cs="Courier New"/>
+          <w:color w:val="FC6F09"/>
+          <w:sz w:val="20"/>
+          <w:szCs w:val="20"/>
           <w:lang w:eastAsia="en-US"/>
         </w:rPr>
         <w:t xml:space="preserve">+   </w:t>
@@ -8020,10 +8033,9 @@
       <w:r>
         <w:rPr>
           <w:rFonts w:ascii="Lucida Console" w:eastAsia="Times New Roman" w:hAnsi="Lucida Console" w:cs="Courier New"/>
-          <w:color w:val="E6E1DC"/>
-          <w:sz w:val="20"/>
-          <w:szCs w:val="20"/>
-          <w:bdr w:val="none" w:sz="0" w:space="0" w:color="auto" w:frame="1"/>
+          <w:color w:val="FC6F09"/>
+          <w:sz w:val="20"/>
+          <w:szCs w:val="20"/>
           <w:lang w:eastAsia="en-US"/>
         </w:rPr>
         <w:t>hbeta</w:t>
@@ -8032,10 +8044,9 @@
       <w:r>
         <w:rPr>
           <w:rFonts w:ascii="Lucida Console" w:eastAsia="Times New Roman" w:hAnsi="Lucida Console" w:cs="Courier New"/>
-          <w:color w:val="E6E1DC"/>
-          <w:sz w:val="20"/>
-          <w:szCs w:val="20"/>
-          <w:bdr w:val="none" w:sz="0" w:space="0" w:color="auto" w:frame="1"/>
+          <w:color w:val="FC6F09"/>
+          <w:sz w:val="20"/>
+          <w:szCs w:val="20"/>
           <w:lang w:eastAsia="en-US"/>
         </w:rPr>
         <w:t xml:space="preserve"> + </w:t>
@@ -8067,20 +8078,18 @@
         <w:jc w:val="left"/>
         <w:rPr>
           <w:rFonts w:ascii="Lucida Console" w:eastAsia="Times New Roman" w:hAnsi="Lucida Console" w:cs="Courier New"/>
-          <w:color w:val="E6E1DC"/>
-          <w:sz w:val="20"/>
-          <w:szCs w:val="20"/>
-          <w:bdr w:val="none" w:sz="0" w:space="0" w:color="auto" w:frame="1"/>
-          <w:lang w:eastAsia="en-US"/>
-        </w:rPr>
-      </w:pPr>
-      <w:r>
-        <w:rPr>
-          <w:rFonts w:ascii="Lucida Console" w:eastAsia="Times New Roman" w:hAnsi="Lucida Console" w:cs="Courier New"/>
-          <w:color w:val="E6E1DC"/>
-          <w:sz w:val="20"/>
-          <w:szCs w:val="20"/>
-          <w:bdr w:val="none" w:sz="0" w:space="0" w:color="auto" w:frame="1"/>
+          <w:color w:val="FC6F09"/>
+          <w:sz w:val="20"/>
+          <w:szCs w:val="20"/>
+          <w:lang w:eastAsia="en-US"/>
+        </w:rPr>
+      </w:pPr>
+      <w:r>
+        <w:rPr>
+          <w:rFonts w:ascii="Lucida Console" w:eastAsia="Times New Roman" w:hAnsi="Lucida Console" w:cs="Courier New"/>
+          <w:color w:val="FC6F09"/>
+          <w:sz w:val="20"/>
+          <w:szCs w:val="20"/>
           <w:lang w:eastAsia="en-US"/>
         </w:rPr>
         <w:t xml:space="preserve">+   solve(t(X) %*% X) %*% </w:t>
@@ -8112,20 +8121,18 @@
         <w:jc w:val="left"/>
         <w:rPr>
           <w:rFonts w:ascii="Lucida Console" w:eastAsia="Times New Roman" w:hAnsi="Lucida Console" w:cs="Courier New"/>
-          <w:color w:val="E6E1DC"/>
-          <w:sz w:val="20"/>
-          <w:szCs w:val="20"/>
-          <w:bdr w:val="none" w:sz="0" w:space="0" w:color="auto" w:frame="1"/>
-          <w:lang w:eastAsia="en-US"/>
-        </w:rPr>
-      </w:pPr>
-      <w:r>
-        <w:rPr>
-          <w:rFonts w:ascii="Lucida Console" w:eastAsia="Times New Roman" w:hAnsi="Lucida Console" w:cs="Courier New"/>
-          <w:color w:val="E6E1DC"/>
-          <w:sz w:val="20"/>
-          <w:szCs w:val="20"/>
-          <w:bdr w:val="none" w:sz="0" w:space="0" w:color="auto" w:frame="1"/>
+          <w:color w:val="FC6F09"/>
+          <w:sz w:val="20"/>
+          <w:szCs w:val="20"/>
+          <w:lang w:eastAsia="en-US"/>
+        </w:rPr>
+      </w:pPr>
+      <w:r>
+        <w:rPr>
+          <w:rFonts w:ascii="Lucida Console" w:eastAsia="Times New Roman" w:hAnsi="Lucida Console" w:cs="Courier New"/>
+          <w:color w:val="FC6F09"/>
+          <w:sz w:val="20"/>
+          <w:szCs w:val="20"/>
           <w:lang w:eastAsia="en-US"/>
         </w:rPr>
         <w:t xml:space="preserve">+   t(R) %*% </w:t>
@@ -8157,23 +8164,21 @@
         <w:jc w:val="left"/>
         <w:rPr>
           <w:rFonts w:ascii="Lucida Console" w:eastAsia="Times New Roman" w:hAnsi="Lucida Console" w:cs="Courier New"/>
-          <w:color w:val="E6E1DC"/>
-          <w:sz w:val="20"/>
-          <w:szCs w:val="20"/>
-          <w:bdr w:val="none" w:sz="0" w:space="0" w:color="auto" w:frame="1"/>
-          <w:lang w:eastAsia="en-US"/>
-        </w:rPr>
-      </w:pPr>
-      <w:r>
-        <w:rPr>
-          <w:rFonts w:ascii="Lucida Console" w:eastAsia="Times New Roman" w:hAnsi="Lucida Console" w:cs="Courier New"/>
-          <w:color w:val="E6E1DC"/>
-          <w:sz w:val="20"/>
-          <w:szCs w:val="20"/>
-          <w:bdr w:val="none" w:sz="0" w:space="0" w:color="auto" w:frame="1"/>
-          <w:lang w:eastAsia="en-US"/>
-        </w:rPr>
-        <w:t xml:space="preserve">+   solve(R %*% solve(t .... [TRUNCATED] </w:t>
+          <w:color w:val="FC6F09"/>
+          <w:sz w:val="20"/>
+          <w:szCs w:val="20"/>
+          <w:lang w:eastAsia="en-US"/>
+        </w:rPr>
+      </w:pPr>
+      <w:r>
+        <w:rPr>
+          <w:rFonts w:ascii="Lucida Console" w:eastAsia="Times New Roman" w:hAnsi="Lucida Console" w:cs="Courier New"/>
+          <w:color w:val="FC6F09"/>
+          <w:sz w:val="20"/>
+          <w:szCs w:val="20"/>
+          <w:lang w:eastAsia="en-US"/>
+        </w:rPr>
+        <w:t>+   solve(R %*% solve(t(X) %*% X) %*% t(R)) %*%</w:t>
       </w:r>
     </w:p>
     <w:p>
@@ -8202,13 +8207,44 @@
         <w:jc w:val="left"/>
         <w:rPr>
           <w:rFonts w:ascii="Lucida Console" w:eastAsia="Times New Roman" w:hAnsi="Lucida Console" w:cs="Courier New"/>
-          <w:color w:val="E6E1DC"/>
-          <w:sz w:val="20"/>
-          <w:szCs w:val="20"/>
-          <w:bdr w:val="none" w:sz="0" w:space="0" w:color="auto" w:frame="1"/>
-          <w:lang w:eastAsia="en-US"/>
-        </w:rPr>
-      </w:pPr>
+          <w:color w:val="FC6F09"/>
+          <w:sz w:val="20"/>
+          <w:szCs w:val="20"/>
+          <w:lang w:eastAsia="en-US"/>
+        </w:rPr>
+      </w:pPr>
+      <w:r>
+        <w:rPr>
+          <w:rFonts w:ascii="Lucida Console" w:eastAsia="Times New Roman" w:hAnsi="Lucida Console" w:cs="Courier New"/>
+          <w:color w:val="FC6F09"/>
+          <w:sz w:val="20"/>
+          <w:szCs w:val="20"/>
+          <w:lang w:eastAsia="en-US"/>
+        </w:rPr>
+        <w:t xml:space="preserve">+   (r - R %*% </w:t>
+      </w:r>
+      <w:proofErr w:type="spellStart"/>
+      <w:r>
+        <w:rPr>
+          <w:rFonts w:ascii="Lucida Console" w:eastAsia="Times New Roman" w:hAnsi="Lucida Console" w:cs="Courier New"/>
+          <w:color w:val="FC6F09"/>
+          <w:sz w:val="20"/>
+          <w:szCs w:val="20"/>
+          <w:lang w:eastAsia="en-US"/>
+        </w:rPr>
+        <w:t>hbeta</w:t>
+      </w:r>
+      <w:proofErr w:type="spellEnd"/>
+      <w:r>
+        <w:rPr>
+          <w:rFonts w:ascii="Lucida Console" w:eastAsia="Times New Roman" w:hAnsi="Lucida Console" w:cs="Courier New"/>
+          <w:color w:val="FC6F09"/>
+          <w:sz w:val="20"/>
+          <w:szCs w:val="20"/>
+          <w:lang w:eastAsia="en-US"/>
+        </w:rPr>
+        <w:t>)</w:t>
+      </w:r>
     </w:p>
     <w:p>
       <w:pPr>
@@ -8236,48 +8272,12 @@
         <w:jc w:val="left"/>
         <w:rPr>
           <w:rFonts w:ascii="Lucida Console" w:eastAsia="Times New Roman" w:hAnsi="Lucida Console" w:cs="Courier New"/>
-          <w:color w:val="E6E1DC"/>
-          <w:sz w:val="20"/>
-          <w:szCs w:val="20"/>
-          <w:bdr w:val="none" w:sz="0" w:space="0" w:color="auto" w:frame="1"/>
-          <w:lang w:eastAsia="en-US"/>
-        </w:rPr>
-      </w:pPr>
-      <w:r>
-        <w:rPr>
-          <w:rFonts w:ascii="Lucida Console" w:eastAsia="Times New Roman" w:hAnsi="Lucida Console" w:cs="Courier New"/>
-          <w:color w:val="E6E1DC"/>
-          <w:sz w:val="20"/>
-          <w:szCs w:val="20"/>
-          <w:bdr w:val="none" w:sz="0" w:space="0" w:color="auto" w:frame="1"/>
-          <w:lang w:eastAsia="en-US"/>
-        </w:rPr>
-        <w:t>&gt; print(</w:t>
-      </w:r>
-      <w:proofErr w:type="spellStart"/>
-      <w:r>
-        <w:rPr>
-          <w:rFonts w:ascii="Lucida Console" w:eastAsia="Times New Roman" w:hAnsi="Lucida Console" w:cs="Courier New"/>
-          <w:color w:val="E6E1DC"/>
-          <w:sz w:val="20"/>
-          <w:szCs w:val="20"/>
-          <w:bdr w:val="none" w:sz="0" w:space="0" w:color="auto" w:frame="1"/>
-          <w:lang w:eastAsia="en-US"/>
-        </w:rPr>
-        <w:t>hbeta_c</w:t>
-      </w:r>
-      <w:proofErr w:type="spellEnd"/>
-      <w:r>
-        <w:rPr>
-          <w:rFonts w:ascii="Lucida Console" w:eastAsia="Times New Roman" w:hAnsi="Lucida Console" w:cs="Courier New"/>
-          <w:color w:val="E6E1DC"/>
-          <w:sz w:val="20"/>
-          <w:szCs w:val="20"/>
-          <w:bdr w:val="none" w:sz="0" w:space="0" w:color="auto" w:frame="1"/>
-          <w:lang w:eastAsia="en-US"/>
-        </w:rPr>
-        <w:t>)</w:t>
-      </w:r>
+          <w:color w:val="FC6F09"/>
+          <w:sz w:val="20"/>
+          <w:szCs w:val="20"/>
+          <w:lang w:eastAsia="en-US"/>
+        </w:rPr>
+      </w:pPr>
     </w:p>
     <w:p>
       <w:pPr>
@@ -8305,23 +8305,43 @@
         <w:jc w:val="left"/>
         <w:rPr>
           <w:rFonts w:ascii="Lucida Console" w:eastAsia="Times New Roman" w:hAnsi="Lucida Console" w:cs="Courier New"/>
-          <w:color w:val="E6E1DC"/>
-          <w:sz w:val="20"/>
-          <w:szCs w:val="20"/>
-          <w:bdr w:val="none" w:sz="0" w:space="0" w:color="auto" w:frame="1"/>
-          <w:lang w:eastAsia="en-US"/>
-        </w:rPr>
-      </w:pPr>
-      <w:r>
-        <w:rPr>
-          <w:rFonts w:ascii="Lucida Console" w:eastAsia="Times New Roman" w:hAnsi="Lucida Console" w:cs="Courier New"/>
-          <w:color w:val="E6E1DC"/>
-          <w:sz w:val="20"/>
-          <w:szCs w:val="20"/>
-          <w:bdr w:val="none" w:sz="0" w:space="0" w:color="auto" w:frame="1"/>
-          <w:lang w:eastAsia="en-US"/>
-        </w:rPr>
-        <w:t xml:space="preserve">                   [,1]</w:t>
+          <w:color w:val="FC6F09"/>
+          <w:sz w:val="20"/>
+          <w:szCs w:val="20"/>
+          <w:lang w:eastAsia="en-US"/>
+        </w:rPr>
+      </w:pPr>
+      <w:r>
+        <w:rPr>
+          <w:rFonts w:ascii="Lucida Console" w:eastAsia="Times New Roman" w:hAnsi="Lucida Console" w:cs="Courier New"/>
+          <w:color w:val="FC6F09"/>
+          <w:sz w:val="20"/>
+          <w:szCs w:val="20"/>
+          <w:lang w:eastAsia="en-US"/>
+        </w:rPr>
+        <w:t>&gt; print(</w:t>
+      </w:r>
+      <w:proofErr w:type="spellStart"/>
+      <w:r>
+        <w:rPr>
+          <w:rFonts w:ascii="Lucida Console" w:eastAsia="Times New Roman" w:hAnsi="Lucida Console" w:cs="Courier New"/>
+          <w:color w:val="FC6F09"/>
+          <w:sz w:val="20"/>
+          <w:szCs w:val="20"/>
+          <w:lang w:eastAsia="en-US"/>
+        </w:rPr>
+        <w:t>hbeta_c_ci</w:t>
+      </w:r>
+      <w:proofErr w:type="spellEnd"/>
+      <w:r>
+        <w:rPr>
+          <w:rFonts w:ascii="Lucida Console" w:eastAsia="Times New Roman" w:hAnsi="Lucida Console" w:cs="Courier New"/>
+          <w:color w:val="FC6F09"/>
+          <w:sz w:val="20"/>
+          <w:szCs w:val="20"/>
+          <w:lang w:eastAsia="en-US"/>
+        </w:rPr>
+        <w:t>)</w:t>
       </w:r>
     </w:p>
     <w:p>
@@ -8366,7 +8386,7 @@
           <w:bdr w:val="none" w:sz="0" w:space="0" w:color="auto" w:frame="1"/>
           <w:lang w:eastAsia="en-US"/>
         </w:rPr>
-        <w:t>(Intercept) 59.42206714</w:t>
+        <w:t xml:space="preserve">             Est. Coef. Lower Bound Upper Bound</w:t>
       </w:r>
     </w:p>
     <w:p>
@@ -8411,7 +8431,7 @@
           <w:bdr w:val="none" w:sz="0" w:space="0" w:color="auto" w:frame="1"/>
           <w:lang w:eastAsia="en-US"/>
         </w:rPr>
-        <w:t>T9          -1.87215990</w:t>
+        <w:t>(Intercept) 59.42206714  25.6494312  93.1947031</w:t>
       </w:r>
     </w:p>
     <w:p>
@@ -8456,7 +8476,7 @@
           <w:bdr w:val="none" w:sz="0" w:space="0" w:color="auto" w:frame="1"/>
           <w:lang w:eastAsia="en-US"/>
         </w:rPr>
-        <w:t>T12          1.17078960</w:t>
+        <w:t>T9          -1.87215990  -4.3397785   0.5954587</w:t>
       </w:r>
     </w:p>
     <w:p>
@@ -8501,7 +8521,7 @@
           <w:bdr w:val="none" w:sz="0" w:space="0" w:color="auto" w:frame="1"/>
           <w:lang w:eastAsia="en-US"/>
         </w:rPr>
-        <w:t>T15          0.70137031</w:t>
+        <w:t>T12          1.17078960  -1.9550576   4.2966368</w:t>
       </w:r>
     </w:p>
     <w:p>
@@ -8546,7 +8566,7 @@
           <w:bdr w:val="none" w:sz="0" w:space="0" w:color="auto" w:frame="1"/>
           <w:lang w:eastAsia="en-US"/>
         </w:rPr>
-        <w:t>Ne9         -2.97625939</w:t>
+        <w:t>T15          0.70137031  -1.8130939   3.2158346</w:t>
       </w:r>
     </w:p>
     <w:p>
@@ -8591,7 +8611,7 @@
           <w:bdr w:val="none" w:sz="0" w:space="0" w:color="auto" w:frame="1"/>
           <w:lang w:eastAsia="en-US"/>
         </w:rPr>
-        <w:t>Ne12        -1.37664117</w:t>
+        <w:t>Ne9         -2.97625939  -5.0094295  -0.9430893</w:t>
       </w:r>
     </w:p>
     <w:p>
@@ -8636,7 +8656,7 @@
           <w:bdr w:val="none" w:sz="0" w:space="0" w:color="auto" w:frame="1"/>
           <w:lang w:eastAsia="en-US"/>
         </w:rPr>
-        <w:t>Ne15         0.08932548</w:t>
+        <w:t>Ne12        -1.37664117  -4.3979192   1.6446369</w:t>
       </w:r>
     </w:p>
     <w:p>
@@ -8681,7 +8701,7 @@
           <w:bdr w:val="none" w:sz="0" w:space="0" w:color="auto" w:frame="1"/>
           <w:lang w:eastAsia="en-US"/>
         </w:rPr>
-        <w:t>Vx9         -0.16837184</w:t>
+        <w:t>Ne15         0.08932548  -2.1049109   2.2835618</w:t>
       </w:r>
     </w:p>
     <w:p>
@@ -8726,7 +8746,7 @@
           <w:bdr w:val="none" w:sz="0" w:space="0" w:color="auto" w:frame="1"/>
           <w:lang w:eastAsia="en-US"/>
         </w:rPr>
-        <w:t>Vx12         0.53454939</w:t>
+        <w:t>Vx9         -0.16837184  -2.2603631   1.9236195</w:t>
       </w:r>
     </w:p>
     <w:p>
@@ -8771,7 +8791,7 @@
           <w:bdr w:val="none" w:sz="0" w:space="0" w:color="auto" w:frame="1"/>
           <w:lang w:eastAsia="en-US"/>
         </w:rPr>
-        <w:t>Vx15         0.77110593</w:t>
+        <w:t>Vx12         0.53454939  -2.1072083   3.1763071</w:t>
       </w:r>
     </w:p>
     <w:p>
@@ -8816,7 +8836,7 @@
           <w:bdr w:val="none" w:sz="0" w:space="0" w:color="auto" w:frame="1"/>
           <w:lang w:eastAsia="en-US"/>
         </w:rPr>
-        <w:t>maxO3v       0.46895526</w:t>
+        <w:t>Vx15         0.77110593  -1.2453760   2.7875879</w:t>
       </w:r>
     </w:p>
     <w:p>
@@ -8852,29 +8872,16 @@
           <w:lang w:eastAsia="en-US"/>
         </w:rPr>
       </w:pPr>
-      <w:proofErr w:type="spellStart"/>
-      <w:r>
-        <w:rPr>
-          <w:rFonts w:ascii="Lucida Console" w:eastAsia="Times New Roman" w:hAnsi="Lucida Console" w:cs="Courier New"/>
-          <w:color w:val="E6E1DC"/>
-          <w:sz w:val="20"/>
-          <w:szCs w:val="20"/>
-          <w:bdr w:val="none" w:sz="0" w:space="0" w:color="auto" w:frame="1"/>
-          <w:lang w:eastAsia="en-US"/>
-        </w:rPr>
-        <w:t>ventNord</w:t>
-      </w:r>
-      <w:proofErr w:type="spellEnd"/>
-      <w:r>
-        <w:rPr>
-          <w:rFonts w:ascii="Lucida Console" w:eastAsia="Times New Roman" w:hAnsi="Lucida Console" w:cs="Courier New"/>
-          <w:color w:val="E6E1DC"/>
-          <w:sz w:val="20"/>
-          <w:szCs w:val="20"/>
-          <w:bdr w:val="none" w:sz="0" w:space="0" w:color="auto" w:frame="1"/>
-          <w:lang w:eastAsia="en-US"/>
-        </w:rPr>
-        <w:t xml:space="preserve">    -5.14140434</w:t>
+      <w:r>
+        <w:rPr>
+          <w:rFonts w:ascii="Lucida Console" w:eastAsia="Times New Roman" w:hAnsi="Lucida Console" w:cs="Courier New"/>
+          <w:color w:val="E6E1DC"/>
+          <w:sz w:val="20"/>
+          <w:szCs w:val="20"/>
+          <w:bdr w:val="none" w:sz="0" w:space="0" w:color="auto" w:frame="1"/>
+          <w:lang w:eastAsia="en-US"/>
+        </w:rPr>
+        <w:t>maxO3v       0.46895526   0.3270535   0.6108570</w:t>
       </w:r>
     </w:p>
     <w:p>
@@ -8920,7 +8927,7 @@
           <w:bdr w:val="none" w:sz="0" w:space="0" w:color="auto" w:frame="1"/>
           <w:lang w:eastAsia="en-US"/>
         </w:rPr>
-        <w:t>ventOuest</w:t>
+        <w:t>ventNord</w:t>
       </w:r>
       <w:proofErr w:type="spellEnd"/>
       <w:r>
@@ -8932,7 +8939,7 @@
           <w:bdr w:val="none" w:sz="0" w:space="0" w:color="auto" w:frame="1"/>
           <w:lang w:eastAsia="en-US"/>
         </w:rPr>
-        <w:t xml:space="preserve">    3.94210314</w:t>
+        <w:t xml:space="preserve">    -5.14140434 -19.3219330   9.0391244</w:t>
       </w:r>
     </w:p>
     <w:p>
@@ -8978,7 +8985,7 @@
           <w:bdr w:val="none" w:sz="0" w:space="0" w:color="auto" w:frame="1"/>
           <w:lang w:eastAsia="en-US"/>
         </w:rPr>
-        <w:t>ventSud</w:t>
+        <w:t>ventOuest</w:t>
       </w:r>
       <w:proofErr w:type="spellEnd"/>
       <w:r>
@@ -8990,7 +8997,7 @@
           <w:bdr w:val="none" w:sz="0" w:space="0" w:color="auto" w:frame="1"/>
           <w:lang w:eastAsia="en-US"/>
         </w:rPr>
-        <w:t xml:space="preserve">      6.50590711</w:t>
+        <w:t xml:space="preserve">    3.94210314 -13.5286978  21.4129040</w:t>
       </w:r>
     </w:p>
     <w:p>
@@ -9022,6 +9029,7 @@
           <w:color w:val="E6E1DC"/>
           <w:sz w:val="20"/>
           <w:szCs w:val="20"/>
+          <w:bdr w:val="none" w:sz="0" w:space="0" w:color="auto" w:frame="1"/>
           <w:lang w:eastAsia="en-US"/>
         </w:rPr>
       </w:pPr>
@@ -9035,6 +9043,63 @@
           <w:bdr w:val="none" w:sz="0" w:space="0" w:color="auto" w:frame="1"/>
           <w:lang w:eastAsia="en-US"/>
         </w:rPr>
+        <w:t>ventSud</w:t>
+      </w:r>
+      <w:proofErr w:type="spellEnd"/>
+      <w:r>
+        <w:rPr>
+          <w:rFonts w:ascii="Lucida Console" w:eastAsia="Times New Roman" w:hAnsi="Lucida Console" w:cs="Courier New"/>
+          <w:color w:val="E6E1DC"/>
+          <w:sz w:val="20"/>
+          <w:szCs w:val="20"/>
+          <w:bdr w:val="none" w:sz="0" w:space="0" w:color="auto" w:frame="1"/>
+          <w:lang w:eastAsia="en-US"/>
+        </w:rPr>
+        <w:t xml:space="preserve">      6.50590711  -8.6642624  21.6760766</w:t>
+      </w:r>
+    </w:p>
+    <w:p>
+      <w:pPr>
+        <w:shd w:val="clear" w:color="auto" w:fill="161616"/>
+        <w:tabs>
+          <w:tab w:val="left" w:pos="916"/>
+          <w:tab w:val="left" w:pos="1832"/>
+          <w:tab w:val="left" w:pos="2748"/>
+          <w:tab w:val="left" w:pos="3664"/>
+          <w:tab w:val="left" w:pos="4580"/>
+          <w:tab w:val="left" w:pos="5496"/>
+          <w:tab w:val="left" w:pos="6412"/>
+          <w:tab w:val="left" w:pos="7328"/>
+          <w:tab w:val="left" w:pos="8244"/>
+          <w:tab w:val="left" w:pos="9160"/>
+          <w:tab w:val="left" w:pos="10076"/>
+          <w:tab w:val="left" w:pos="10992"/>
+          <w:tab w:val="left" w:pos="11908"/>
+          <w:tab w:val="left" w:pos="12824"/>
+          <w:tab w:val="left" w:pos="13740"/>
+          <w:tab w:val="left" w:pos="14656"/>
+        </w:tabs>
+        <w:wordWrap w:val="0"/>
+        <w:spacing w:before="0" w:after="0" w:line="240" w:lineRule="auto"/>
+        <w:jc w:val="left"/>
+        <w:rPr>
+          <w:rFonts w:ascii="Lucida Console" w:eastAsia="Times New Roman" w:hAnsi="Lucida Console" w:cs="Courier New"/>
+          <w:color w:val="E6E1DC"/>
+          <w:sz w:val="20"/>
+          <w:szCs w:val="20"/>
+          <w:lang w:eastAsia="en-US"/>
+        </w:rPr>
+      </w:pPr>
+      <w:proofErr w:type="spellStart"/>
+      <w:r>
+        <w:rPr>
+          <w:rFonts w:ascii="Lucida Console" w:eastAsia="Times New Roman" w:hAnsi="Lucida Console" w:cs="Courier New"/>
+          <w:color w:val="E6E1DC"/>
+          <w:sz w:val="20"/>
+          <w:szCs w:val="20"/>
+          <w:bdr w:val="none" w:sz="0" w:space="0" w:color="auto" w:frame="1"/>
+          <w:lang w:eastAsia="en-US"/>
+        </w:rPr>
         <w:t>pluieSec</w:t>
       </w:r>
       <w:proofErr w:type="spellEnd"/>
@@ -9047,10 +9112,9 @@
           <w:bdr w:val="none" w:sz="0" w:space="0" w:color="auto" w:frame="1"/>
           <w:lang w:eastAsia="en-US"/>
         </w:rPr>
-        <w:t xml:space="preserve">     5.28638433</w:t>
-      </w:r>
-    </w:p>
-    <w:p/>
+        <w:t xml:space="preserve">     5.28638433  -2.0902997  12.6630683</w:t>
+      </w:r>
+    </w:p>
     <w:p>
       <w:pPr>
         <w:pStyle w:val="Heading3"/>
@@ -9060,7 +9124,710 @@
         <w:t>Models’ comparison</w:t>
       </w:r>
     </w:p>
+    <w:p>
+      <w:r>
+        <w:t xml:space="preserve">The 2 models can be compared using statistical metrics </w:t>
+      </w:r>
+      <w:r>
+        <w:t>as presented in the following table:</w:t>
+      </w:r>
+    </w:p>
+    <w:tbl>
+      <w:tblPr>
+        <w:tblStyle w:val="GridTable6Colorful-Accent1"/>
+        <w:tblW w:w="0" w:type="auto"/>
+        <w:tblLook w:val="04A0" w:firstRow="1" w:lastRow="0" w:firstColumn="1" w:lastColumn="0" w:noHBand="0" w:noVBand="1"/>
+      </w:tblPr>
+      <w:tblGrid>
+        <w:gridCol w:w="3404"/>
+        <w:gridCol w:w="3405"/>
+        <w:gridCol w:w="3405"/>
+      </w:tblGrid>
+      <w:tr>
+        <w:trPr>
+          <w:cnfStyle w:val="100000000000" w:firstRow="1" w:lastRow="0" w:firstColumn="0" w:lastColumn="0" w:oddVBand="0" w:evenVBand="0" w:oddHBand="0" w:evenHBand="0" w:firstRowFirstColumn="0" w:firstRowLastColumn="0" w:lastRowFirstColumn="0" w:lastRowLastColumn="0"/>
+        </w:trPr>
+        <w:tc>
+          <w:tcPr>
+            <w:cnfStyle w:val="001000000000" w:firstRow="0" w:lastRow="0" w:firstColumn="1" w:lastColumn="0" w:oddVBand="0" w:evenVBand="0" w:oddHBand="0" w:evenHBand="0" w:firstRowFirstColumn="0" w:firstRowLastColumn="0" w:lastRowFirstColumn="0" w:lastRowLastColumn="0"/>
+            <w:tcW w:w="3408" w:type="dxa"/>
+            <w:vAlign w:val="center"/>
+          </w:tcPr>
+          <w:p>
+            <w:pPr>
+              <w:jc w:val="center"/>
+            </w:pPr>
+          </w:p>
+        </w:tc>
+        <w:tc>
+          <w:tcPr>
+            <w:tcW w:w="3408" w:type="dxa"/>
+            <w:vAlign w:val="center"/>
+          </w:tcPr>
+          <w:p>
+            <w:pPr>
+              <w:jc w:val="center"/>
+              <w:cnfStyle w:val="100000000000" w:firstRow="1" w:lastRow="0" w:firstColumn="0" w:lastColumn="0" w:oddVBand="0" w:evenVBand="0" w:oddHBand="0" w:evenHBand="0" w:firstRowFirstColumn="0" w:firstRowLastColumn="0" w:lastRowFirstColumn="0" w:lastRowLastColumn="0"/>
+            </w:pPr>
+            <w:r>
+              <w:t>Unconstrained MLR</w:t>
+            </w:r>
+          </w:p>
+        </w:tc>
+        <w:tc>
+          <w:tcPr>
+            <w:tcW w:w="3408" w:type="dxa"/>
+            <w:vAlign w:val="center"/>
+          </w:tcPr>
+          <w:p>
+            <w:pPr>
+              <w:jc w:val="center"/>
+              <w:cnfStyle w:val="100000000000" w:firstRow="1" w:lastRow="0" w:firstColumn="0" w:lastColumn="0" w:oddVBand="0" w:evenVBand="0" w:oddHBand="0" w:evenHBand="0" w:firstRowFirstColumn="0" w:firstRowLastColumn="0" w:lastRowFirstColumn="0" w:lastRowLastColumn="0"/>
+            </w:pPr>
+            <w:r>
+              <w:t>Constrained MLR</w:t>
+            </w:r>
+          </w:p>
+        </w:tc>
+      </w:tr>
+      <w:tr>
+        <w:trPr>
+          <w:cnfStyle w:val="000000100000" w:firstRow="0" w:lastRow="0" w:firstColumn="0" w:lastColumn="0" w:oddVBand="0" w:evenVBand="0" w:oddHBand="1" w:evenHBand="0" w:firstRowFirstColumn="0" w:firstRowLastColumn="0" w:lastRowFirstColumn="0" w:lastRowLastColumn="0"/>
+        </w:trPr>
+        <w:tc>
+          <w:tcPr>
+            <w:cnfStyle w:val="001000000000" w:firstRow="0" w:lastRow="0" w:firstColumn="1" w:lastColumn="0" w:oddVBand="0" w:evenVBand="0" w:oddHBand="0" w:evenHBand="0" w:firstRowFirstColumn="0" w:firstRowLastColumn="0" w:lastRowFirstColumn="0" w:lastRowLastColumn="0"/>
+            <w:tcW w:w="3408" w:type="dxa"/>
+            <w:vAlign w:val="center"/>
+          </w:tcPr>
+          <w:p>
+            <w:pPr>
+              <w:jc w:val="center"/>
+            </w:pPr>
+            <w:r>
+              <w:t>R²</w:t>
+            </w:r>
+          </w:p>
+        </w:tc>
+        <w:tc>
+          <w:tcPr>
+            <w:tcW w:w="3408" w:type="dxa"/>
+            <w:vAlign w:val="center"/>
+          </w:tcPr>
+          <w:p>
+            <w:pPr>
+              <w:jc w:val="center"/>
+              <w:cnfStyle w:val="000000100000" w:firstRow="0" w:lastRow="0" w:firstColumn="0" w:lastColumn="0" w:oddVBand="0" w:evenVBand="0" w:oddHBand="1" w:evenHBand="0" w:firstRowFirstColumn="0" w:firstRowLastColumn="0" w:lastRowFirstColumn="0" w:lastRowLastColumn="0"/>
+            </w:pPr>
+            <w:r>
+              <w:t>0.7686</w:t>
+            </w:r>
+          </w:p>
+        </w:tc>
+        <w:tc>
+          <w:tcPr>
+            <w:tcW w:w="3408" w:type="dxa"/>
+            <w:vAlign w:val="center"/>
+          </w:tcPr>
+          <w:p>
+            <w:pPr>
+              <w:jc w:val="center"/>
+              <w:cnfStyle w:val="000000100000" w:firstRow="0" w:lastRow="0" w:firstColumn="0" w:lastColumn="0" w:oddVBand="0" w:evenVBand="0" w:oddHBand="1" w:evenHBand="0" w:firstRowFirstColumn="0" w:firstRowLastColumn="0" w:lastRowFirstColumn="0" w:lastRowLastColumn="0"/>
+            </w:pPr>
+            <w:r>
+              <w:t>0.7364</w:t>
+            </w:r>
+          </w:p>
+        </w:tc>
+      </w:tr>
+      <w:tr>
+        <w:tc>
+          <w:tcPr>
+            <w:cnfStyle w:val="001000000000" w:firstRow="0" w:lastRow="0" w:firstColumn="1" w:lastColumn="0" w:oddVBand="0" w:evenVBand="0" w:oddHBand="0" w:evenHBand="0" w:firstRowFirstColumn="0" w:firstRowLastColumn="0" w:lastRowFirstColumn="0" w:lastRowLastColumn="0"/>
+            <w:tcW w:w="3408" w:type="dxa"/>
+            <w:vAlign w:val="center"/>
+          </w:tcPr>
+          <w:p>
+            <w:pPr>
+              <w:jc w:val="center"/>
+            </w:pPr>
+            <w:r>
+              <w:t>Adjusted R²</w:t>
+            </w:r>
+          </w:p>
+        </w:tc>
+        <w:tc>
+          <w:tcPr>
+            <w:tcW w:w="3408" w:type="dxa"/>
+            <w:vAlign w:val="center"/>
+          </w:tcPr>
+          <w:p>
+            <w:pPr>
+              <w:jc w:val="center"/>
+              <w:cnfStyle w:val="000000000000" w:firstRow="0" w:lastRow="0" w:firstColumn="0" w:lastColumn="0" w:oddVBand="0" w:evenVBand="0" w:oddHBand="0" w:evenHBand="0" w:firstRowFirstColumn="0" w:firstRowLastColumn="0" w:lastRowFirstColumn="0" w:lastRowLastColumn="0"/>
+            </w:pPr>
+            <w:r>
+              <w:t>0.7352</w:t>
+            </w:r>
+          </w:p>
+        </w:tc>
+        <w:tc>
+          <w:tcPr>
+            <w:tcW w:w="3408" w:type="dxa"/>
+            <w:vAlign w:val="center"/>
+          </w:tcPr>
+          <w:p>
+            <w:pPr>
+              <w:jc w:val="center"/>
+              <w:cnfStyle w:val="000000000000" w:firstRow="0" w:lastRow="0" w:firstColumn="0" w:lastColumn="0" w:oddVBand="0" w:evenVBand="0" w:oddHBand="0" w:evenHBand="0" w:firstRowFirstColumn="0" w:firstRowLastColumn="0" w:lastRowFirstColumn="0" w:lastRowLastColumn="0"/>
+            </w:pPr>
+            <w:r>
+              <w:t>0.</w:t>
+            </w:r>
+            <w:r>
+              <w:t>6983</w:t>
+            </w:r>
+          </w:p>
+        </w:tc>
+      </w:tr>
+      <w:tr>
+        <w:trPr>
+          <w:cnfStyle w:val="000000100000" w:firstRow="0" w:lastRow="0" w:firstColumn="0" w:lastColumn="0" w:oddVBand="0" w:evenVBand="0" w:oddHBand="1" w:evenHBand="0" w:firstRowFirstColumn="0" w:firstRowLastColumn="0" w:lastRowFirstColumn="0" w:lastRowLastColumn="0"/>
+        </w:trPr>
+        <w:tc>
+          <w:tcPr>
+            <w:cnfStyle w:val="001000000000" w:firstRow="0" w:lastRow="0" w:firstColumn="1" w:lastColumn="0" w:oddVBand="0" w:evenVBand="0" w:oddHBand="0" w:evenHBand="0" w:firstRowFirstColumn="0" w:firstRowLastColumn="0" w:lastRowFirstColumn="0" w:lastRowLastColumn="0"/>
+            <w:tcW w:w="3408" w:type="dxa"/>
+            <w:vAlign w:val="center"/>
+          </w:tcPr>
+          <w:p>
+            <w:pPr>
+              <w:jc w:val="center"/>
+            </w:pPr>
+            <w:r>
+              <w:t>Residuals Standard Error</w:t>
+            </w:r>
+          </w:p>
+        </w:tc>
+        <w:tc>
+          <w:tcPr>
+            <w:tcW w:w="3408" w:type="dxa"/>
+            <w:vAlign w:val="center"/>
+          </w:tcPr>
+          <w:p>
+            <w:pPr>
+              <w:jc w:val="center"/>
+              <w:cnfStyle w:val="000000100000" w:firstRow="0" w:lastRow="0" w:firstColumn="0" w:lastColumn="0" w:oddVBand="0" w:evenVBand="0" w:oddHBand="1" w:evenHBand="0" w:firstRowFirstColumn="0" w:firstRowLastColumn="0" w:lastRowFirstColumn="0" w:lastRowLastColumn="0"/>
+            </w:pPr>
+            <w:r>
+              <w:t>14.51</w:t>
+            </w:r>
+          </w:p>
+        </w:tc>
+        <w:tc>
+          <w:tcPr>
+            <w:tcW w:w="3408" w:type="dxa"/>
+            <w:vAlign w:val="center"/>
+          </w:tcPr>
+          <w:p>
+            <w:pPr>
+              <w:jc w:val="center"/>
+              <w:cnfStyle w:val="000000100000" w:firstRow="0" w:lastRow="0" w:firstColumn="0" w:lastColumn="0" w:oddVBand="0" w:evenVBand="0" w:oddHBand="1" w:evenHBand="0" w:firstRowFirstColumn="0" w:firstRowLastColumn="0" w:lastRowFirstColumn="0" w:lastRowLastColumn="0"/>
+            </w:pPr>
+            <w:r>
+              <w:t>15.48</w:t>
+            </w:r>
+          </w:p>
+        </w:tc>
+      </w:tr>
+    </w:tbl>
     <w:p/>
+    <w:p>
+      <w:pPr>
+        <w:rPr>
+          <w:rFonts w:eastAsiaTheme="minorEastAsia"/>
+        </w:rPr>
+      </w:pPr>
+      <w:r>
+        <w:t xml:space="preserve">As expected, the </w:t>
+      </w:r>
+      <w:r>
+        <w:t>constrained model shows lower R² values and higher Residual</w:t>
+      </w:r>
+      <w:r>
+        <w:t>s</w:t>
+      </w:r>
+      <w:r>
+        <w:t xml:space="preserve"> Standard Error.</w:t>
+      </w:r>
+      <w:r>
+        <w:t xml:space="preserve"> Indeed, </w:t>
+      </w:r>
+      <w:r>
+        <w:t xml:space="preserve">the unconstrained least square minimization yields a set of coefficients </w:t>
+      </w:r>
+      <m:oMath>
+        <m:acc>
+          <m:accPr>
+            <m:ctrlPr>
+              <w:rPr>
+                <w:rFonts w:ascii="Cambria Math" w:hAnsi="Cambria Math"/>
+                <w:i/>
+              </w:rPr>
+            </m:ctrlPr>
+          </m:accPr>
+          <m:e>
+            <m:r>
+              <w:rPr>
+                <w:rFonts w:ascii="Cambria Math" w:hAnsi="Cambria Math"/>
+              </w:rPr>
+              <m:t>β</m:t>
+            </m:r>
+          </m:e>
+        </m:acc>
+      </m:oMath>
+      <w:r>
+        <w:rPr>
+          <w:rFonts w:eastAsiaTheme="minorEastAsia"/>
+        </w:rPr>
+        <w:t xml:space="preserve">, </w:t>
+      </w:r>
+      <w:r>
+        <w:rPr>
+          <w:rFonts w:eastAsiaTheme="minorEastAsia"/>
+        </w:rPr>
+        <w:t xml:space="preserve">that allows the </w:t>
+      </w:r>
+      <w:r>
+        <w:rPr>
+          <w:rFonts w:eastAsiaTheme="minorEastAsia"/>
+        </w:rPr>
+        <w:t xml:space="preserve">predictions </w:t>
+      </w:r>
+      <w:r>
+        <w:rPr>
+          <w:rFonts w:eastAsiaTheme="minorEastAsia"/>
+        </w:rPr>
+        <w:t xml:space="preserve">to be as close as possible </w:t>
+      </w:r>
+      <w:r>
+        <w:rPr>
+          <w:rFonts w:eastAsiaTheme="minorEastAsia"/>
+        </w:rPr>
+        <w:t xml:space="preserve">to </w:t>
+      </w:r>
+      <w:r>
+        <w:rPr>
+          <w:rFonts w:eastAsiaTheme="minorEastAsia"/>
+        </w:rPr>
+        <w:t xml:space="preserve">the </w:t>
+      </w:r>
+      <w:r>
+        <w:rPr>
+          <w:rFonts w:eastAsiaTheme="minorEastAsia"/>
+        </w:rPr>
+        <w:t xml:space="preserve">observed </w:t>
+      </w:r>
+      <w:r>
+        <w:rPr>
+          <w:rFonts w:eastAsiaTheme="minorEastAsia"/>
+        </w:rPr>
+        <w:t>datapoint</w:t>
+      </w:r>
+      <w:r>
+        <w:rPr>
+          <w:rFonts w:eastAsiaTheme="minorEastAsia"/>
+        </w:rPr>
+        <w:t>s.</w:t>
+      </w:r>
+      <w:r>
+        <w:rPr>
+          <w:rFonts w:eastAsiaTheme="minorEastAsia"/>
+        </w:rPr>
+        <w:t xml:space="preserve"> </w:t>
+      </w:r>
+      <w:r>
+        <w:rPr>
+          <w:rFonts w:eastAsiaTheme="minorEastAsia"/>
+        </w:rPr>
+        <w:t xml:space="preserve">Hence, the </w:t>
+      </w:r>
+      <w:r>
+        <w:rPr>
+          <w:rFonts w:eastAsiaTheme="minorEastAsia"/>
+        </w:rPr>
+        <w:t>Residuals S</w:t>
+      </w:r>
+      <w:r>
+        <w:rPr>
+          <w:rFonts w:eastAsiaTheme="minorEastAsia"/>
+        </w:rPr>
+        <w:t xml:space="preserve">tandard </w:t>
+      </w:r>
+      <w:r>
+        <w:rPr>
+          <w:rFonts w:eastAsiaTheme="minorEastAsia"/>
+        </w:rPr>
+        <w:t xml:space="preserve">Error is the lowest and the </w:t>
+      </w:r>
+      <w:r>
+        <w:rPr>
+          <w:rFonts w:eastAsiaTheme="minorEastAsia"/>
+        </w:rPr>
+        <w:t>R²/Adjusted R² are the highest</w:t>
+      </w:r>
+      <w:r>
+        <w:rPr>
+          <w:rFonts w:eastAsiaTheme="minorEastAsia"/>
+        </w:rPr>
+        <w:t xml:space="preserve">. </w:t>
+      </w:r>
+      <w:r>
+        <w:rPr>
+          <w:rFonts w:eastAsiaTheme="minorEastAsia"/>
+        </w:rPr>
+        <w:t xml:space="preserve">On the other hand, </w:t>
+      </w:r>
+      <w:r>
+        <w:t>constraining the coefficients of the variables T</w:t>
+      </w:r>
+      <w:r>
+        <w:t xml:space="preserve">9, T12 and T15, </w:t>
+      </w:r>
+      <w:r>
+        <w:t xml:space="preserve">yields a set of coefficients </w:t>
+      </w:r>
+      <m:oMath>
+        <m:sSub>
+          <m:sSubPr>
+            <m:ctrlPr>
+              <w:rPr>
+                <w:rFonts w:ascii="Cambria Math" w:hAnsi="Cambria Math"/>
+                <w:i/>
+              </w:rPr>
+            </m:ctrlPr>
+          </m:sSubPr>
+          <m:e>
+            <m:acc>
+              <m:accPr>
+                <m:ctrlPr>
+                  <w:rPr>
+                    <w:rFonts w:ascii="Cambria Math" w:hAnsi="Cambria Math"/>
+                    <w:i/>
+                  </w:rPr>
+                </m:ctrlPr>
+              </m:accPr>
+              <m:e>
+                <m:r>
+                  <w:rPr>
+                    <w:rFonts w:ascii="Cambria Math" w:hAnsi="Cambria Math"/>
+                  </w:rPr>
+                  <m:t>β</m:t>
+                </m:r>
+              </m:e>
+            </m:acc>
+          </m:e>
+          <m:sub>
+            <m:r>
+              <w:rPr>
+                <w:rFonts w:ascii="Cambria Math" w:hAnsi="Cambria Math"/>
+              </w:rPr>
+              <m:t>c</m:t>
+            </m:r>
+          </m:sub>
+        </m:sSub>
+      </m:oMath>
+      <w:r>
+        <w:rPr>
+          <w:rFonts w:eastAsiaTheme="minorEastAsia"/>
+        </w:rPr>
+        <w:t xml:space="preserve"> </w:t>
+      </w:r>
+      <w:r>
+        <w:rPr>
+          <w:rFonts w:eastAsiaTheme="minorEastAsia"/>
+        </w:rPr>
+        <w:t xml:space="preserve">for which the predictions </w:t>
+      </w:r>
+      <w:r>
+        <w:rPr>
+          <w:rFonts w:eastAsiaTheme="minorEastAsia"/>
+        </w:rPr>
+        <w:t xml:space="preserve">are more distant </w:t>
+      </w:r>
+      <w:r>
+        <w:rPr>
+          <w:rFonts w:eastAsiaTheme="minorEastAsia"/>
+        </w:rPr>
+        <w:t xml:space="preserve">from the observed dataset, compared to the unconstrained solution. Consequently, Residuals Standard Error grows and </w:t>
+      </w:r>
+      <w:r>
+        <w:rPr>
+          <w:rFonts w:eastAsiaTheme="minorEastAsia"/>
+        </w:rPr>
+        <w:t xml:space="preserve">R²/Adjusted R² are </w:t>
+      </w:r>
+      <w:r>
+        <w:rPr>
+          <w:rFonts w:eastAsiaTheme="minorEastAsia"/>
+        </w:rPr>
+        <w:t>lower.</w:t>
+      </w:r>
+    </w:p>
+    <w:p>
+      <w:r>
+        <w:rPr>
+          <w:rFonts w:eastAsiaTheme="minorEastAsia"/>
+        </w:rPr>
+        <w:t>On the following figure, t</w:t>
+      </w:r>
+      <w:r>
+        <w:rPr>
+          <w:rFonts w:eastAsiaTheme="minorEastAsia"/>
+        </w:rPr>
+        <w:t xml:space="preserve">he 2 models can be </w:t>
+      </w:r>
+      <w:r>
+        <w:rPr>
+          <w:rFonts w:eastAsiaTheme="minorEastAsia"/>
+        </w:rPr>
+        <w:t xml:space="preserve">graphically </w:t>
+      </w:r>
+      <w:r>
+        <w:rPr>
+          <w:rFonts w:eastAsiaTheme="minorEastAsia"/>
+        </w:rPr>
+        <w:t xml:space="preserve">compared by plotting the </w:t>
+      </w:r>
+      <w:r>
+        <w:rPr>
+          <w:rFonts w:eastAsiaTheme="minorEastAsia"/>
+        </w:rPr>
+        <w:t>predicted response</w:t>
+      </w:r>
+      <w:r>
+        <w:rPr>
+          <w:rFonts w:eastAsiaTheme="minorEastAsia"/>
+        </w:rPr>
+        <w:t xml:space="preserve"> of each model agai</w:t>
+      </w:r>
+      <w:r>
+        <w:rPr>
+          <w:rFonts w:eastAsiaTheme="minorEastAsia"/>
+        </w:rPr>
+        <w:t xml:space="preserve">nst the actual response. </w:t>
+      </w:r>
+    </w:p>
+    <w:p>
+      <w:pPr>
+        <w:jc w:val="center"/>
+      </w:pPr>
+      <w:r>
+        <w:rPr>
+          <w:noProof/>
+        </w:rPr>
+        <w:drawing>
+          <wp:inline distT="0" distB="0" distL="0" distR="0" wp14:anchorId="127340D9" wp14:editId="201EA500">
+            <wp:extent cx="4821563" cy="2400300"/>
+            <wp:effectExtent l="0" t="0" r="0" b="0"/>
+            <wp:docPr id="1792020887" name="Picture 1"/>
+            <wp:cNvGraphicFramePr>
+              <a:graphicFrameLocks xmlns:a="http://schemas.openxmlformats.org/drawingml/2006/main" noChangeAspect="1"/>
+            </wp:cNvGraphicFramePr>
+            <a:graphic xmlns:a="http://schemas.openxmlformats.org/drawingml/2006/main">
+              <a:graphicData uri="http://schemas.openxmlformats.org/drawingml/2006/picture">
+                <pic:pic xmlns:pic="http://schemas.openxmlformats.org/drawingml/2006/picture">
+                  <pic:nvPicPr>
+                    <pic:cNvPr id="0" name="Picture 1"/>
+                    <pic:cNvPicPr>
+                      <a:picLocks noChangeAspect="1" noChangeArrowheads="1"/>
+                    </pic:cNvPicPr>
+                  </pic:nvPicPr>
+                  <pic:blipFill rotWithShape="1">
+                    <a:blip r:embed="rId9">
+                      <a:extLst>
+                        <a:ext uri="{28A0092B-C50C-407E-A947-70E740481C1C}">
+                          <a14:useLocalDpi xmlns:a14="http://schemas.microsoft.com/office/drawing/2010/main" val="0"/>
+                        </a:ext>
+                      </a:extLst>
+                    </a:blip>
+                    <a:srcRect t="6609" r="3940" b="4367"/>
+                    <a:stretch/>
+                  </pic:blipFill>
+                  <pic:spPr bwMode="auto">
+                    <a:xfrm>
+                      <a:off x="0" y="0"/>
+                      <a:ext cx="4849027" cy="2413972"/>
+                    </a:xfrm>
+                    <a:prstGeom prst="rect">
+                      <a:avLst/>
+                    </a:prstGeom>
+                    <a:noFill/>
+                    <a:ln>
+                      <a:noFill/>
+                    </a:ln>
+                    <a:extLst>
+                      <a:ext uri="{53640926-AAD7-44D8-BBD7-CCE9431645EC}">
+                        <a14:shadowObscured xmlns:a14="http://schemas.microsoft.com/office/drawing/2010/main"/>
+                      </a:ext>
+                    </a:extLst>
+                  </pic:spPr>
+                </pic:pic>
+              </a:graphicData>
+            </a:graphic>
+          </wp:inline>
+        </w:drawing>
+      </w:r>
+    </w:p>
+    <w:p>
+      <w:r>
+        <w:lastRenderedPageBreak/>
+        <w:t xml:space="preserve">It is to be noticed that the constrained </w:t>
+      </w:r>
+      <w:r>
+        <w:t xml:space="preserve">and unconstrained </w:t>
+      </w:r>
+      <w:r>
+        <w:t>model</w:t>
+      </w:r>
+      <w:r>
+        <w:t xml:space="preserve">s are very close, despite the </w:t>
+      </w:r>
+      <w:r>
+        <w:t xml:space="preserve">restriction imposed on the coefficients of the variables T9, T12 and T15. </w:t>
+      </w:r>
+      <w:r>
+        <w:t xml:space="preserve">This may be explained by the correlations that exist </w:t>
+      </w:r>
+      <w:r>
+        <w:t>among the explanatory variables</w:t>
+      </w:r>
+      <w:r>
+        <w:t xml:space="preserve"> which can be </w:t>
+      </w:r>
+      <w:r>
+        <w:t xml:space="preserve">evaluated through the correlation matrix of </w:t>
+      </w:r>
+      <w:r>
+        <w:t xml:space="preserve">the </w:t>
+      </w:r>
+      <w:r>
+        <w:t>explan</w:t>
+      </w:r>
+      <w:r>
+        <w:t>atory</w:t>
+      </w:r>
+      <w:r>
+        <w:t xml:space="preserve"> variables:</w:t>
+      </w:r>
+    </w:p>
+    <w:p>
+      <w:r>
+        <w:drawing>
+          <wp:inline distT="0" distB="0" distL="0" distR="0" wp14:anchorId="03EF9580" wp14:editId="30AFABEC">
+            <wp:extent cx="6492240" cy="2052955"/>
+            <wp:effectExtent l="0" t="0" r="3810" b="4445"/>
+            <wp:docPr id="2020491790" name="Picture 1" descr="A screen shot of a computer&#10;&#10;Description automatically generated"/>
+            <wp:cNvGraphicFramePr>
+              <a:graphicFrameLocks xmlns:a="http://schemas.openxmlformats.org/drawingml/2006/main" noChangeAspect="1"/>
+            </wp:cNvGraphicFramePr>
+            <a:graphic xmlns:a="http://schemas.openxmlformats.org/drawingml/2006/main">
+              <a:graphicData uri="http://schemas.openxmlformats.org/drawingml/2006/picture">
+                <pic:pic xmlns:pic="http://schemas.openxmlformats.org/drawingml/2006/picture">
+                  <pic:nvPicPr>
+                    <pic:cNvPr id="2020491790" name="Picture 1" descr="A screen shot of a computer&#10;&#10;Description automatically generated"/>
+                    <pic:cNvPicPr/>
+                  </pic:nvPicPr>
+                  <pic:blipFill>
+                    <a:blip r:embed="rId10"/>
+                    <a:stretch>
+                      <a:fillRect/>
+                    </a:stretch>
+                  </pic:blipFill>
+                  <pic:spPr>
+                    <a:xfrm>
+                      <a:off x="0" y="0"/>
+                      <a:ext cx="6492240" cy="2052955"/>
+                    </a:xfrm>
+                    <a:prstGeom prst="rect">
+                      <a:avLst/>
+                    </a:prstGeom>
+                  </pic:spPr>
+                </pic:pic>
+              </a:graphicData>
+            </a:graphic>
+          </wp:inline>
+        </w:drawing>
+      </w:r>
+    </w:p>
+    <w:p>
+      <w:r>
+        <w:t>Noticeably, v</w:t>
+      </w:r>
+      <w:r>
+        <w:t>ariables T9, T12 and T15 are correlated negatively with Ne9, Ne</w:t>
+      </w:r>
+      <w:r>
+        <w:t xml:space="preserve">12 and Ne15 and positively with </w:t>
+      </w:r>
+      <w:r>
+        <w:t xml:space="preserve">maxO3v. Hence, </w:t>
+      </w:r>
+      <w:r>
+        <w:t xml:space="preserve">the constraint on </w:t>
+      </w:r>
+      <w:r>
+        <w:t xml:space="preserve">the coefficients of T9, T12 and T15 </w:t>
+      </w:r>
+      <w:r>
+        <w:t>get “</w:t>
+      </w:r>
+      <w:r>
+        <w:t>distribut</w:t>
+      </w:r>
+      <w:r>
+        <w:t>ed</w:t>
+      </w:r>
+      <w:r>
+        <w:t xml:space="preserve">” </w:t>
+      </w:r>
+      <w:r>
+        <w:t xml:space="preserve">on </w:t>
+      </w:r>
+      <w:r>
+        <w:t xml:space="preserve">other </w:t>
+      </w:r>
+      <w:r>
+        <w:t>variables</w:t>
+      </w:r>
+      <w:r>
+        <w:t xml:space="preserve">. This </w:t>
+      </w:r>
+      <w:r>
+        <w:t xml:space="preserve">finally </w:t>
+      </w:r>
+      <w:r>
+        <w:t xml:space="preserve">leads </w:t>
+      </w:r>
+      <w:r>
+        <w:t xml:space="preserve">to </w:t>
+      </w:r>
+      <w:r>
+        <w:t xml:space="preserve">a </w:t>
+      </w:r>
+      <w:r>
+        <w:t xml:space="preserve">different model </w:t>
+      </w:r>
+      <w:r>
+        <w:t xml:space="preserve">(refer to section 2a and 2b where the coefficients of the 2 models are reported) </w:t>
+      </w:r>
+      <w:r>
+        <w:t xml:space="preserve">which overall </w:t>
+      </w:r>
+      <w:r>
+        <w:t xml:space="preserve">is not far from the unconstrained solution. </w:t>
+      </w:r>
+    </w:p>
     <w:p>
       <w:pPr>
         <w:jc w:val="left"/>
@@ -9109,7 +9876,7 @@
     </w:p>
     <w:p/>
     <w:sectPr>
-      <w:footerReference w:type="default" r:id="rId9"/>
+      <w:footerReference w:type="default" r:id="rId11"/>
       <w:pgSz w:w="12240" w:h="15840"/>
       <w:pgMar w:top="1901" w:right="1008" w:bottom="1440" w:left="1008" w:header="720" w:footer="432" w:gutter="0"/>
       <w:cols w:space="720"/>
@@ -11236,6 +12003,7 @@
   <w:style w:type="character" w:default="1" w:styleId="DefaultParagraphFont">
     <w:name w:val="Default Paragraph Font"/>
     <w:uiPriority w:val="1"/>
+    <w:semiHidden/>
     <w:unhideWhenUsed/>
   </w:style>
   <w:style w:type="table" w:default="1" w:styleId="TableNormal">
@@ -12352,6 +13120,351 @@
       <w:contextualSpacing/>
     </w:pPr>
   </w:style>
+  <w:style w:type="table" w:styleId="GridTable4-Accent1">
+    <w:name w:val="Grid Table 4 Accent 1"/>
+    <w:basedOn w:val="TableNormal"/>
+    <w:uiPriority w:val="49"/>
+    <w:rsid w:val="00C32CA3"/>
+    <w:pPr>
+      <w:spacing w:after="0" w:line="240" w:lineRule="auto"/>
+    </w:pPr>
+    <w:tblPr>
+      <w:tblStyleRowBandSize w:val="1"/>
+      <w:tblStyleColBandSize w:val="1"/>
+      <w:tblBorders>
+        <w:top w:val="single" w:sz="4" w:space="0" w:color="43AEFF" w:themeColor="accent1" w:themeTint="99"/>
+        <w:left w:val="single" w:sz="4" w:space="0" w:color="43AEFF" w:themeColor="accent1" w:themeTint="99"/>
+        <w:bottom w:val="single" w:sz="4" w:space="0" w:color="43AEFF" w:themeColor="accent1" w:themeTint="99"/>
+        <w:right w:val="single" w:sz="4" w:space="0" w:color="43AEFF" w:themeColor="accent1" w:themeTint="99"/>
+        <w:insideH w:val="single" w:sz="4" w:space="0" w:color="43AEFF" w:themeColor="accent1" w:themeTint="99"/>
+        <w:insideV w:val="single" w:sz="4" w:space="0" w:color="43AEFF" w:themeColor="accent1" w:themeTint="99"/>
+      </w:tblBorders>
+    </w:tblPr>
+    <w:tblStylePr w:type="firstRow">
+      <w:rPr>
+        <w:b/>
+        <w:bCs/>
+        <w:color w:val="FFFFFF" w:themeColor="background1"/>
+      </w:rPr>
+      <w:tblPr/>
+      <w:tcPr>
+        <w:tcBorders>
+          <w:top w:val="single" w:sz="4" w:space="0" w:color="0072C6" w:themeColor="accent1"/>
+          <w:left w:val="single" w:sz="4" w:space="0" w:color="0072C6" w:themeColor="accent1"/>
+          <w:bottom w:val="single" w:sz="4" w:space="0" w:color="0072C6" w:themeColor="accent1"/>
+          <w:right w:val="single" w:sz="4" w:space="0" w:color="0072C6" w:themeColor="accent1"/>
+          <w:insideH w:val="nil"/>
+          <w:insideV w:val="nil"/>
+        </w:tcBorders>
+        <w:shd w:val="clear" w:color="auto" w:fill="0072C6" w:themeFill="accent1"/>
+      </w:tcPr>
+    </w:tblStylePr>
+    <w:tblStylePr w:type="lastRow">
+      <w:rPr>
+        <w:b/>
+        <w:bCs/>
+      </w:rPr>
+      <w:tblPr/>
+      <w:tcPr>
+        <w:tcBorders>
+          <w:top w:val="double" w:sz="4" w:space="0" w:color="0072C6" w:themeColor="accent1"/>
+        </w:tcBorders>
+      </w:tcPr>
+    </w:tblStylePr>
+    <w:tblStylePr w:type="firstCol">
+      <w:rPr>
+        <w:b/>
+        <w:bCs/>
+      </w:rPr>
+    </w:tblStylePr>
+    <w:tblStylePr w:type="lastCol">
+      <w:rPr>
+        <w:b/>
+        <w:bCs/>
+      </w:rPr>
+    </w:tblStylePr>
+    <w:tblStylePr w:type="band1Vert">
+      <w:tblPr/>
+      <w:tcPr>
+        <w:shd w:val="clear" w:color="auto" w:fill="C0E4FF" w:themeFill="accent1" w:themeFillTint="33"/>
+      </w:tcPr>
+    </w:tblStylePr>
+    <w:tblStylePr w:type="band1Horz">
+      <w:tblPr/>
+      <w:tcPr>
+        <w:shd w:val="clear" w:color="auto" w:fill="C0E4FF" w:themeFill="accent1" w:themeFillTint="33"/>
+      </w:tcPr>
+    </w:tblStylePr>
+  </w:style>
+  <w:style w:type="table" w:styleId="ListTable7Colorful-Accent1">
+    <w:name w:val="List Table 7 Colorful Accent 1"/>
+    <w:basedOn w:val="TableNormal"/>
+    <w:uiPriority w:val="52"/>
+    <w:rsid w:val="00C32CA3"/>
+    <w:pPr>
+      <w:spacing w:after="0" w:line="240" w:lineRule="auto"/>
+    </w:pPr>
+    <w:rPr>
+      <w:color w:val="005494" w:themeColor="accent1" w:themeShade="BF"/>
+    </w:rPr>
+    <w:tblPr>
+      <w:tblStyleRowBandSize w:val="1"/>
+      <w:tblStyleColBandSize w:val="1"/>
+    </w:tblPr>
+    <w:tblStylePr w:type="firstRow">
+      <w:rPr>
+        <w:rFonts w:asciiTheme="majorHAnsi" w:eastAsiaTheme="majorEastAsia" w:hAnsiTheme="majorHAnsi" w:cstheme="majorBidi"/>
+        <w:i/>
+        <w:iCs/>
+        <w:sz w:val="26"/>
+      </w:rPr>
+      <w:tblPr/>
+      <w:tcPr>
+        <w:tcBorders>
+          <w:bottom w:val="single" w:sz="4" w:space="0" w:color="0072C6" w:themeColor="accent1"/>
+        </w:tcBorders>
+        <w:shd w:val="clear" w:color="auto" w:fill="FFFFFF" w:themeFill="background1"/>
+      </w:tcPr>
+    </w:tblStylePr>
+    <w:tblStylePr w:type="lastRow">
+      <w:rPr>
+        <w:rFonts w:asciiTheme="majorHAnsi" w:eastAsiaTheme="majorEastAsia" w:hAnsiTheme="majorHAnsi" w:cstheme="majorBidi"/>
+        <w:i/>
+        <w:iCs/>
+        <w:sz w:val="26"/>
+      </w:rPr>
+      <w:tblPr/>
+      <w:tcPr>
+        <w:tcBorders>
+          <w:top w:val="single" w:sz="4" w:space="0" w:color="0072C6" w:themeColor="accent1"/>
+        </w:tcBorders>
+        <w:shd w:val="clear" w:color="auto" w:fill="FFFFFF" w:themeFill="background1"/>
+      </w:tcPr>
+    </w:tblStylePr>
+    <w:tblStylePr w:type="firstCol">
+      <w:pPr>
+        <w:jc w:val="right"/>
+      </w:pPr>
+      <w:rPr>
+        <w:rFonts w:asciiTheme="majorHAnsi" w:eastAsiaTheme="majorEastAsia" w:hAnsiTheme="majorHAnsi" w:cstheme="majorBidi"/>
+        <w:i/>
+        <w:iCs/>
+        <w:sz w:val="26"/>
+      </w:rPr>
+      <w:tblPr/>
+      <w:tcPr>
+        <w:tcBorders>
+          <w:right w:val="single" w:sz="4" w:space="0" w:color="0072C6" w:themeColor="accent1"/>
+        </w:tcBorders>
+        <w:shd w:val="clear" w:color="auto" w:fill="FFFFFF" w:themeFill="background1"/>
+      </w:tcPr>
+    </w:tblStylePr>
+    <w:tblStylePr w:type="lastCol">
+      <w:rPr>
+        <w:rFonts w:asciiTheme="majorHAnsi" w:eastAsiaTheme="majorEastAsia" w:hAnsiTheme="majorHAnsi" w:cstheme="majorBidi"/>
+        <w:i/>
+        <w:iCs/>
+        <w:sz w:val="26"/>
+      </w:rPr>
+      <w:tblPr/>
+      <w:tcPr>
+        <w:tcBorders>
+          <w:left w:val="single" w:sz="4" w:space="0" w:color="0072C6" w:themeColor="accent1"/>
+        </w:tcBorders>
+        <w:shd w:val="clear" w:color="auto" w:fill="FFFFFF" w:themeFill="background1"/>
+      </w:tcPr>
+    </w:tblStylePr>
+    <w:tblStylePr w:type="band1Vert">
+      <w:tblPr/>
+      <w:tcPr>
+        <w:shd w:val="clear" w:color="auto" w:fill="C0E4FF" w:themeFill="accent1" w:themeFillTint="33"/>
+      </w:tcPr>
+    </w:tblStylePr>
+    <w:tblStylePr w:type="band1Horz">
+      <w:tblPr/>
+      <w:tcPr>
+        <w:shd w:val="clear" w:color="auto" w:fill="C0E4FF" w:themeFill="accent1" w:themeFillTint="33"/>
+      </w:tcPr>
+    </w:tblStylePr>
+    <w:tblStylePr w:type="neCell">
+      <w:tblPr/>
+      <w:tcPr>
+        <w:tcBorders>
+          <w:left w:val="nil"/>
+        </w:tcBorders>
+      </w:tcPr>
+    </w:tblStylePr>
+    <w:tblStylePr w:type="nwCell">
+      <w:tblPr/>
+      <w:tcPr>
+        <w:tcBorders>
+          <w:right w:val="nil"/>
+        </w:tcBorders>
+      </w:tcPr>
+    </w:tblStylePr>
+    <w:tblStylePr w:type="seCell">
+      <w:tblPr/>
+      <w:tcPr>
+        <w:tcBorders>
+          <w:left w:val="nil"/>
+        </w:tcBorders>
+      </w:tcPr>
+    </w:tblStylePr>
+    <w:tblStylePr w:type="swCell">
+      <w:tblPr/>
+      <w:tcPr>
+        <w:tcBorders>
+          <w:right w:val="nil"/>
+        </w:tcBorders>
+      </w:tcPr>
+    </w:tblStylePr>
+  </w:style>
+  <w:style w:type="table" w:styleId="ListTable4-Accent1">
+    <w:name w:val="List Table 4 Accent 1"/>
+    <w:basedOn w:val="TableNormal"/>
+    <w:uiPriority w:val="49"/>
+    <w:rsid w:val="00F15C92"/>
+    <w:pPr>
+      <w:spacing w:after="0" w:line="240" w:lineRule="auto"/>
+    </w:pPr>
+    <w:tblPr>
+      <w:tblStyleRowBandSize w:val="1"/>
+      <w:tblStyleColBandSize w:val="1"/>
+      <w:tblBorders>
+        <w:top w:val="single" w:sz="4" w:space="0" w:color="43AEFF" w:themeColor="accent1" w:themeTint="99"/>
+        <w:left w:val="single" w:sz="4" w:space="0" w:color="43AEFF" w:themeColor="accent1" w:themeTint="99"/>
+        <w:bottom w:val="single" w:sz="4" w:space="0" w:color="43AEFF" w:themeColor="accent1" w:themeTint="99"/>
+        <w:right w:val="single" w:sz="4" w:space="0" w:color="43AEFF" w:themeColor="accent1" w:themeTint="99"/>
+        <w:insideH w:val="single" w:sz="4" w:space="0" w:color="43AEFF" w:themeColor="accent1" w:themeTint="99"/>
+      </w:tblBorders>
+    </w:tblPr>
+    <w:tblStylePr w:type="firstRow">
+      <w:rPr>
+        <w:b/>
+        <w:bCs/>
+        <w:color w:val="FFFFFF" w:themeColor="background1"/>
+      </w:rPr>
+      <w:tblPr/>
+      <w:tcPr>
+        <w:tcBorders>
+          <w:top w:val="single" w:sz="4" w:space="0" w:color="0072C6" w:themeColor="accent1"/>
+          <w:left w:val="single" w:sz="4" w:space="0" w:color="0072C6" w:themeColor="accent1"/>
+          <w:bottom w:val="single" w:sz="4" w:space="0" w:color="0072C6" w:themeColor="accent1"/>
+          <w:right w:val="single" w:sz="4" w:space="0" w:color="0072C6" w:themeColor="accent1"/>
+          <w:insideH w:val="nil"/>
+        </w:tcBorders>
+        <w:shd w:val="clear" w:color="auto" w:fill="0072C6" w:themeFill="accent1"/>
+      </w:tcPr>
+    </w:tblStylePr>
+    <w:tblStylePr w:type="lastRow">
+      <w:rPr>
+        <w:b/>
+        <w:bCs/>
+      </w:rPr>
+      <w:tblPr/>
+      <w:tcPr>
+        <w:tcBorders>
+          <w:top w:val="double" w:sz="4" w:space="0" w:color="43AEFF" w:themeColor="accent1" w:themeTint="99"/>
+        </w:tcBorders>
+      </w:tcPr>
+    </w:tblStylePr>
+    <w:tblStylePr w:type="firstCol">
+      <w:rPr>
+        <w:b/>
+        <w:bCs/>
+      </w:rPr>
+    </w:tblStylePr>
+    <w:tblStylePr w:type="lastCol">
+      <w:rPr>
+        <w:b/>
+        <w:bCs/>
+      </w:rPr>
+    </w:tblStylePr>
+    <w:tblStylePr w:type="band1Vert">
+      <w:tblPr/>
+      <w:tcPr>
+        <w:shd w:val="clear" w:color="auto" w:fill="C0E4FF" w:themeFill="accent1" w:themeFillTint="33"/>
+      </w:tcPr>
+    </w:tblStylePr>
+    <w:tblStylePr w:type="band1Horz">
+      <w:tblPr/>
+      <w:tcPr>
+        <w:shd w:val="clear" w:color="auto" w:fill="C0E4FF" w:themeFill="accent1" w:themeFillTint="33"/>
+      </w:tcPr>
+    </w:tblStylePr>
+  </w:style>
+  <w:style w:type="table" w:styleId="GridTable6Colorful-Accent1">
+    <w:name w:val="Grid Table 6 Colorful Accent 1"/>
+    <w:basedOn w:val="TableNormal"/>
+    <w:uiPriority w:val="51"/>
+    <w:rsid w:val="00F15C92"/>
+    <w:pPr>
+      <w:spacing w:after="0" w:line="240" w:lineRule="auto"/>
+    </w:pPr>
+    <w:rPr>
+      <w:color w:val="005494" w:themeColor="accent1" w:themeShade="BF"/>
+    </w:rPr>
+    <w:tblPr>
+      <w:tblStyleRowBandSize w:val="1"/>
+      <w:tblStyleColBandSize w:val="1"/>
+      <w:tblBorders>
+        <w:top w:val="single" w:sz="4" w:space="0" w:color="43AEFF" w:themeColor="accent1" w:themeTint="99"/>
+        <w:left w:val="single" w:sz="4" w:space="0" w:color="43AEFF" w:themeColor="accent1" w:themeTint="99"/>
+        <w:bottom w:val="single" w:sz="4" w:space="0" w:color="43AEFF" w:themeColor="accent1" w:themeTint="99"/>
+        <w:right w:val="single" w:sz="4" w:space="0" w:color="43AEFF" w:themeColor="accent1" w:themeTint="99"/>
+        <w:insideH w:val="single" w:sz="4" w:space="0" w:color="43AEFF" w:themeColor="accent1" w:themeTint="99"/>
+        <w:insideV w:val="single" w:sz="4" w:space="0" w:color="43AEFF" w:themeColor="accent1" w:themeTint="99"/>
+      </w:tblBorders>
+    </w:tblPr>
+    <w:tblStylePr w:type="firstRow">
+      <w:rPr>
+        <w:b/>
+        <w:bCs/>
+      </w:rPr>
+      <w:tblPr/>
+      <w:tcPr>
+        <w:tcBorders>
+          <w:bottom w:val="single" w:sz="12" w:space="0" w:color="43AEFF" w:themeColor="accent1" w:themeTint="99"/>
+        </w:tcBorders>
+      </w:tcPr>
+    </w:tblStylePr>
+    <w:tblStylePr w:type="lastRow">
+      <w:rPr>
+        <w:b/>
+        <w:bCs/>
+      </w:rPr>
+      <w:tblPr/>
+      <w:tcPr>
+        <w:tcBorders>
+          <w:top w:val="double" w:sz="4" w:space="0" w:color="43AEFF" w:themeColor="accent1" w:themeTint="99"/>
+        </w:tcBorders>
+      </w:tcPr>
+    </w:tblStylePr>
+    <w:tblStylePr w:type="firstCol">
+      <w:rPr>
+        <w:b/>
+        <w:bCs/>
+      </w:rPr>
+    </w:tblStylePr>
+    <w:tblStylePr w:type="lastCol">
+      <w:rPr>
+        <w:b/>
+        <w:bCs/>
+      </w:rPr>
+    </w:tblStylePr>
+    <w:tblStylePr w:type="band1Vert">
+      <w:tblPr/>
+      <w:tcPr>
+        <w:shd w:val="clear" w:color="auto" w:fill="C0E4FF" w:themeFill="accent1" w:themeFillTint="33"/>
+      </w:tcPr>
+    </w:tblStylePr>
+    <w:tblStylePr w:type="band1Horz">
+      <w:tblPr/>
+      <w:tcPr>
+        <w:shd w:val="clear" w:color="auto" w:fill="C0E4FF" w:themeFill="accent1" w:themeFillTint="33"/>
+      </w:tcPr>
+    </w:tblStylePr>
+  </w:style>
 </w:styles>
 </file>
 

</xml_diff>

<commit_message>
Completed Ex2 Question 2
</commit_message>
<xml_diff>
--- a/ASML_Exam_S Guizani (A23-SPOC).docx
+++ b/ASML_Exam_S Guizani (A23-SPOC).docx
@@ -1660,7 +1660,25 @@
                     <w:rPr>
                       <w:rFonts w:ascii="Cambria Math" w:hAnsi="Cambria Math"/>
                     </w:rPr>
-                    <m:t>F(β)=0</m:t>
+                    <m:t>F</m:t>
+                  </m:r>
+                  <m:r>
+                    <w:rPr>
+                      <w:rFonts w:ascii="Cambria Math" w:hAnsi="Cambria Math"/>
+                    </w:rPr>
+                    <m:t>(</m:t>
+                  </m:r>
+                  <m:r>
+                    <w:rPr>
+                      <w:rFonts w:ascii="Cambria Math" w:hAnsi="Cambria Math"/>
+                    </w:rPr>
+                    <m:t>β</m:t>
+                  </m:r>
+                  <m:r>
+                    <w:rPr>
+                      <w:rFonts w:ascii="Cambria Math" w:hAnsi="Cambria Math"/>
+                    </w:rPr>
+                    <m:t>)=0</m:t>
                   </m:r>
                 </m:lim>
               </m:limLow>
@@ -1733,7 +1751,37 @@
                     <w:rPr>
                       <w:rFonts w:ascii="Cambria Math" w:hAnsi="Cambria Math"/>
                     </w:rPr>
-                    <m:t>R.β-r=0</m:t>
+                    <m:t>R</m:t>
+                  </m:r>
+                  <m:r>
+                    <w:rPr>
+                      <w:rFonts w:ascii="Cambria Math" w:hAnsi="Cambria Math"/>
+                    </w:rPr>
+                    <m:t>.</m:t>
+                  </m:r>
+                  <m:r>
+                    <w:rPr>
+                      <w:rFonts w:ascii="Cambria Math" w:hAnsi="Cambria Math"/>
+                    </w:rPr>
+                    <m:t>β</m:t>
+                  </m:r>
+                  <m:r>
+                    <w:rPr>
+                      <w:rFonts w:ascii="Cambria Math" w:hAnsi="Cambria Math"/>
+                    </w:rPr>
+                    <m:t>-</m:t>
+                  </m:r>
+                  <m:r>
+                    <w:rPr>
+                      <w:rFonts w:ascii="Cambria Math" w:hAnsi="Cambria Math"/>
+                    </w:rPr>
+                    <m:t>r</m:t>
+                  </m:r>
+                  <m:r>
+                    <w:rPr>
+                      <w:rFonts w:ascii="Cambria Math" w:hAnsi="Cambria Math"/>
+                    </w:rPr>
+                    <m:t>=0</m:t>
                   </m:r>
                 </m:lim>
               </m:limLow>
@@ -1791,7 +1839,19 @@
                         <w:rPr>
                           <w:rFonts w:ascii="Cambria Math" w:hAnsi="Cambria Math"/>
                         </w:rPr>
-                        <m:t>Y-Xβ</m:t>
+                        <m:t>Y</m:t>
+                      </m:r>
+                      <m:r>
+                        <w:rPr>
+                          <w:rFonts w:ascii="Cambria Math" w:hAnsi="Cambria Math"/>
+                        </w:rPr>
+                        <m:t>-</m:t>
+                      </m:r>
+                      <m:r>
+                        <w:rPr>
+                          <w:rFonts w:ascii="Cambria Math" w:hAnsi="Cambria Math"/>
+                        </w:rPr>
+                        <m:t>Xβ</m:t>
                       </m:r>
                     </m:e>
                   </m:d>
@@ -3830,7 +3890,13 @@
                         <w:rPr>
                           <w:rFonts w:ascii="Cambria Math" w:eastAsiaTheme="minorEastAsia" w:hAnsi="Cambria Math"/>
                         </w:rPr>
-                        <m:t>,λ</m:t>
+                        <m:t>,</m:t>
+                      </m:r>
+                      <m:r>
+                        <w:rPr>
+                          <w:rFonts w:ascii="Cambria Math" w:eastAsiaTheme="minorEastAsia" w:hAnsi="Cambria Math"/>
+                        </w:rPr>
+                        <m:t>λ</m:t>
                       </m:r>
                     </m:e>
                   </m:d>
@@ -3964,7 +4030,13 @@
                     <w:rPr>
                       <w:rFonts w:ascii="Cambria Math" w:hAnsi="Cambria Math"/>
                     </w:rPr>
-                    <m:t>Y+</m:t>
+                    <m:t>Y</m:t>
+                  </m:r>
+                  <m:r>
+                    <w:rPr>
+                      <w:rFonts w:ascii="Cambria Math" w:hAnsi="Cambria Math"/>
+                    </w:rPr>
+                    <m:t>+</m:t>
                   </m:r>
                   <m:sSup>
                     <m:sSupPr>
@@ -3996,7 +4068,19 @@
                     <w:rPr>
                       <w:rFonts w:ascii="Cambria Math" w:hAnsi="Cambria Math"/>
                     </w:rPr>
-                    <m:t>.λ=0</m:t>
+                    <m:t>.</m:t>
+                  </m:r>
+                  <m:r>
+                    <w:rPr>
+                      <w:rFonts w:ascii="Cambria Math" w:hAnsi="Cambria Math"/>
+                    </w:rPr>
+                    <m:t>λ</m:t>
+                  </m:r>
+                  <m:r>
+                    <w:rPr>
+                      <w:rFonts w:ascii="Cambria Math" w:hAnsi="Cambria Math"/>
+                    </w:rPr>
+                    <m:t>=0</m:t>
                   </m:r>
                 </m:e>
                 <m:e>
@@ -4060,7 +4144,13 @@
                     <w:rPr>
                       <w:rFonts w:ascii="Cambria Math" w:eastAsiaTheme="minorEastAsia" w:hAnsi="Cambria Math"/>
                     </w:rPr>
-                    <m:t>=R</m:t>
+                    <m:t>=</m:t>
+                  </m:r>
+                  <m:r>
+                    <w:rPr>
+                      <w:rFonts w:ascii="Cambria Math" w:eastAsiaTheme="minorEastAsia" w:hAnsi="Cambria Math"/>
+                    </w:rPr>
+                    <m:t>R</m:t>
                   </m:r>
                   <m:sSub>
                     <m:sSubPr>
@@ -4104,7 +4194,19 @@
                     <w:rPr>
                       <w:rFonts w:ascii="Cambria Math" w:eastAsiaTheme="minorEastAsia" w:hAnsi="Cambria Math"/>
                     </w:rPr>
-                    <m:t>-r=0</m:t>
+                    <m:t>-</m:t>
+                  </m:r>
+                  <m:r>
+                    <w:rPr>
+                      <w:rFonts w:ascii="Cambria Math" w:eastAsiaTheme="minorEastAsia" w:hAnsi="Cambria Math"/>
+                    </w:rPr>
+                    <m:t>r</m:t>
+                  </m:r>
+                  <m:r>
+                    <w:rPr>
+                      <w:rFonts w:ascii="Cambria Math" w:eastAsiaTheme="minorEastAsia" w:hAnsi="Cambria Math"/>
+                    </w:rPr>
+                    <m:t>=0</m:t>
                   </m:r>
                 </m:e>
               </m:eqArr>
@@ -4329,7 +4431,13 @@
             <w:rPr>
               <w:rFonts w:ascii="Cambria Math" w:hAnsi="Cambria Math"/>
             </w:rPr>
-            <m:t>Y+</m:t>
+            <m:t>Y</m:t>
+          </m:r>
+          <m:r>
+            <w:rPr>
+              <w:rFonts w:ascii="Cambria Math" w:hAnsi="Cambria Math"/>
+            </w:rPr>
+            <m:t>+</m:t>
           </m:r>
           <m:sSup>
             <m:sSupPr>
@@ -4361,7 +4469,19 @@
             <w:rPr>
               <w:rFonts w:ascii="Cambria Math" w:hAnsi="Cambria Math"/>
             </w:rPr>
-            <m:t>.λ=0</m:t>
+            <m:t>.</m:t>
+          </m:r>
+          <m:r>
+            <w:rPr>
+              <w:rFonts w:ascii="Cambria Math" w:hAnsi="Cambria Math"/>
+            </w:rPr>
+            <m:t>λ</m:t>
+          </m:r>
+          <m:r>
+            <w:rPr>
+              <w:rFonts w:ascii="Cambria Math" w:hAnsi="Cambria Math"/>
+            </w:rPr>
+            <m:t>=0</m:t>
           </m:r>
           <m:r>
             <m:rPr>
@@ -4504,7 +4624,13 @@
             <w:rPr>
               <w:rFonts w:ascii="Cambria Math" w:hAnsi="Cambria Math"/>
             </w:rPr>
-            <m:t>Y-</m:t>
+            <m:t>Y</m:t>
+          </m:r>
+          <m:r>
+            <w:rPr>
+              <w:rFonts w:ascii="Cambria Math" w:hAnsi="Cambria Math"/>
+            </w:rPr>
+            <m:t>-</m:t>
           </m:r>
           <m:sSup>
             <m:sSupPr>
@@ -4536,7 +4662,13 @@
             <w:rPr>
               <w:rFonts w:ascii="Cambria Math" w:hAnsi="Cambria Math"/>
             </w:rPr>
-            <m:t>.λ</m:t>
+            <m:t>.</m:t>
+          </m:r>
+          <m:r>
+            <w:rPr>
+              <w:rFonts w:ascii="Cambria Math" w:hAnsi="Cambria Math"/>
+            </w:rPr>
+            <m:t>λ</m:t>
           </m:r>
           <m:r>
             <m:rPr>
@@ -4553,7 +4685,13 @@
             <w:rPr>
               <w:rFonts w:ascii="Cambria Math" w:hAnsi="Cambria Math"/>
             </w:rPr>
-            <m:t xml:space="preserve">Assuming </m:t>
+            <m:t>Assuming</m:t>
+          </m:r>
+          <m:r>
+            <w:rPr>
+              <w:rFonts w:ascii="Cambria Math" w:hAnsi="Cambria Math"/>
+            </w:rPr>
+            <m:t xml:space="preserve"> </m:t>
           </m:r>
           <m:sSup>
             <m:sSupPr>
@@ -4569,7 +4707,13 @@
                 <w:rPr>
                   <w:rFonts w:ascii="Cambria Math" w:hAnsi="Cambria Math"/>
                 </w:rPr>
-                <m:t>(X</m:t>
+                <m:t>(</m:t>
+              </m:r>
+              <m:r>
+                <w:rPr>
+                  <w:rFonts w:ascii="Cambria Math" w:hAnsi="Cambria Math"/>
+                </w:rPr>
+                <m:t>X</m:t>
               </m:r>
             </m:e>
             <m:sup>
@@ -4585,7 +4729,37 @@
             <w:rPr>
               <w:rFonts w:ascii="Cambria Math" w:hAnsi="Cambria Math"/>
             </w:rPr>
-            <m:t>X) is invertible:</m:t>
+            <m:t>X</m:t>
+          </m:r>
+          <m:r>
+            <w:rPr>
+              <w:rFonts w:ascii="Cambria Math" w:hAnsi="Cambria Math"/>
+            </w:rPr>
+            <m:t xml:space="preserve">) </m:t>
+          </m:r>
+          <m:r>
+            <w:rPr>
+              <w:rFonts w:ascii="Cambria Math" w:hAnsi="Cambria Math"/>
+            </w:rPr>
+            <m:t>is</m:t>
+          </m:r>
+          <m:r>
+            <w:rPr>
+              <w:rFonts w:ascii="Cambria Math" w:hAnsi="Cambria Math"/>
+            </w:rPr>
+            <m:t xml:space="preserve"> </m:t>
+          </m:r>
+          <m:r>
+            <w:rPr>
+              <w:rFonts w:ascii="Cambria Math" w:hAnsi="Cambria Math"/>
+            </w:rPr>
+            <m:t>invertible</m:t>
+          </m:r>
+          <m:r>
+            <w:rPr>
+              <w:rFonts w:ascii="Cambria Math" w:hAnsi="Cambria Math"/>
+            </w:rPr>
+            <m:t>:</m:t>
           </m:r>
           <m:r>
             <m:rPr>
@@ -4708,7 +4882,13 @@
                 <w:rPr>
                   <w:rFonts w:ascii="Cambria Math" w:hAnsi="Cambria Math"/>
                 </w:rPr>
-                <m:t>-1</m:t>
+                <m:t>-</m:t>
+              </m:r>
+              <m:r>
+                <w:rPr>
+                  <w:rFonts w:ascii="Cambria Math" w:hAnsi="Cambria Math"/>
+                </w:rPr>
+                <m:t>1</m:t>
               </m:r>
             </m:sup>
           </m:sSup>
@@ -4742,7 +4922,13 @@
             <w:rPr>
               <w:rFonts w:ascii="Cambria Math" w:hAnsi="Cambria Math"/>
             </w:rPr>
-            <m:t>Y-</m:t>
+            <m:t>Y</m:t>
+          </m:r>
+          <m:r>
+            <w:rPr>
+              <w:rFonts w:ascii="Cambria Math" w:hAnsi="Cambria Math"/>
+            </w:rPr>
+            <m:t>-</m:t>
           </m:r>
           <m:sSup>
             <m:sSupPr>
@@ -4804,7 +4990,13 @@
                 <w:rPr>
                   <w:rFonts w:ascii="Cambria Math" w:hAnsi="Cambria Math"/>
                 </w:rPr>
-                <m:t>-1</m:t>
+                <m:t>-</m:t>
+              </m:r>
+              <m:r>
+                <w:rPr>
+                  <w:rFonts w:ascii="Cambria Math" w:hAnsi="Cambria Math"/>
+                </w:rPr>
+                <m:t>1</m:t>
               </m:r>
             </m:sup>
           </m:sSup>
@@ -4838,7 +5030,13 @@
             <w:rPr>
               <w:rFonts w:ascii="Cambria Math" w:hAnsi="Cambria Math"/>
             </w:rPr>
-            <m:t>.λ</m:t>
+            <m:t>.</m:t>
+          </m:r>
+          <m:r>
+            <w:rPr>
+              <w:rFonts w:ascii="Cambria Math" w:hAnsi="Cambria Math"/>
+            </w:rPr>
+            <m:t>λ</m:t>
           </m:r>
           <m:r>
             <m:rPr>
@@ -4985,7 +5183,13 @@
                 <w:rPr>
                   <w:rFonts w:ascii="Cambria Math" w:hAnsi="Cambria Math"/>
                 </w:rPr>
-                <m:t>-1</m:t>
+                <m:t>-</m:t>
+              </m:r>
+              <m:r>
+                <w:rPr>
+                  <w:rFonts w:ascii="Cambria Math" w:hAnsi="Cambria Math"/>
+                </w:rPr>
+                <m:t>1</m:t>
               </m:r>
             </m:sup>
           </m:sSup>
@@ -5019,7 +5223,13 @@
             <w:rPr>
               <w:rFonts w:ascii="Cambria Math" w:hAnsi="Cambria Math"/>
             </w:rPr>
-            <m:t>.λ</m:t>
+            <m:t>.</m:t>
+          </m:r>
+          <m:r>
+            <w:rPr>
+              <w:rFonts w:ascii="Cambria Math" w:hAnsi="Cambria Math"/>
+            </w:rPr>
+            <m:t>λ</m:t>
           </m:r>
         </m:oMath>
       </m:oMathPara>
@@ -5115,7 +5325,13 @@
               <w:rPr>
                 <w:rFonts w:ascii="Cambria Math" w:hAnsi="Cambria Math"/>
               </w:rPr>
-              <m:t>-1</m:t>
+              <m:t>-</m:t>
+            </m:r>
+            <m:r>
+              <w:rPr>
+                <w:rFonts w:ascii="Cambria Math" w:hAnsi="Cambria Math"/>
+              </w:rPr>
+              <m:t>1</m:t>
             </m:r>
           </m:sup>
         </m:sSup>
@@ -6070,7 +6286,13 @@
                 <w:rPr>
                   <w:rFonts w:ascii="Cambria Math" w:hAnsi="Cambria Math"/>
                 </w:rPr>
-                <m:t>-1</m:t>
+                <m:t>-</m:t>
+              </m:r>
+              <m:r>
+                <w:rPr>
+                  <w:rFonts w:ascii="Cambria Math" w:hAnsi="Cambria Math"/>
+                </w:rPr>
+                <m:t>1</m:t>
               </m:r>
             </m:sup>
           </m:sSup>
@@ -6192,7 +6414,13 @@
                         <w:rPr>
                           <w:rFonts w:ascii="Cambria Math" w:hAnsi="Cambria Math"/>
                         </w:rPr>
-                        <m:t>-1</m:t>
+                        <m:t>-</m:t>
+                      </m:r>
+                      <m:r>
+                        <w:rPr>
+                          <w:rFonts w:ascii="Cambria Math" w:hAnsi="Cambria Math"/>
+                        </w:rPr>
+                        <m:t>1</m:t>
                       </m:r>
                     </m:sup>
                   </m:sSup>
@@ -6230,7 +6458,13 @@
                 <w:rPr>
                   <w:rFonts w:ascii="Cambria Math" w:eastAsiaTheme="minorEastAsia" w:hAnsi="Cambria Math"/>
                 </w:rPr>
-                <m:t>-1</m:t>
+                <m:t>-</m:t>
+              </m:r>
+              <m:r>
+                <w:rPr>
+                  <w:rFonts w:ascii="Cambria Math" w:eastAsiaTheme="minorEastAsia" w:hAnsi="Cambria Math"/>
+                </w:rPr>
+                <m:t>1</m:t>
               </m:r>
             </m:sup>
           </m:sSup>
@@ -6238,7 +6472,25 @@
             <w:rPr>
               <w:rFonts w:ascii="Cambria Math" w:eastAsiaTheme="minorEastAsia" w:hAnsi="Cambria Math"/>
             </w:rPr>
-            <m:t>(r-R</m:t>
+            <m:t>(</m:t>
+          </m:r>
+          <m:r>
+            <w:rPr>
+              <w:rFonts w:ascii="Cambria Math" w:eastAsiaTheme="minorEastAsia" w:hAnsi="Cambria Math"/>
+            </w:rPr>
+            <m:t>r</m:t>
+          </m:r>
+          <m:r>
+            <w:rPr>
+              <w:rFonts w:ascii="Cambria Math" w:eastAsiaTheme="minorEastAsia" w:hAnsi="Cambria Math"/>
+            </w:rPr>
+            <m:t>-</m:t>
+          </m:r>
+          <m:r>
+            <w:rPr>
+              <w:rFonts w:ascii="Cambria Math" w:eastAsiaTheme="minorEastAsia" w:hAnsi="Cambria Math"/>
+            </w:rPr>
+            <m:t>R</m:t>
           </m:r>
           <m:acc>
             <m:accPr>
@@ -10816,24 +11068,14 @@
       <w:r>
         <w:t xml:space="preserve">Table </w:t>
       </w:r>
-      <w:r>
-        <w:fldChar w:fldCharType="begin"/>
-      </w:r>
-      <w:r>
-        <w:instrText xml:space="preserve"> SEQ Table \* ARABIC </w:instrText>
-      </w:r>
-      <w:r>
-        <w:fldChar w:fldCharType="separate"/>
-      </w:r>
-      <w:r>
-        <w:rPr>
-          <w:noProof/>
-        </w:rPr>
-        <w:t>1</w:t>
-      </w:r>
-      <w:r>
-        <w:fldChar w:fldCharType="end"/>
-      </w:r>
+      <w:fldSimple w:instr=" SEQ Table \* ARABIC ">
+        <w:r>
+          <w:rPr>
+            <w:noProof/>
+          </w:rPr>
+          <w:t>1</w:t>
+        </w:r>
+      </w:fldSimple>
       <w:r>
         <w:t xml:space="preserve"> </w:t>
       </w:r>
@@ -11192,24 +11434,14 @@
       <w:r>
         <w:t xml:space="preserve">Figure </w:t>
       </w:r>
-      <w:r>
-        <w:fldChar w:fldCharType="begin"/>
-      </w:r>
-      <w:r>
-        <w:instrText xml:space="preserve"> SEQ Figure \* ARABIC </w:instrText>
-      </w:r>
-      <w:r>
-        <w:fldChar w:fldCharType="separate"/>
-      </w:r>
-      <w:r>
-        <w:rPr>
-          <w:noProof/>
-        </w:rPr>
-        <w:t>1</w:t>
-      </w:r>
-      <w:r>
-        <w:fldChar w:fldCharType="end"/>
-      </w:r>
+      <w:fldSimple w:instr=" SEQ Figure \* ARABIC ">
+        <w:r>
+          <w:rPr>
+            <w:noProof/>
+          </w:rPr>
+          <w:t>1</w:t>
+        </w:r>
+      </w:fldSimple>
       <w:r>
         <w:t xml:space="preserve"> </w:t>
       </w:r>
@@ -12336,7 +12568,15 @@
         <w:t xml:space="preserve">Step 1: </w:t>
       </w:r>
       <w:r>
-        <w:t>Each dataset is split in a t</w:t>
+        <w:t xml:space="preserve">Each </w:t>
+      </w:r>
+      <w:proofErr w:type="gramStart"/>
+      <w:r>
+        <w:t>dataset</w:t>
+      </w:r>
+      <w:proofErr w:type="gramEnd"/>
+      <w:r>
+        <w:t xml:space="preserve"> is split in a t</w:t>
       </w:r>
       <w:r>
         <w:t>raining set and a test set</w:t>
@@ -12658,27 +12898,14 @@
       <w:r>
         <w:t xml:space="preserve">Figure </w:t>
       </w:r>
-      <w:r>
-        <w:fldChar w:fldCharType="begin"/>
-      </w:r>
-      <w:r>
-        <w:instrText xml:space="preserve"> SEQ Figure \* ARABIC </w:instrText>
-      </w:r>
-      <w:r>
-        <w:fldChar w:fldCharType="separate"/>
-      </w:r>
-      <w:r>
-        <w:rPr>
-          <w:noProof/>
-        </w:rPr>
-        <w:t>2</w:t>
-      </w:r>
-      <w:r>
-        <w:rPr>
-          <w:noProof/>
-        </w:rPr>
-        <w:fldChar w:fldCharType="end"/>
-      </w:r>
+      <w:fldSimple w:instr=" SEQ Figure \* ARABIC ">
+        <w:r>
+          <w:rPr>
+            <w:noProof/>
+          </w:rPr>
+          <w:t>2</w:t>
+        </w:r>
+      </w:fldSimple>
       <w:bookmarkEnd w:id="10"/>
       <w:r>
         <w:t xml:space="preserve"> – Correlation coefficients of explanatory variables vs. response variable</w:t>
@@ -13447,27 +13674,14 @@
       <w:r>
         <w:t xml:space="preserve">Figure </w:t>
       </w:r>
-      <w:r>
-        <w:fldChar w:fldCharType="begin"/>
-      </w:r>
-      <w:r>
-        <w:instrText xml:space="preserve"> SEQ Figure \* ARABIC </w:instrText>
-      </w:r>
-      <w:r>
-        <w:fldChar w:fldCharType="separate"/>
-      </w:r>
-      <w:r>
-        <w:rPr>
-          <w:noProof/>
-        </w:rPr>
-        <w:t>3</w:t>
-      </w:r>
-      <w:r>
-        <w:rPr>
-          <w:noProof/>
-        </w:rPr>
-        <w:fldChar w:fldCharType="end"/>
-      </w:r>
+      <w:fldSimple w:instr=" SEQ Figure \* ARABIC ">
+        <w:r>
+          <w:rPr>
+            <w:noProof/>
+          </w:rPr>
+          <w:t>3</w:t>
+        </w:r>
+      </w:fldSimple>
       <w:bookmarkEnd w:id="12"/>
       <w:r>
         <w:t xml:space="preserve"> </w:t>
@@ -13675,27 +13889,14 @@
       <w:r>
         <w:t xml:space="preserve">Figure </w:t>
       </w:r>
-      <w:r>
-        <w:fldChar w:fldCharType="begin"/>
-      </w:r>
-      <w:r>
-        <w:instrText xml:space="preserve"> SEQ Figure \* ARABIC </w:instrText>
-      </w:r>
-      <w:r>
-        <w:fldChar w:fldCharType="separate"/>
-      </w:r>
-      <w:r>
-        <w:rPr>
-          <w:noProof/>
-        </w:rPr>
-        <w:t>4</w:t>
-      </w:r>
-      <w:r>
-        <w:rPr>
-          <w:noProof/>
-        </w:rPr>
-        <w:fldChar w:fldCharType="end"/>
-      </w:r>
+      <w:fldSimple w:instr=" SEQ Figure \* ARABIC ">
+        <w:r>
+          <w:rPr>
+            <w:noProof/>
+          </w:rPr>
+          <w:t>4</w:t>
+        </w:r>
+      </w:fldSimple>
       <w:bookmarkEnd w:id="13"/>
       <w:r>
         <w:t xml:space="preserve"> </w:t>
@@ -14158,27 +14359,14 @@
       <w:r>
         <w:t xml:space="preserve">Figure </w:t>
       </w:r>
-      <w:r>
-        <w:fldChar w:fldCharType="begin"/>
-      </w:r>
-      <w:r>
-        <w:instrText xml:space="preserve"> SEQ Figure \* ARABIC </w:instrText>
-      </w:r>
-      <w:r>
-        <w:fldChar w:fldCharType="separate"/>
-      </w:r>
-      <w:r>
-        <w:rPr>
-          <w:noProof/>
-        </w:rPr>
-        <w:t>5</w:t>
-      </w:r>
-      <w:r>
-        <w:rPr>
-          <w:noProof/>
-        </w:rPr>
-        <w:fldChar w:fldCharType="end"/>
-      </w:r>
+      <w:fldSimple w:instr=" SEQ Figure \* ARABIC ">
+        <w:r>
+          <w:rPr>
+            <w:noProof/>
+          </w:rPr>
+          <w:t>5</w:t>
+        </w:r>
+      </w:fldSimple>
       <w:bookmarkEnd w:id="14"/>
       <w:r>
         <w:t xml:space="preserve"> </w:t>
@@ -14409,27 +14597,14 @@
       <w:r>
         <w:t xml:space="preserve">Figure </w:t>
       </w:r>
-      <w:r>
-        <w:fldChar w:fldCharType="begin"/>
-      </w:r>
-      <w:r>
-        <w:instrText xml:space="preserve"> SEQ Figure \* ARABIC </w:instrText>
-      </w:r>
-      <w:r>
-        <w:fldChar w:fldCharType="separate"/>
-      </w:r>
-      <w:r>
-        <w:rPr>
-          <w:noProof/>
-        </w:rPr>
-        <w:t>6</w:t>
-      </w:r>
-      <w:r>
-        <w:rPr>
-          <w:noProof/>
-        </w:rPr>
-        <w:fldChar w:fldCharType="end"/>
-      </w:r>
+      <w:fldSimple w:instr=" SEQ Figure \* ARABIC ">
+        <w:r>
+          <w:rPr>
+            <w:noProof/>
+          </w:rPr>
+          <w:t>6</w:t>
+        </w:r>
+      </w:fldSimple>
       <w:bookmarkEnd w:id="15"/>
       <w:r>
         <w:t xml:space="preserve"> </w:t>
@@ -14663,27 +14838,14 @@
         <w:lastRenderedPageBreak/>
         <w:t xml:space="preserve">Figure </w:t>
       </w:r>
-      <w:r>
-        <w:fldChar w:fldCharType="begin"/>
-      </w:r>
-      <w:r>
-        <w:instrText xml:space="preserve"> SEQ Figure \* ARABIC </w:instrText>
-      </w:r>
-      <w:r>
-        <w:fldChar w:fldCharType="separate"/>
-      </w:r>
-      <w:r>
-        <w:rPr>
-          <w:noProof/>
-        </w:rPr>
-        <w:t>7</w:t>
-      </w:r>
-      <w:r>
-        <w:rPr>
-          <w:noProof/>
-        </w:rPr>
-        <w:fldChar w:fldCharType="end"/>
-      </w:r>
+      <w:fldSimple w:instr=" SEQ Figure \* ARABIC ">
+        <w:r>
+          <w:rPr>
+            <w:noProof/>
+          </w:rPr>
+          <w:t>7</w:t>
+        </w:r>
+      </w:fldSimple>
       <w:bookmarkEnd w:id="16"/>
       <w:r>
         <w:t xml:space="preserve"> </w:t>
@@ -14739,15 +14901,7 @@
         <w:t xml:space="preserve">d that </w:t>
       </w:r>
       <w:r>
-        <w:t xml:space="preserve">the tree developed based on the variables selected at </w:t>
-      </w:r>
-      <w:proofErr w:type="gramStart"/>
-      <w:r>
-        <w:t>Interpretation</w:t>
-      </w:r>
-      <w:proofErr w:type="gramEnd"/>
-      <w:r>
-        <w:t xml:space="preserve"> step is essentially the same as the </w:t>
+        <w:t xml:space="preserve">the tree developed based on the variables selected at Interpretation step is essentially the same as the </w:t>
       </w:r>
       <w:r>
         <w:t>one developed through CART (after applying cross-validation pruning)</w:t>
@@ -15260,6 +15414,7 @@
             </w:pPr>
             <w:r>
               <w:rPr>
+                <w:noProof/>
                 <w:sz w:val="22"/>
                 <w:szCs w:val="22"/>
               </w:rPr>
@@ -15408,6 +15563,7 @@
             </w:pPr>
             <w:r>
               <w:rPr>
+                <w:noProof/>
                 <w:sz w:val="22"/>
                 <w:szCs w:val="22"/>
               </w:rPr>
@@ -15543,6 +15699,7 @@
             </w:pPr>
             <w:r>
               <w:rPr>
+                <w:noProof/>
                 <w:sz w:val="22"/>
                 <w:szCs w:val="22"/>
               </w:rPr>
@@ -15674,6 +15831,7 @@
             </w:pPr>
             <w:r>
               <w:rPr>
+                <w:noProof/>
                 <w:sz w:val="22"/>
                 <w:szCs w:val="22"/>
               </w:rPr>
@@ -15725,24 +15883,14 @@
       <w:r>
         <w:t xml:space="preserve">Table </w:t>
       </w:r>
-      <w:r>
-        <w:fldChar w:fldCharType="begin"/>
-      </w:r>
-      <w:r>
-        <w:instrText xml:space="preserve"> SEQ Table \* ARABIC </w:instrText>
-      </w:r>
-      <w:r>
-        <w:fldChar w:fldCharType="separate"/>
-      </w:r>
-      <w:r>
-        <w:rPr>
-          <w:noProof/>
-        </w:rPr>
-        <w:t>2</w:t>
-      </w:r>
-      <w:r>
-        <w:fldChar w:fldCharType="end"/>
-      </w:r>
+      <w:fldSimple w:instr=" SEQ Table \* ARABIC ">
+        <w:r>
+          <w:rPr>
+            <w:noProof/>
+          </w:rPr>
+          <w:t>2</w:t>
+        </w:r>
+      </w:fldSimple>
       <w:r>
         <w:t xml:space="preserve"> </w:t>
       </w:r>
@@ -15834,55 +15982,42 @@
       <w:bookmarkEnd w:id="18"/>
     </w:p>
     <w:p>
-      <w:r>
-        <w:t>a.</w:t>
-      </w:r>
-      <w:r>
-        <w:tab/>
+      <w:pPr>
+        <w:pStyle w:val="Heading3"/>
+        <w:numPr>
+          <w:ilvl w:val="0"/>
+          <w:numId w:val="28"/>
+        </w:numPr>
+      </w:pPr>
+      <w:r>
         <w:t>Dataset description and preprocessing</w:t>
       </w:r>
-      <w:r>
-        <w:tab/>
-        <w:t>11</w:t>
-      </w:r>
-    </w:p>
-    <w:p>
-      <w:r>
-        <w:t>b.</w:t>
-      </w:r>
-      <w:r>
-        <w:tab/>
+    </w:p>
+    <w:p/>
+    <w:p>
+      <w:pPr>
+        <w:pStyle w:val="Heading3"/>
+      </w:pPr>
+      <w:r>
         <w:t>Exploratory data analysis</w:t>
       </w:r>
-      <w:r>
-        <w:tab/>
-        <w:t>11</w:t>
-      </w:r>
-    </w:p>
-    <w:p>
-      <w:r>
-        <w:t>c.</w:t>
-      </w:r>
-      <w:r>
-        <w:tab/>
+    </w:p>
+    <w:p/>
+    <w:p>
+      <w:pPr>
+        <w:pStyle w:val="Heading3"/>
+      </w:pPr>
+      <w:r>
         <w:t>Candidate models development</w:t>
       </w:r>
-      <w:r>
-        <w:tab/>
-        <w:t>12</w:t>
-      </w:r>
-    </w:p>
-    <w:p>
-      <w:r>
-        <w:t>d.</w:t>
-      </w:r>
-      <w:r>
-        <w:tab/>
+    </w:p>
+    <w:p/>
+    <w:p>
+      <w:pPr>
+        <w:pStyle w:val="Heading3"/>
+      </w:pPr>
+      <w:r>
         <w:t>Model performance evaluation and comparison</w:t>
-      </w:r>
-      <w:r>
-        <w:tab/>
-        <w:t>17</w:t>
       </w:r>
     </w:p>
     <w:p>
@@ -17242,10 +17377,123 @@
     </w:lvl>
   </w:abstractNum>
   <w:abstractNum w:abstractNumId="20" w15:restartNumberingAfterBreak="0">
+    <w:nsid w:val="4DA3320D"/>
+    <w:multiLevelType w:val="hybridMultilevel"/>
+    <w:tmpl w:val="CFACA244"/>
+    <w:lvl w:ilvl="0" w:tplc="04090001">
+      <w:start w:val="1"/>
+      <w:numFmt w:val="bullet"/>
+      <w:lvlText w:val=""/>
+      <w:lvlJc w:val="left"/>
+      <w:pPr>
+        <w:ind w:left="720" w:hanging="360"/>
+      </w:pPr>
+      <w:rPr>
+        <w:rFonts w:ascii="Symbol" w:hAnsi="Symbol" w:hint="default"/>
+      </w:rPr>
+    </w:lvl>
+    <w:lvl w:ilvl="1" w:tplc="04090003" w:tentative="1">
+      <w:start w:val="1"/>
+      <w:numFmt w:val="bullet"/>
+      <w:lvlText w:val="o"/>
+      <w:lvlJc w:val="left"/>
+      <w:pPr>
+        <w:ind w:left="1440" w:hanging="360"/>
+      </w:pPr>
+      <w:rPr>
+        <w:rFonts w:ascii="Courier New" w:hAnsi="Courier New" w:cs="Courier New" w:hint="default"/>
+      </w:rPr>
+    </w:lvl>
+    <w:lvl w:ilvl="2" w:tplc="04090005" w:tentative="1">
+      <w:start w:val="1"/>
+      <w:numFmt w:val="bullet"/>
+      <w:lvlText w:val=""/>
+      <w:lvlJc w:val="left"/>
+      <w:pPr>
+        <w:ind w:left="2160" w:hanging="360"/>
+      </w:pPr>
+      <w:rPr>
+        <w:rFonts w:ascii="Wingdings" w:hAnsi="Wingdings" w:hint="default"/>
+      </w:rPr>
+    </w:lvl>
+    <w:lvl w:ilvl="3" w:tplc="04090001" w:tentative="1">
+      <w:start w:val="1"/>
+      <w:numFmt w:val="bullet"/>
+      <w:lvlText w:val=""/>
+      <w:lvlJc w:val="left"/>
+      <w:pPr>
+        <w:ind w:left="2880" w:hanging="360"/>
+      </w:pPr>
+      <w:rPr>
+        <w:rFonts w:ascii="Symbol" w:hAnsi="Symbol" w:hint="default"/>
+      </w:rPr>
+    </w:lvl>
+    <w:lvl w:ilvl="4" w:tplc="04090003" w:tentative="1">
+      <w:start w:val="1"/>
+      <w:numFmt w:val="bullet"/>
+      <w:lvlText w:val="o"/>
+      <w:lvlJc w:val="left"/>
+      <w:pPr>
+        <w:ind w:left="3600" w:hanging="360"/>
+      </w:pPr>
+      <w:rPr>
+        <w:rFonts w:ascii="Courier New" w:hAnsi="Courier New" w:cs="Courier New" w:hint="default"/>
+      </w:rPr>
+    </w:lvl>
+    <w:lvl w:ilvl="5" w:tplc="04090005" w:tentative="1">
+      <w:start w:val="1"/>
+      <w:numFmt w:val="bullet"/>
+      <w:lvlText w:val=""/>
+      <w:lvlJc w:val="left"/>
+      <w:pPr>
+        <w:ind w:left="4320" w:hanging="360"/>
+      </w:pPr>
+      <w:rPr>
+        <w:rFonts w:ascii="Wingdings" w:hAnsi="Wingdings" w:hint="default"/>
+      </w:rPr>
+    </w:lvl>
+    <w:lvl w:ilvl="6" w:tplc="04090001" w:tentative="1">
+      <w:start w:val="1"/>
+      <w:numFmt w:val="bullet"/>
+      <w:lvlText w:val=""/>
+      <w:lvlJc w:val="left"/>
+      <w:pPr>
+        <w:ind w:left="5040" w:hanging="360"/>
+      </w:pPr>
+      <w:rPr>
+        <w:rFonts w:ascii="Symbol" w:hAnsi="Symbol" w:hint="default"/>
+      </w:rPr>
+    </w:lvl>
+    <w:lvl w:ilvl="7" w:tplc="04090003" w:tentative="1">
+      <w:start w:val="1"/>
+      <w:numFmt w:val="bullet"/>
+      <w:lvlText w:val="o"/>
+      <w:lvlJc w:val="left"/>
+      <w:pPr>
+        <w:ind w:left="5760" w:hanging="360"/>
+      </w:pPr>
+      <w:rPr>
+        <w:rFonts w:ascii="Courier New" w:hAnsi="Courier New" w:cs="Courier New" w:hint="default"/>
+      </w:rPr>
+    </w:lvl>
+    <w:lvl w:ilvl="8" w:tplc="04090005" w:tentative="1">
+      <w:start w:val="1"/>
+      <w:numFmt w:val="bullet"/>
+      <w:lvlText w:val=""/>
+      <w:lvlJc w:val="left"/>
+      <w:pPr>
+        <w:ind w:left="6480" w:hanging="360"/>
+      </w:pPr>
+      <w:rPr>
+        <w:rFonts w:ascii="Wingdings" w:hAnsi="Wingdings" w:hint="default"/>
+      </w:rPr>
+    </w:lvl>
+  </w:abstractNum>
+  <w:abstractNum w:abstractNumId="21" w15:restartNumberingAfterBreak="0">
     <w:nsid w:val="53290145"/>
     <w:multiLevelType w:val="hybridMultilevel"/>
-    <w:tmpl w:val="A7BED060"/>
-    <w:lvl w:ilvl="0" w:tplc="50DC6BD2">
+    <w:tmpl w:val="EF7C0F26"/>
+    <w:lvl w:ilvl="0" w:tplc="A5AAD976">
       <w:start w:val="1"/>
       <w:numFmt w:val="lowerLetter"/>
       <w:pStyle w:val="Heading3"/>
@@ -17254,6 +17502,9 @@
       <w:pPr>
         <w:ind w:left="720" w:hanging="360"/>
       </w:pPr>
+      <w:rPr>
+        <w:rFonts w:hint="default"/>
+      </w:rPr>
     </w:lvl>
     <w:lvl w:ilvl="1" w:tplc="04090019" w:tentative="1">
       <w:start w:val="1"/>
@@ -17328,7 +17579,7 @@
       </w:pPr>
     </w:lvl>
   </w:abstractNum>
-  <w:abstractNum w:abstractNumId="21" w15:restartNumberingAfterBreak="0">
+  <w:abstractNum w:abstractNumId="22" w15:restartNumberingAfterBreak="0">
     <w:nsid w:val="587B1EA1"/>
     <w:multiLevelType w:val="hybridMultilevel"/>
     <w:tmpl w:val="28882BAE"/>
@@ -17415,7 +17666,7 @@
       </w:pPr>
     </w:lvl>
   </w:abstractNum>
-  <w:abstractNum w:abstractNumId="22" w15:restartNumberingAfterBreak="0">
+  <w:abstractNum w:abstractNumId="23" w15:restartNumberingAfterBreak="0">
     <w:nsid w:val="79F61C5D"/>
     <w:multiLevelType w:val="hybridMultilevel"/>
     <w:tmpl w:val="9D58D0D8"/>
@@ -17554,7 +17805,7 @@
     <w:abstractNumId w:val="10"/>
   </w:num>
   <w:num w:numId="8" w16cid:durableId="354616344">
-    <w:abstractNumId w:val="22"/>
+    <w:abstractNumId w:val="23"/>
   </w:num>
   <w:num w:numId="9" w16cid:durableId="1998652294">
     <w:abstractNumId w:val="11"/>
@@ -17590,16 +17841,16 @@
     <w:abstractNumId w:val="0"/>
   </w:num>
   <w:num w:numId="20" w16cid:durableId="24522298">
-    <w:abstractNumId w:val="22"/>
+    <w:abstractNumId w:val="23"/>
   </w:num>
   <w:num w:numId="21" w16cid:durableId="137963367">
-    <w:abstractNumId w:val="21"/>
+    <w:abstractNumId w:val="22"/>
   </w:num>
   <w:num w:numId="22" w16cid:durableId="1162308480">
     <w:abstractNumId w:val="19"/>
   </w:num>
   <w:num w:numId="23" w16cid:durableId="1987851903">
-    <w:abstractNumId w:val="20"/>
+    <w:abstractNumId w:val="21"/>
   </w:num>
   <w:num w:numId="24" w16cid:durableId="1148128694">
     <w:abstractNumId w:val="19"/>
@@ -17608,13 +17859,22 @@
     </w:lvlOverride>
   </w:num>
   <w:num w:numId="25" w16cid:durableId="1008413253">
-    <w:abstractNumId w:val="20"/>
+    <w:abstractNumId w:val="21"/>
     <w:lvlOverride w:ilvl="0">
       <w:startOverride w:val="1"/>
     </w:lvlOverride>
   </w:num>
   <w:num w:numId="26" w16cid:durableId="1342970308">
     <w:abstractNumId w:val="14"/>
+  </w:num>
+  <w:num w:numId="27" w16cid:durableId="577909684">
+    <w:abstractNumId w:val="20"/>
+  </w:num>
+  <w:num w:numId="28" w16cid:durableId="1058867043">
+    <w:abstractNumId w:val="21"/>
+    <w:lvlOverride w:ilvl="0">
+      <w:startOverride w:val="1"/>
+    </w:lvlOverride>
   </w:num>
 </w:numbering>
 </file>
@@ -18221,6 +18481,7 @@
   <w:style w:type="character" w:default="1" w:styleId="DefaultParagraphFont">
     <w:name w:val="Default Paragraph Font"/>
     <w:uiPriority w:val="1"/>
+    <w:semiHidden/>
     <w:unhideWhenUsed/>
   </w:style>
   <w:style w:type="table" w:default="1" w:styleId="TableNormal">

</xml_diff>